<commit_message>
Se modificó el archivo con el diagrama ER (rsalguero-2017209)
</commit_message>
<xml_diff>
--- a/PlanificacionProyecto.docx
+++ b/PlanificacionProyecto.docx
@@ -1,6 +1,6 @@
 
 <file path=word/document.xml><?xml version="1.0" encoding="utf-8"?>
-<w:document xmlns:wpc="http://schemas.microsoft.com/office/word/2010/wordprocessingCanvas" xmlns:cx="http://schemas.microsoft.com/office/drawing/2014/chartex" xmlns:cx1="http://schemas.microsoft.com/office/drawing/2015/9/8/chartex" xmlns:cx2="http://schemas.microsoft.com/office/drawing/2015/10/21/chartex" xmlns:cx3="http://schemas.microsoft.com/office/drawing/2016/5/9/chartex" xmlns:cx4="http://schemas.microsoft.com/office/drawing/2016/5/10/chartex" xmlns:cx5="http://schemas.microsoft.com/office/drawing/2016/5/11/chartex" xmlns:cx6="http://schemas.microsoft.com/office/drawing/2016/5/12/chartex" xmlns:cx7="http://schemas.microsoft.com/office/drawing/2016/5/13/chartex" xmlns:cx8="http://schemas.microsoft.com/office/drawing/2016/5/14/chartex" xmlns:mc="http://schemas.openxmlformats.org/markup-compatibility/2006" xmlns:aink="http://schemas.microsoft.com/office/drawing/2016/ink" xmlns:am3d="http://schemas.microsoft.com/office/drawing/2017/model3d" xmlns:o="urn:schemas-microsoft-com:office:office" xmlns:r="http://schemas.openxmlformats.org/officeDocument/2006/relationships" xmlns:m="http://schemas.openxmlformats.org/officeDocument/2006/math" xmlns:v="urn:schemas-microsoft-com:vml" xmlns:wp14="http://schemas.microsoft.com/office/word/2010/wordprocessingDrawing" xmlns:wp="http://schemas.openxmlformats.org/drawingml/2006/wordprocessingDrawing" xmlns:w10="urn:schemas-microsoft-com:office:word" xmlns:w="http://schemas.openxmlformats.org/wordprocessingml/2006/main" xmlns:w14="http://schemas.microsoft.com/office/word/2010/wordml" xmlns:w15="http://schemas.microsoft.com/office/word/2012/wordml" xmlns:w16cex="http://schemas.microsoft.com/office/word/2018/wordml/cex" xmlns:w16cid="http://schemas.microsoft.com/office/word/2016/wordml/cid" xmlns:w16="http://schemas.microsoft.com/office/word/2018/wordml" xmlns:w16se="http://schemas.microsoft.com/office/word/2015/wordml/symex" xmlns:wpg="http://schemas.microsoft.com/office/word/2010/wordprocessingGroup" xmlns:wpi="http://schemas.microsoft.com/office/word/2010/wordprocessingInk" xmlns:wne="http://schemas.microsoft.com/office/word/2006/wordml" xmlns:wps="http://schemas.microsoft.com/office/word/2010/wordprocessingShape" mc:Ignorable="w14 w15 w16se w16cid w16 w16cex wp14">
+<w:document xmlns:wpc="http://schemas.microsoft.com/office/word/2010/wordprocessingCanvas" xmlns:cx="http://schemas.microsoft.com/office/drawing/2014/chartex" xmlns:cx1="http://schemas.microsoft.com/office/drawing/2015/9/8/chartex" xmlns:cx2="http://schemas.microsoft.com/office/drawing/2015/10/21/chartex" xmlns:cx3="http://schemas.microsoft.com/office/drawing/2016/5/9/chartex" xmlns:cx4="http://schemas.microsoft.com/office/drawing/2016/5/10/chartex" xmlns:cx5="http://schemas.microsoft.com/office/drawing/2016/5/11/chartex" xmlns:cx6="http://schemas.microsoft.com/office/drawing/2016/5/12/chartex" xmlns:cx7="http://schemas.microsoft.com/office/drawing/2016/5/13/chartex" xmlns:cx8="http://schemas.microsoft.com/office/drawing/2016/5/14/chartex" xmlns:mc="http://schemas.openxmlformats.org/markup-compatibility/2006" xmlns:aink="http://schemas.microsoft.com/office/drawing/2016/ink" xmlns:am3d="http://schemas.microsoft.com/office/drawing/2017/model3d" xmlns:o="urn:schemas-microsoft-com:office:office" xmlns:r="http://schemas.openxmlformats.org/officeDocument/2006/relationships" xmlns:m="http://schemas.openxmlformats.org/officeDocument/2006/math" xmlns:v="urn:schemas-microsoft-com:vml" xmlns:wp14="http://schemas.microsoft.com/office/word/2010/wordprocessingDrawing" xmlns:wp="http://schemas.openxmlformats.org/drawingml/2006/wordprocessingDrawing" xmlns:w10="urn:schemas-microsoft-com:office:word" xmlns:w="http://schemas.openxmlformats.org/wordprocessingml/2006/main" xmlns:w14="http://schemas.microsoft.com/office/word/2010/wordml" xmlns:w15="http://schemas.microsoft.com/office/word/2012/wordml" xmlns:w16cex="http://schemas.microsoft.com/office/word/2018/wordml/cex" xmlns:w16cid="http://schemas.microsoft.com/office/word/2016/wordml/cid" xmlns:w16="http://schemas.microsoft.com/office/word/2018/wordml" xmlns:w16sdtdh="http://schemas.microsoft.com/office/word/2020/wordml/sdtdatahash" xmlns:w16se="http://schemas.microsoft.com/office/word/2015/wordml/symex" xmlns:wpg="http://schemas.microsoft.com/office/word/2010/wordprocessingGroup" xmlns:wpi="http://schemas.microsoft.com/office/word/2010/wordprocessingInk" xmlns:wne="http://schemas.microsoft.com/office/word/2006/wordml" xmlns:wps="http://schemas.microsoft.com/office/word/2010/wordprocessingShape" mc:Ignorable="w14 w15 w16se w16cid w16 w16cex w16sdtdh wp14">
   <w:body>
     <w:p>
       <w:r>
@@ -432,7 +432,7 @@
                     </pic:cNvPicPr>
                   </pic:nvPicPr>
                   <pic:blipFill>
-                    <a:blip r:embed="rId5">
+                    <a:blip r:embed="rId6">
                       <a:extLst>
                         <a:ext uri="{28A0092B-C50C-407E-A947-70E740481C1C}">
                           <a14:useLocalDpi xmlns:a14="http://schemas.microsoft.com/office/drawing/2010/main" val="0"/>
@@ -1174,29 +1174,7 @@
                                 <w:sz w:val="44"/>
                                 <w:szCs w:val="44"/>
                               </w:rPr>
-                              <w:t>Sales</w:t>
-                            </w:r>
-                            <w:r>
-                              <w:rPr>
-                                <w:rFonts w:ascii="Arial Black" w:hAnsi="Arial Black" w:cs="Arial"/>
-                                <w:b/>
-                                <w:bCs/>
-                                <w:color w:val="000000" w:themeColor="text1"/>
-                                <w:sz w:val="44"/>
-                                <w:szCs w:val="44"/>
-                              </w:rPr>
-                              <w:t xml:space="preserve"> </w:t>
-                            </w:r>
-                            <w:r>
-                              <w:rPr>
-                                <w:rFonts w:ascii="Arial Black" w:hAnsi="Arial Black" w:cs="Arial"/>
-                                <w:b/>
-                                <w:bCs/>
-                                <w:color w:val="000000" w:themeColor="text1"/>
-                                <w:sz w:val="44"/>
-                                <w:szCs w:val="44"/>
-                              </w:rPr>
-                              <w:t>Company</w:t>
+                              <w:t>Sales Company</w:t>
                             </w:r>
                           </w:p>
                         </w:txbxContent>
@@ -1507,7 +1485,7 @@
                     </pic:cNvPicPr>
                   </pic:nvPicPr>
                   <pic:blipFill>
-                    <a:blip r:embed="rId6" cstate="print">
+                    <a:blip r:embed="rId7" cstate="print">
                       <a:extLst>
                         <a:ext uri="{28A0092B-C50C-407E-A947-70E740481C1C}">
                           <a14:useLocalDpi xmlns:a14="http://schemas.microsoft.com/office/drawing/2010/main" val="0"/>
@@ -1810,19 +1788,7 @@
         <w:rPr>
           <w:color w:val="000000"/>
         </w:rPr>
-        <w:t>Creación de estructura del proyecto (</w:t>
-      </w:r>
-      <w:r>
-        <w:rPr>
-          <w:color w:val="000000"/>
-        </w:rPr>
-        <w:t>Empaquetado</w:t>
-      </w:r>
-      <w:r>
-        <w:rPr>
-          <w:color w:val="000000"/>
-        </w:rPr>
-        <w:t>), creación de clase conexión y creación de los dos servlets.</w:t>
+        <w:t>Creación de estructura del proyecto (Empaquetado), creación de clase conexión y creación de los dos servlets.</w:t>
       </w:r>
     </w:p>
     <w:p>
@@ -1875,13 +1841,7 @@
         <w:rPr>
           <w:color w:val="000000"/>
         </w:rPr>
-        <w:t>rción de datos</w:t>
-      </w:r>
-      <w:r>
-        <w:rPr>
-          <w:color w:val="000000"/>
-        </w:rPr>
-        <w:t xml:space="preserve"> de cada entidad.</w:t>
+        <w:t>rción de datos de cada entidad.</w:t>
       </w:r>
     </w:p>
     <w:p>
@@ -2321,16 +2281,16 @@
         <mc:AlternateContent>
           <mc:Choice Requires="wps">
             <w:drawing>
-              <wp:anchor distT="0" distB="0" distL="114300" distR="114300" simplePos="0" relativeHeight="251685888" behindDoc="0" locked="0" layoutInCell="1" allowOverlap="1" wp14:anchorId="0612E60C" wp14:editId="16FD5276">
+              <wp:anchor distT="0" distB="0" distL="114300" distR="114300" simplePos="0" relativeHeight="251685888" behindDoc="0" locked="0" layoutInCell="1" allowOverlap="1" wp14:anchorId="0612E60C" wp14:editId="1DFA8C94">
                 <wp:simplePos x="0" y="0"/>
-                <wp:positionH relativeFrom="column">
-                  <wp:posOffset>3078819</wp:posOffset>
+                <wp:positionH relativeFrom="margin">
+                  <wp:align>center</wp:align>
                 </wp:positionH>
                 <wp:positionV relativeFrom="paragraph">
-                  <wp:posOffset>-700756</wp:posOffset>
+                  <wp:posOffset>-521335</wp:posOffset>
                 </wp:positionV>
-                <wp:extent cx="4445040" cy="884649"/>
-                <wp:effectExtent l="0" t="0" r="0" b="0"/>
+                <wp:extent cx="1917700" cy="884649"/>
+                <wp:effectExtent l="0" t="0" r="6350" b="0"/>
                 <wp:wrapNone/>
                 <wp:docPr id="19" name="Cuadro de texto 19"/>
                 <wp:cNvGraphicFramePr/>
@@ -2341,7 +2301,7 @@
                       <wps:spPr>
                         <a:xfrm>
                           <a:off x="0" y="0"/>
-                          <a:ext cx="4445040" cy="884649"/>
+                          <a:ext cx="1917700" cy="884649"/>
                         </a:xfrm>
                         <a:prstGeom prst="rect">
                           <a:avLst/>
@@ -2394,7 +2354,11 @@
           </mc:Choice>
           <mc:Fallback>
             <w:pict>
-              <v:shape w14:anchorId="0612E60C" id="Cuadro de texto 19" o:spid="_x0000_s1036" type="#_x0000_t202" style="position:absolute;left:0;text-align:left;margin-left:242.45pt;margin-top:-55.2pt;width:350pt;height:69.65pt;z-index:251685888;visibility:visible;mso-wrap-style:square;mso-width-percent:0;mso-height-percent:0;mso-wrap-distance-left:9pt;mso-wrap-distance-top:0;mso-wrap-distance-right:9pt;mso-wrap-distance-bottom:0;mso-position-horizontal:absolute;mso-position-horizontal-relative:text;mso-position-vertical:absolute;mso-position-vertical-relative:text;mso-width-percent:0;mso-height-percent:0;mso-width-relative:margin;mso-height-relative:margin;v-text-anchor:top" o:gfxdata="UEsDBBQABgAIAAAAIQC2gziS/gAAAOEBAAATAAAAW0NvbnRlbnRfVHlwZXNdLnhtbJSRQU7DMBBF&#10;90jcwfIWJU67QAgl6YK0S0CoHGBkTxKLZGx5TGhvj5O2G0SRWNoz/78nu9wcxkFMGNg6quQqL6RA&#10;0s5Y6ir5vt9lD1JwBDIwOMJKHpHlpr69KfdHjyxSmriSfYz+USnWPY7AufNIadK6MEJMx9ApD/oD&#10;OlTrorhX2lFEilmcO2RdNtjC5xDF9pCuTyYBB5bi6bQ4syoJ3g9WQ0ymaiLzg5KdCXlKLjvcW893&#10;SUOqXwnz5DrgnHtJTxOsQfEKIT7DmDSUCaxw7Rqn8787ZsmRM9e2VmPeBN4uqYvTtW7jvijg9N/y&#10;JsXecLq0q+WD6m8AAAD//wMAUEsDBBQABgAIAAAAIQA4/SH/1gAAAJQBAAALAAAAX3JlbHMvLnJl&#10;bHOkkMFqwzAMhu+DvYPRfXGawxijTi+j0GvpHsDYimMaW0Yy2fr2M4PBMnrbUb/Q94l/f/hMi1qR&#10;JVI2sOt6UJgd+ZiDgffL8ekFlFSbvV0oo4EbChzGx4f9GRdb25HMsYhqlCwG5lrLq9biZkxWOiqY&#10;22YiTra2kYMu1l1tQD30/bPm3wwYN0x18gb45AdQl1tp5j/sFB2T0FQ7R0nTNEV3j6o9feQzro1i&#10;OWA14Fm+Q8a1a8+Bvu/d/dMb2JY5uiPbhG/ktn4cqGU/er3pcvwCAAD//wMAUEsDBBQABgAIAAAA&#10;IQBHiU5uSQIAAIoEAAAOAAAAZHJzL2Uyb0RvYy54bWysVMFu2zAMvQ/YPwi6r046N0uNOkWWIsOA&#10;oi2QFj0rstwYkEVNUmJ3X78nOWmybqdhF5kiqUfykfTVdd9qtlPON2RKPj4bcaaMpKoxLyV/elx+&#10;mnLmgzCV0GRUyV+V59ezjx+uOluoc9qQrpRjADG+6GzJNyHYIsu83KhW+DOyysBYk2tFwNW9ZJUT&#10;HdBbnZ2PRpOsI1dZR1J5D+3NYOSzhF/XSob7uvYqMF1y5BbS6dK5jmc2uxLFixN208h9GuIfsmhF&#10;YxD0DepGBMG2rvkDqm2kI091OJPUZlTXjVSpBlQzHr2rZrURVqVaQI63bzT5/wcr73YPjjUVenfJ&#10;mREterTYisoRqxQLqg/EYAFNnfUFvFcW/qH/Sj2eHPQeylh9X7s2flEXgx2Ev76RDCgmoczz/GKU&#10;wyRhm07zSZ7gs+Nr63z4pqhlUSi5QxMTt2J36wMygevBJQbzpJtq2WidLnFw1EI7thNouQ4pR7z4&#10;zUsb1pV88vlilIANxecDsjYIEGsdaopS6Nf9QFGal6haU/UKHhwNA+WtXDZI9lb48CAcJgj1YSvC&#10;PY5aE4LRXuJsQ+7n3/TRH42FlbMOE1ly/2MrnOJMfzdo+eU4j7SFdMkvvpzj4k4t61OL2bYLAgNj&#10;7J+VSYz+QR/E2lH7jOWZx6gwCSMRu+ThIC7CsCdYPqnm8+SEobUi3JqVlRE6Mh5b8dg/C2f3/YpD&#10;c0eH2RXFu7YNvvGlofk2UN2knh5Z3fOPgU+t3i9n3KjTe/I6/kJmvwAAAP//AwBQSwMEFAAGAAgA&#10;AAAhAKiapQ7iAAAADAEAAA8AAABkcnMvZG93bnJldi54bWxMj01PwzAMhu9I/IfISFzQlnYb0JW6&#10;E0LAJG6sfIhb1pi2onGqJmvLvyfjAkfbj14/b7aZTCsG6l1jGSGeRyCIS6sbrhBeiodZAsJ5xVq1&#10;lgnhmxxs8tOTTKXajvxMw85XIoSwSxVC7X2XSunKmoxyc9sRh9un7Y3yYewrqXs1hnDTykUUXUmj&#10;Gg4fatXRXU3l1+5gED4uqvcnNz2+jsvLZXe/HYrrN10gnp9NtzcgPE3+D4ajflCHPDjt7YG1Ey3C&#10;KlmtA4owi+NoBeKIxL+7PcIiWYPMM/m/RP4DAAD//wMAUEsBAi0AFAAGAAgAAAAhALaDOJL+AAAA&#10;4QEAABMAAAAAAAAAAAAAAAAAAAAAAFtDb250ZW50X1R5cGVzXS54bWxQSwECLQAUAAYACAAAACEA&#10;OP0h/9YAAACUAQAACwAAAAAAAAAAAAAAAAAvAQAAX3JlbHMvLnJlbHNQSwECLQAUAAYACAAAACEA&#10;R4lObkkCAACKBAAADgAAAAAAAAAAAAAAAAAuAgAAZHJzL2Uyb0RvYy54bWxQSwECLQAUAAYACAAA&#10;ACEAqJqlDuIAAAAMAQAADwAAAAAAAAAAAAAAAACjBAAAZHJzL2Rvd25yZXYueG1sUEsFBgAAAAAE&#10;AAQA8wAAALIFAAAAAA==&#10;" fillcolor="white [3201]" stroked="f" strokeweight=".5pt">
+              <v:shapetype w14:anchorId="0612E60C" id="_x0000_t202" coordsize="21600,21600" o:spt="202" path="m,l,21600r21600,l21600,xe">
+                <v:stroke joinstyle="miter"/>
+                <v:path gradientshapeok="t" o:connecttype="rect"/>
+              </v:shapetype>
+              <v:shape id="Cuadro de texto 19" o:spid="_x0000_s1036" type="#_x0000_t202" style="position:absolute;left:0;text-align:left;margin-left:0;margin-top:-41.05pt;width:151pt;height:69.65pt;z-index:251685888;visibility:visible;mso-wrap-style:square;mso-width-percent:0;mso-height-percent:0;mso-wrap-distance-left:9pt;mso-wrap-distance-top:0;mso-wrap-distance-right:9pt;mso-wrap-distance-bottom:0;mso-position-horizontal:center;mso-position-horizontal-relative:margin;mso-position-vertical:absolute;mso-position-vertical-relative:text;mso-width-percent:0;mso-height-percent:0;mso-width-relative:margin;mso-height-relative:margin;v-text-anchor:top" o:gfxdata="UEsDBBQABgAIAAAAIQC2gziS/gAAAOEBAAATAAAAW0NvbnRlbnRfVHlwZXNdLnhtbJSRQU7DMBBF&#10;90jcwfIWJU67QAgl6YK0S0CoHGBkTxKLZGx5TGhvj5O2G0SRWNoz/78nu9wcxkFMGNg6quQqL6RA&#10;0s5Y6ir5vt9lD1JwBDIwOMJKHpHlpr69KfdHjyxSmriSfYz+USnWPY7AufNIadK6MEJMx9ApD/oD&#10;OlTrorhX2lFEilmcO2RdNtjC5xDF9pCuTyYBB5bi6bQ4syoJ3g9WQ0ymaiLzg5KdCXlKLjvcW893&#10;SUOqXwnz5DrgnHtJTxOsQfEKIT7DmDSUCaxw7Rqn8787ZsmRM9e2VmPeBN4uqYvTtW7jvijg9N/y&#10;JsXecLq0q+WD6m8AAAD//wMAUEsDBBQABgAIAAAAIQA4/SH/1gAAAJQBAAALAAAAX3JlbHMvLnJl&#10;bHOkkMFqwzAMhu+DvYPRfXGawxijTi+j0GvpHsDYimMaW0Yy2fr2M4PBMnrbUb/Q94l/f/hMi1qR&#10;JVI2sOt6UJgd+ZiDgffL8ekFlFSbvV0oo4EbChzGx4f9GRdb25HMsYhqlCwG5lrLq9biZkxWOiqY&#10;22YiTra2kYMu1l1tQD30/bPm3wwYN0x18gb45AdQl1tp5j/sFB2T0FQ7R0nTNEV3j6o9feQzro1i&#10;OWA14Fm+Q8a1a8+Bvu/d/dMb2JY5uiPbhG/ktn4cqGU/er3pcvwCAAD//wMAUEsDBBQABgAIAAAA&#10;IQB5RAhKSQIAAIoEAAAOAAAAZHJzL2Uyb0RvYy54bWysVMFu2zAMvQ/YPwi6r3aytE2NOEWWosOA&#10;oC2QDj0rstwYkEVNUmJnX78nOWm7bqdhF5kSyUfykfTsum812yvnGzIlH53lnCkjqWrMc8m/P95+&#10;mnLmgzCV0GRUyQ/K8+v5xw+zzhZqTFvSlXIMIMYXnS35NgRbZJmXW9UKf0ZWGShrcq0IuLrnrHKi&#10;A3qrs3GeX2Qduco6ksp7vN4MSj5P+HWtZLiva68C0yVHbiGdLp2beGbzmSienbDbRh7TEP+QRSsa&#10;g6AvUDciCLZzzR9QbSMdearDmaQ2o7pupEo1oJpR/q6a9VZYlWoBOd6+0OT/H6y82z841lTo3RVn&#10;RrTo0XInKkesUiyoPhCDBjR11hewXlvYh/4L9XA5vXs8xur72rXxi7oY9CD88EIyoJiMTlejy8sc&#10;KgnddDq5mCT47NXbOh++KmpZFEru0MTErdivfEAmMD2ZxGCedFPdNlqnSxwctdSO7QVarkPKER6/&#10;WWnDupJffD7PE7Ch6D4ga4MAsdahpiiFftMPFKV5iU8bqg7gwdEwUN7K2wbJroQPD8JhglAftiLc&#10;46g1IRgdJc625H7+7T3ao7HQctZhIkvuf+yEU5zpbwYtvxpNJnGE02VyfjnGxb3VbN5qzK5dEhgY&#10;Yf+sTGK0D/ok1o7aJyzPIkaFShiJ2CUPJ3EZhj3B8km1WCQjDK0VYWXWVkboyHhsxWP/JJw99isO&#10;zR2dZlcU79o22EZPQ4tdoLpJPX1l9cg/Bj61+riccaPe3pPV6y9k/gsAAP//AwBQSwMEFAAGAAgA&#10;AAAhAKopW0DfAAAABwEAAA8AAABkcnMvZG93bnJldi54bWxMj0trwzAQhO+F/AexhV5KIscmD1yv&#10;Qyl9QG+J+6A3xdraJpZkLMV2/323p+a4M8PMt9luMq0YqPeNswjLRQSCbOl0YyuEt+JpvgXhg7Ja&#10;tc4Swg952OWzq0yl2o12T8MhVIJLrE8VQh1Cl0rpy5qM8gvXkWXv2/VGBT77SupejVxuWhlH0Voa&#10;1VheqFVHDzWVp8PZIHzdVp+vfnp+H5NV0j2+DMXmQxeIN9fT/R2IQFP4D8MfPqNDzkxHd7baixaB&#10;HwkI8228BMF2EsWsHBFWmxhknslL/vwXAAD//wMAUEsBAi0AFAAGAAgAAAAhALaDOJL+AAAA4QEA&#10;ABMAAAAAAAAAAAAAAAAAAAAAAFtDb250ZW50X1R5cGVzXS54bWxQSwECLQAUAAYACAAAACEAOP0h&#10;/9YAAACUAQAACwAAAAAAAAAAAAAAAAAvAQAAX3JlbHMvLnJlbHNQSwECLQAUAAYACAAAACEAeUQI&#10;SkkCAACKBAAADgAAAAAAAAAAAAAAAAAuAgAAZHJzL2Uyb0RvYy54bWxQSwECLQAUAAYACAAAACEA&#10;qilbQN8AAAAHAQAADwAAAAAAAAAAAAAAAACjBAAAZHJzL2Rvd25yZXYueG1sUEsFBgAAAAAEAAQA&#10;8wAAAK8FAAAAAA==&#10;" fillcolor="white [3201]" stroked="f" strokeweight=".5pt">
                 <v:textbox>
                   <w:txbxContent>
                     <w:p>
@@ -2416,26 +2380,37 @@
                     </w:p>
                   </w:txbxContent>
                 </v:textbox>
+                <w10:wrap anchorx="margin"/>
               </v:shape>
             </w:pict>
           </mc:Fallback>
         </mc:AlternateContent>
       </w:r>
-      <w:r>
-        <w:rPr>
+    </w:p>
+    <w:p>
+      <w:pPr>
+        <w:pStyle w:val="NormalWeb"/>
+        <w:ind w:left="720" w:firstLine="696"/>
+        <w:rPr>
+          <w:color w:val="000000"/>
+        </w:rPr>
+      </w:pPr>
+      <w:r>
+        <w:rPr>
+          <w:noProof/>
           <w:color w:val="000000"/>
         </w:rPr>
         <w:drawing>
-          <wp:anchor distT="0" distB="0" distL="114300" distR="114300" simplePos="0" relativeHeight="251684864" behindDoc="0" locked="0" layoutInCell="1" allowOverlap="1" wp14:anchorId="08231314" wp14:editId="38109E4A">
+          <wp:anchor distT="0" distB="0" distL="114300" distR="114300" simplePos="0" relativeHeight="251684864" behindDoc="0" locked="0" layoutInCell="1" allowOverlap="1" wp14:anchorId="08231314" wp14:editId="492184F0">
             <wp:simplePos x="0" y="0"/>
             <wp:positionH relativeFrom="margin">
               <wp:align>center</wp:align>
             </wp:positionH>
             <wp:positionV relativeFrom="paragraph">
-              <wp:posOffset>282035</wp:posOffset>
+              <wp:posOffset>99060</wp:posOffset>
             </wp:positionV>
-            <wp:extent cx="9104630" cy="4854102"/>
-            <wp:effectExtent l="19050" t="0" r="20320" b="1375410"/>
+            <wp:extent cx="8575040" cy="4572000"/>
+            <wp:effectExtent l="19050" t="0" r="16510" b="1295400"/>
             <wp:wrapNone/>
             <wp:docPr id="18" name="Imagen 18"/>
             <wp:cNvGraphicFramePr>
@@ -2449,7 +2424,7 @@
                     <pic:cNvPicPr/>
                   </pic:nvPicPr>
                   <pic:blipFill>
-                    <a:blip r:embed="rId7">
+                    <a:blip r:embed="rId8">
                       <a:extLst>
                         <a:ext uri="{28A0092B-C50C-407E-A947-70E740481C1C}">
                           <a14:useLocalDpi xmlns:a14="http://schemas.microsoft.com/office/drawing/2010/main" val="0"/>
@@ -2463,7 +2438,7 @@
                   <pic:spPr>
                     <a:xfrm>
                       <a:off x="0" y="0"/>
-                      <a:ext cx="9104630" cy="4854102"/>
+                      <a:ext cx="8575040" cy="4572000"/>
                     </a:xfrm>
                     <a:prstGeom prst="roundRect">
                       <a:avLst>
@@ -2495,6 +2470,350 @@
         </w:drawing>
       </w:r>
     </w:p>
+    <w:p>
+      <w:pPr>
+        <w:pStyle w:val="NormalWeb"/>
+        <w:ind w:left="720" w:firstLine="696"/>
+        <w:rPr>
+          <w:color w:val="000000"/>
+        </w:rPr>
+      </w:pPr>
+    </w:p>
+    <w:p>
+      <w:pPr>
+        <w:pStyle w:val="NormalWeb"/>
+        <w:ind w:left="720" w:firstLine="696"/>
+        <w:rPr>
+          <w:color w:val="000000"/>
+        </w:rPr>
+      </w:pPr>
+    </w:p>
+    <w:p>
+      <w:pPr>
+        <w:pStyle w:val="NormalWeb"/>
+        <w:ind w:left="720" w:firstLine="696"/>
+        <w:rPr>
+          <w:color w:val="000000"/>
+        </w:rPr>
+      </w:pPr>
+    </w:p>
+    <w:p>
+      <w:pPr>
+        <w:pStyle w:val="NormalWeb"/>
+        <w:ind w:left="720" w:firstLine="696"/>
+        <w:rPr>
+          <w:color w:val="000000"/>
+        </w:rPr>
+      </w:pPr>
+    </w:p>
+    <w:p>
+      <w:pPr>
+        <w:pStyle w:val="NormalWeb"/>
+        <w:ind w:left="720" w:firstLine="696"/>
+        <w:rPr>
+          <w:color w:val="000000"/>
+        </w:rPr>
+      </w:pPr>
+    </w:p>
+    <w:p>
+      <w:pPr>
+        <w:pStyle w:val="NormalWeb"/>
+        <w:ind w:left="720" w:firstLine="696"/>
+        <w:rPr>
+          <w:color w:val="000000"/>
+        </w:rPr>
+      </w:pPr>
+    </w:p>
+    <w:p>
+      <w:pPr>
+        <w:pStyle w:val="NormalWeb"/>
+        <w:ind w:left="720" w:firstLine="696"/>
+        <w:rPr>
+          <w:color w:val="000000"/>
+        </w:rPr>
+      </w:pPr>
+    </w:p>
+    <w:p>
+      <w:pPr>
+        <w:pStyle w:val="NormalWeb"/>
+        <w:ind w:left="720" w:firstLine="696"/>
+        <w:rPr>
+          <w:color w:val="000000"/>
+        </w:rPr>
+      </w:pPr>
+    </w:p>
+    <w:p>
+      <w:pPr>
+        <w:pStyle w:val="NormalWeb"/>
+        <w:ind w:left="720" w:firstLine="696"/>
+        <w:rPr>
+          <w:color w:val="000000"/>
+        </w:rPr>
+      </w:pPr>
+    </w:p>
+    <w:p>
+      <w:pPr>
+        <w:pStyle w:val="NormalWeb"/>
+        <w:ind w:left="720" w:firstLine="696"/>
+        <w:rPr>
+          <w:color w:val="000000"/>
+        </w:rPr>
+      </w:pPr>
+    </w:p>
+    <w:p>
+      <w:pPr>
+        <w:pStyle w:val="NormalWeb"/>
+        <w:ind w:left="720" w:firstLine="696"/>
+        <w:rPr>
+          <w:color w:val="000000"/>
+        </w:rPr>
+      </w:pPr>
+    </w:p>
+    <w:p>
+      <w:pPr>
+        <w:pStyle w:val="NormalWeb"/>
+        <w:ind w:left="720" w:firstLine="696"/>
+        <w:rPr>
+          <w:color w:val="000000"/>
+        </w:rPr>
+      </w:pPr>
+    </w:p>
+    <w:p>
+      <w:pPr>
+        <w:pStyle w:val="NormalWeb"/>
+        <w:ind w:left="720" w:firstLine="696"/>
+        <w:rPr>
+          <w:color w:val="000000"/>
+        </w:rPr>
+      </w:pPr>
+    </w:p>
+    <w:p>
+      <w:pPr>
+        <w:pStyle w:val="NormalWeb"/>
+        <w:ind w:left="720" w:firstLine="696"/>
+        <w:rPr>
+          <w:color w:val="000000"/>
+        </w:rPr>
+      </w:pPr>
+    </w:p>
+    <w:p>
+      <w:pPr>
+        <w:pStyle w:val="NormalWeb"/>
+        <w:ind w:left="720" w:firstLine="696"/>
+        <w:rPr>
+          <w:color w:val="000000"/>
+        </w:rPr>
+      </w:pPr>
+      <w:r>
+        <w:rPr>
+          <w:noProof/>
+          <w:color w:val="000000"/>
+        </w:rPr>
+        <w:lastRenderedPageBreak/>
+        <mc:AlternateContent>
+          <mc:Choice Requires="wps">
+            <w:drawing>
+              <wp:anchor distT="0" distB="0" distL="114300" distR="114300" simplePos="0" relativeHeight="251687936" behindDoc="0" locked="0" layoutInCell="1" allowOverlap="1" wp14:anchorId="6D5AFB8C" wp14:editId="5E43D200">
+                <wp:simplePos x="0" y="0"/>
+                <wp:positionH relativeFrom="margin">
+                  <wp:align>center</wp:align>
+                </wp:positionH>
+                <wp:positionV relativeFrom="paragraph">
+                  <wp:posOffset>-514259</wp:posOffset>
+                </wp:positionV>
+                <wp:extent cx="7467600" cy="903515"/>
+                <wp:effectExtent l="0" t="0" r="0" b="0"/>
+                <wp:wrapNone/>
+                <wp:docPr id="7" name="Cuadro de texto 7"/>
+                <wp:cNvGraphicFramePr/>
+                <a:graphic xmlns:a="http://schemas.openxmlformats.org/drawingml/2006/main">
+                  <a:graphicData uri="http://schemas.microsoft.com/office/word/2010/wordprocessingShape">
+                    <wps:wsp>
+                      <wps:cNvSpPr txBox="1"/>
+                      <wps:spPr>
+                        <a:xfrm>
+                          <a:off x="0" y="0"/>
+                          <a:ext cx="7467600" cy="903515"/>
+                        </a:xfrm>
+                        <a:prstGeom prst="rect">
+                          <a:avLst/>
+                        </a:prstGeom>
+                        <a:solidFill>
+                          <a:schemeClr val="lt1"/>
+                        </a:solidFill>
+                        <a:ln w="6350">
+                          <a:noFill/>
+                        </a:ln>
+                      </wps:spPr>
+                      <wps:txbx>
+                        <w:txbxContent>
+                          <w:p>
+                            <w:pPr>
+                              <w:jc w:val="center"/>
+                              <w:rPr>
+                                <w:rFonts w:ascii="Forte" w:hAnsi="Forte"/>
+                                <w:sz w:val="96"/>
+                                <w:szCs w:val="96"/>
+                              </w:rPr>
+                            </w:pPr>
+                            <w:r>
+                              <w:rPr>
+                                <w:rFonts w:ascii="Forte" w:hAnsi="Forte"/>
+                                <w:sz w:val="96"/>
+                                <w:szCs w:val="96"/>
+                              </w:rPr>
+                              <w:t>Diagrama Entidad-Relación</w:t>
+                            </w:r>
+                          </w:p>
+                        </w:txbxContent>
+                      </wps:txbx>
+                      <wps:bodyPr rot="0" spcFirstLastPara="0" vertOverflow="overflow" horzOverflow="overflow" vert="horz" wrap="square" lIns="91440" tIns="45720" rIns="91440" bIns="45720" numCol="1" spcCol="0" rtlCol="0" fromWordArt="0" anchor="t" anchorCtr="0" forceAA="0" compatLnSpc="1">
+                        <a:prstTxWarp prst="textNoShape">
+                          <a:avLst/>
+                        </a:prstTxWarp>
+                        <a:noAutofit/>
+                      </wps:bodyPr>
+                    </wps:wsp>
+                  </a:graphicData>
+                </a:graphic>
+                <wp14:sizeRelH relativeFrom="margin">
+                  <wp14:pctWidth>0</wp14:pctWidth>
+                </wp14:sizeRelH>
+                <wp14:sizeRelV relativeFrom="margin">
+                  <wp14:pctHeight>0</wp14:pctHeight>
+                </wp14:sizeRelV>
+              </wp:anchor>
+            </w:drawing>
+          </mc:Choice>
+          <mc:Fallback>
+            <w:pict>
+              <v:shape w14:anchorId="6D5AFB8C" id="Cuadro de texto 7" o:spid="_x0000_s1037" type="#_x0000_t202" style="position:absolute;left:0;text-align:left;margin-left:0;margin-top:-40.5pt;width:588pt;height:71.15pt;z-index:251687936;visibility:visible;mso-wrap-style:square;mso-width-percent:0;mso-height-percent:0;mso-wrap-distance-left:9pt;mso-wrap-distance-top:0;mso-wrap-distance-right:9pt;mso-wrap-distance-bottom:0;mso-position-horizontal:center;mso-position-horizontal-relative:margin;mso-position-vertical:absolute;mso-position-vertical-relative:text;mso-width-percent:0;mso-height-percent:0;mso-width-relative:margin;mso-height-relative:margin;v-text-anchor:top" o:gfxdata="UEsDBBQABgAIAAAAIQC2gziS/gAAAOEBAAATAAAAW0NvbnRlbnRfVHlwZXNdLnhtbJSRQU7DMBBF&#10;90jcwfIWJU67QAgl6YK0S0CoHGBkTxKLZGx5TGhvj5O2G0SRWNoz/78nu9wcxkFMGNg6quQqL6RA&#10;0s5Y6ir5vt9lD1JwBDIwOMJKHpHlpr69KfdHjyxSmriSfYz+USnWPY7AufNIadK6MEJMx9ApD/oD&#10;OlTrorhX2lFEilmcO2RdNtjC5xDF9pCuTyYBB5bi6bQ4syoJ3g9WQ0ymaiLzg5KdCXlKLjvcW893&#10;SUOqXwnz5DrgnHtJTxOsQfEKIT7DmDSUCaxw7Rqn8787ZsmRM9e2VmPeBN4uqYvTtW7jvijg9N/y&#10;JsXecLq0q+WD6m8AAAD//wMAUEsDBBQABgAIAAAAIQA4/SH/1gAAAJQBAAALAAAAX3JlbHMvLnJl&#10;bHOkkMFqwzAMhu+DvYPRfXGawxijTi+j0GvpHsDYimMaW0Yy2fr2M4PBMnrbUb/Q94l/f/hMi1qR&#10;JVI2sOt6UJgd+ZiDgffL8ekFlFSbvV0oo4EbChzGx4f9GRdb25HMsYhqlCwG5lrLq9biZkxWOiqY&#10;22YiTra2kYMu1l1tQD30/bPm3wwYN0x18gb45AdQl1tp5j/sFB2T0FQ7R0nTNEV3j6o9feQzro1i&#10;OWA14Fm+Q8a1a8+Bvu/d/dMb2JY5uiPbhG/ktn4cqGU/er3pcvwCAAD//wMAUEsDBBQABgAIAAAA&#10;IQDjXvY3SgIAAIgEAAAOAAAAZHJzL2Uyb0RvYy54bWysVE1v2zAMvQ/YfxB0X2yn+ViNOEWWIsOA&#10;oi2QDj0rspQIkEVNUmJnv36UnKRZt9Owi0yK1CP5SHp21zWaHITzCkxFi0FOiTAcamW2Ff3+svr0&#10;mRIfmKmZBiMqehSe3s0/fpi1thRD2IGuhSMIYnzZ2oruQrBllnm+Ew3zA7DCoFGCa1hA1W2z2rEW&#10;0RudDfN8krXgauuAC+/x9r430nnCl1Lw8CSlF4HoimJuIZ0unZt4ZvMZK7eO2Z3ipzTYP2TRMGUw&#10;6AXqngVG9k79AdUo7sCDDAMOTQZSKi5SDVhNkb+rZr1jVqRakBxvLzT5/wfLHw/Pjqi6olNKDGuw&#10;Rcs9qx2QWpAgugBkGklqrS/Rd23RO3RfoMNmn+89XsbaO+ma+MWqCNqR7uOFYkQiHC+no8l0kqOJ&#10;o+02vxkX4wiTvb22zoevAhoShYo6bGFilh0efOhdzy4xmAet6pXSOilxbMRSO3Jg2HAdUo4I/puX&#10;NqSt6ORmnCdgA/F5j6wN5hJr7WuKUug2XSKouBS8gfqIPDjox8lbvlKY7APz4Zk5nB+sD3ciPOEh&#10;NWAwOEmU7MD9/Nt99Me2opWSFuexov7HnjlBif5msOG3xWgUBzgpo/F0iIq7tmyuLWbfLAEZKHD7&#10;LE9i9A/6LEoHzSuuziJGRRMzHGNXNJzFZei3BFePi8UiOeHIWhYezNryCB0Zj6146V6Zs6d+xZl5&#10;hPPksvJd23rf+NLAYh9AqtTTSHTP6ol/HPc0FafVjPt0rSevtx/I/BcAAAD//wMAUEsDBBQABgAI&#10;AAAAIQBR98jc3wAAAAgBAAAPAAAAZHJzL2Rvd25yZXYueG1sTI/NTsMwEITvSLyDtUhcUOuEiLQK&#10;2VQI8SNxawOtuLnxkkTEdhS7SXh7tie4zWpGs9/km9l0YqTBt84ixMsIBNnK6dbWCO/l82INwgdl&#10;teqcJYQf8rApLi9ylWk32S2Nu1ALLrE+UwhNCH0mpa8aMsovXU+WvS83GBX4HGqpBzVxuenkbRSl&#10;0qjW8odG9fTYUPW9OxmEz5v68Obnl48puUv6p9exXO11iXh9NT/cgwg0h78wnPEZHQpmOrqT1V50&#10;CDwkICzWMYuzHa9SVkeENE5AFrn8P6D4BQAA//8DAFBLAQItABQABgAIAAAAIQC2gziS/gAAAOEB&#10;AAATAAAAAAAAAAAAAAAAAAAAAABbQ29udGVudF9UeXBlc10ueG1sUEsBAi0AFAAGAAgAAAAhADj9&#10;If/WAAAAlAEAAAsAAAAAAAAAAAAAAAAALwEAAF9yZWxzLy5yZWxzUEsBAi0AFAAGAAgAAAAhAONe&#10;9jdKAgAAiAQAAA4AAAAAAAAAAAAAAAAALgIAAGRycy9lMm9Eb2MueG1sUEsBAi0AFAAGAAgAAAAh&#10;AFH3yNzfAAAACAEAAA8AAAAAAAAAAAAAAAAApAQAAGRycy9kb3ducmV2LnhtbFBLBQYAAAAABAAE&#10;APMAAACwBQAAAAA=&#10;" fillcolor="white [3201]" stroked="f" strokeweight=".5pt">
+                <v:textbox>
+                  <w:txbxContent>
+                    <w:p>
+                      <w:pPr>
+                        <w:jc w:val="center"/>
+                        <w:rPr>
+                          <w:rFonts w:ascii="Forte" w:hAnsi="Forte"/>
+                          <w:sz w:val="96"/>
+                          <w:szCs w:val="96"/>
+                        </w:rPr>
+                      </w:pPr>
+                      <w:r>
+                        <w:rPr>
+                          <w:rFonts w:ascii="Forte" w:hAnsi="Forte"/>
+                          <w:sz w:val="96"/>
+                          <w:szCs w:val="96"/>
+                        </w:rPr>
+                        <w:t>Diagrama Entidad-Relación</w:t>
+                      </w:r>
+                    </w:p>
+                  </w:txbxContent>
+                </v:textbox>
+                <w10:wrap anchorx="margin"/>
+              </v:shape>
+            </w:pict>
+          </mc:Fallback>
+        </mc:AlternateContent>
+      </w:r>
+    </w:p>
+    <w:p>
+      <w:pPr>
+        <w:pStyle w:val="NormalWeb"/>
+        <w:ind w:left="720" w:firstLine="696"/>
+        <w:rPr>
+          <w:color w:val="000000"/>
+        </w:rPr>
+      </w:pPr>
+      <w:r>
+        <w:rPr>
+          <w:rFonts w:ascii="Forte" w:hAnsi="Forte"/>
+          <w:noProof/>
+          <w:sz w:val="96"/>
+          <w:szCs w:val="96"/>
+        </w:rPr>
+        <w:drawing>
+          <wp:anchor distT="0" distB="0" distL="114300" distR="114300" simplePos="0" relativeHeight="251689984" behindDoc="0" locked="0" layoutInCell="1" allowOverlap="1" wp14:anchorId="20F4D138" wp14:editId="40EF0828">
+            <wp:simplePos x="0" y="0"/>
+            <wp:positionH relativeFrom="margin">
+              <wp:align>center</wp:align>
+            </wp:positionH>
+            <wp:positionV relativeFrom="paragraph">
+              <wp:posOffset>133713</wp:posOffset>
+            </wp:positionV>
+            <wp:extent cx="9144000" cy="5606143"/>
+            <wp:effectExtent l="0" t="0" r="0" b="0"/>
+            <wp:wrapNone/>
+            <wp:docPr id="10" name="Imagen 10"/>
+            <wp:cNvGraphicFramePr>
+              <a:graphicFrameLocks xmlns:a="http://schemas.openxmlformats.org/drawingml/2006/main" noChangeAspect="1"/>
+            </wp:cNvGraphicFramePr>
+            <a:graphic xmlns:a="http://schemas.openxmlformats.org/drawingml/2006/main">
+              <a:graphicData uri="http://schemas.openxmlformats.org/drawingml/2006/picture">
+                <pic:pic xmlns:pic="http://schemas.openxmlformats.org/drawingml/2006/picture">
+                  <pic:nvPicPr>
+                    <pic:cNvPr id="0" name="Picture 1"/>
+                    <pic:cNvPicPr>
+                      <a:picLocks noChangeAspect="1" noChangeArrowheads="1"/>
+                    </pic:cNvPicPr>
+                  </pic:nvPicPr>
+                  <pic:blipFill>
+                    <a:blip r:embed="rId9">
+                      <a:extLst>
+                        <a:ext uri="{28A0092B-C50C-407E-A947-70E740481C1C}">
+                          <a14:useLocalDpi xmlns:a14="http://schemas.microsoft.com/office/drawing/2010/main" val="0"/>
+                        </a:ext>
+                      </a:extLst>
+                    </a:blip>
+                    <a:srcRect/>
+                    <a:stretch>
+                      <a:fillRect/>
+                    </a:stretch>
+                  </pic:blipFill>
+                  <pic:spPr bwMode="auto">
+                    <a:xfrm>
+                      <a:off x="0" y="0"/>
+                      <a:ext cx="9144000" cy="5606143"/>
+                    </a:xfrm>
+                    <a:prstGeom prst="rect">
+                      <a:avLst/>
+                    </a:prstGeom>
+                    <a:noFill/>
+                    <a:ln>
+                      <a:noFill/>
+                    </a:ln>
+                  </pic:spPr>
+                </pic:pic>
+              </a:graphicData>
+            </a:graphic>
+            <wp14:sizeRelH relativeFrom="page">
+              <wp14:pctWidth>0</wp14:pctWidth>
+            </wp14:sizeRelH>
+            <wp14:sizeRelV relativeFrom="page">
+              <wp14:pctHeight>0</wp14:pctHeight>
+            </wp14:sizeRelV>
+          </wp:anchor>
+        </w:drawing>
+      </w:r>
+    </w:p>
+    <w:p>
+      <w:pPr>
+        <w:pStyle w:val="NormalWeb"/>
+        <w:ind w:left="720" w:firstLine="696"/>
+        <w:rPr>
+          <w:color w:val="000000"/>
+        </w:rPr>
+      </w:pPr>
+    </w:p>
+    <w:p>
+      <w:pPr>
+        <w:pStyle w:val="NormalWeb"/>
+        <w:ind w:left="720" w:firstLine="696"/>
+        <w:rPr>
+          <w:color w:val="000000"/>
+        </w:rPr>
+      </w:pPr>
+    </w:p>
     <w:sectPr>
       <w:pgSz w:w="15840" w:h="12240" w:orient="landscape"/>
       <w:pgMar w:top="1701" w:right="1417" w:bottom="1701" w:left="1417" w:header="708" w:footer="708" w:gutter="0"/>
@@ -2512,7 +2831,7 @@
 </file>
 
 <file path=word/numbering.xml><?xml version="1.0" encoding="utf-8"?>
-<w:numbering xmlns:wpc="http://schemas.microsoft.com/office/word/2010/wordprocessingCanvas" xmlns:cx="http://schemas.microsoft.com/office/drawing/2014/chartex" xmlns:cx1="http://schemas.microsoft.com/office/drawing/2015/9/8/chartex" xmlns:cx2="http://schemas.microsoft.com/office/drawing/2015/10/21/chartex" xmlns:cx3="http://schemas.microsoft.com/office/drawing/2016/5/9/chartex" xmlns:cx4="http://schemas.microsoft.com/office/drawing/2016/5/10/chartex" xmlns:cx5="http://schemas.microsoft.com/office/drawing/2016/5/11/chartex" xmlns:cx6="http://schemas.microsoft.com/office/drawing/2016/5/12/chartex" xmlns:cx7="http://schemas.microsoft.com/office/drawing/2016/5/13/chartex" xmlns:cx8="http://schemas.microsoft.com/office/drawing/2016/5/14/chartex" xmlns:mc="http://schemas.openxmlformats.org/markup-compatibility/2006" xmlns:aink="http://schemas.microsoft.com/office/drawing/2016/ink" xmlns:am3d="http://schemas.microsoft.com/office/drawing/2017/model3d" xmlns:o="urn:schemas-microsoft-com:office:office" xmlns:r="http://schemas.openxmlformats.org/officeDocument/2006/relationships" xmlns:m="http://schemas.openxmlformats.org/officeDocument/2006/math" xmlns:v="urn:schemas-microsoft-com:vml" xmlns:wp14="http://schemas.microsoft.com/office/word/2010/wordprocessingDrawing" xmlns:wp="http://schemas.openxmlformats.org/drawingml/2006/wordprocessingDrawing" xmlns:w10="urn:schemas-microsoft-com:office:word" xmlns:w="http://schemas.openxmlformats.org/wordprocessingml/2006/main" xmlns:w14="http://schemas.microsoft.com/office/word/2010/wordml" xmlns:w15="http://schemas.microsoft.com/office/word/2012/wordml" xmlns:w16cex="http://schemas.microsoft.com/office/word/2018/wordml/cex" xmlns:w16cid="http://schemas.microsoft.com/office/word/2016/wordml/cid" xmlns:w16="http://schemas.microsoft.com/office/word/2018/wordml" xmlns:w16se="http://schemas.microsoft.com/office/word/2015/wordml/symex" xmlns:wpg="http://schemas.microsoft.com/office/word/2010/wordprocessingGroup" xmlns:wpi="http://schemas.microsoft.com/office/word/2010/wordprocessingInk" xmlns:wne="http://schemas.microsoft.com/office/word/2006/wordml" xmlns:wps="http://schemas.microsoft.com/office/word/2010/wordprocessingShape" mc:Ignorable="w14 w15 w16se w16cid w16 w16cex wp14">
+<w:numbering xmlns:wpc="http://schemas.microsoft.com/office/word/2010/wordprocessingCanvas" xmlns:cx="http://schemas.microsoft.com/office/drawing/2014/chartex" xmlns:cx1="http://schemas.microsoft.com/office/drawing/2015/9/8/chartex" xmlns:cx2="http://schemas.microsoft.com/office/drawing/2015/10/21/chartex" xmlns:cx3="http://schemas.microsoft.com/office/drawing/2016/5/9/chartex" xmlns:cx4="http://schemas.microsoft.com/office/drawing/2016/5/10/chartex" xmlns:cx5="http://schemas.microsoft.com/office/drawing/2016/5/11/chartex" xmlns:cx6="http://schemas.microsoft.com/office/drawing/2016/5/12/chartex" xmlns:cx7="http://schemas.microsoft.com/office/drawing/2016/5/13/chartex" xmlns:cx8="http://schemas.microsoft.com/office/drawing/2016/5/14/chartex" xmlns:mc="http://schemas.openxmlformats.org/markup-compatibility/2006" xmlns:aink="http://schemas.microsoft.com/office/drawing/2016/ink" xmlns:am3d="http://schemas.microsoft.com/office/drawing/2017/model3d" xmlns:o="urn:schemas-microsoft-com:office:office" xmlns:r="http://schemas.openxmlformats.org/officeDocument/2006/relationships" xmlns:m="http://schemas.openxmlformats.org/officeDocument/2006/math" xmlns:v="urn:schemas-microsoft-com:vml" xmlns:wp14="http://schemas.microsoft.com/office/word/2010/wordprocessingDrawing" xmlns:wp="http://schemas.openxmlformats.org/drawingml/2006/wordprocessingDrawing" xmlns:w10="urn:schemas-microsoft-com:office:word" xmlns:w="http://schemas.openxmlformats.org/wordprocessingml/2006/main" xmlns:w14="http://schemas.microsoft.com/office/word/2010/wordml" xmlns:w15="http://schemas.microsoft.com/office/word/2012/wordml" xmlns:w16cex="http://schemas.microsoft.com/office/word/2018/wordml/cex" xmlns:w16cid="http://schemas.microsoft.com/office/word/2016/wordml/cid" xmlns:w16="http://schemas.microsoft.com/office/word/2018/wordml" xmlns:w16sdtdh="http://schemas.microsoft.com/office/word/2020/wordml/sdtdatahash" xmlns:w16se="http://schemas.microsoft.com/office/word/2015/wordml/symex" xmlns:wpg="http://schemas.microsoft.com/office/word/2010/wordprocessingGroup" xmlns:wpi="http://schemas.microsoft.com/office/word/2010/wordprocessingInk" xmlns:wne="http://schemas.microsoft.com/office/word/2006/wordml" xmlns:wps="http://schemas.microsoft.com/office/word/2010/wordprocessingShape" mc:Ignorable="w14 w15 w16se w16cid w16 w16cex w16sdtdh wp14">
   <w:abstractNum w:abstractNumId="0" w15:restartNumberingAfterBreak="0">
     <w:nsid w:val="31083E0E"/>
     <w:multiLevelType w:val="hybridMultilevel"/>
@@ -2749,7 +3068,7 @@
 </file>
 
 <file path=word/styles.xml><?xml version="1.0" encoding="utf-8"?>
-<w:styles xmlns:mc="http://schemas.openxmlformats.org/markup-compatibility/2006" xmlns:r="http://schemas.openxmlformats.org/officeDocument/2006/relationships" xmlns:w="http://schemas.openxmlformats.org/wordprocessingml/2006/main" xmlns:w14="http://schemas.microsoft.com/office/word/2010/wordml" xmlns:w15="http://schemas.microsoft.com/office/word/2012/wordml" xmlns:w16cex="http://schemas.microsoft.com/office/word/2018/wordml/cex" xmlns:w16cid="http://schemas.microsoft.com/office/word/2016/wordml/cid" xmlns:w16="http://schemas.microsoft.com/office/word/2018/wordml" xmlns:w16se="http://schemas.microsoft.com/office/word/2015/wordml/symex" mc:Ignorable="w14 w15 w16se w16cid w16 w16cex">
+<w:styles xmlns:mc="http://schemas.openxmlformats.org/markup-compatibility/2006" xmlns:r="http://schemas.openxmlformats.org/officeDocument/2006/relationships" xmlns:w="http://schemas.openxmlformats.org/wordprocessingml/2006/main" xmlns:w14="http://schemas.microsoft.com/office/word/2010/wordml" xmlns:w15="http://schemas.microsoft.com/office/word/2012/wordml" xmlns:w16cex="http://schemas.microsoft.com/office/word/2018/wordml/cex" xmlns:w16cid="http://schemas.microsoft.com/office/word/2016/wordml/cid" xmlns:w16="http://schemas.microsoft.com/office/word/2018/wordml" xmlns:w16sdtdh="http://schemas.microsoft.com/office/word/2020/wordml/sdtdatahash" xmlns:w16se="http://schemas.microsoft.com/office/word/2015/wordml/symex" mc:Ignorable="w14 w15 w16se w16cid w16 w16cex w16sdtdh">
   <w:docDefaults>
     <w:rPrDefault>
       <w:rPr>
@@ -3495,4 +3814,16 @@
     </a:ext>
   </a:extLst>
 </a:theme>
+</file>
+
+<file path=customXml/item1.xml><?xml version="1.0" encoding="utf-8"?>
+<b:Sources xmlns:b="http://schemas.openxmlformats.org/officeDocument/2006/bibliography" xmlns="http://schemas.openxmlformats.org/officeDocument/2006/bibliography" SelectedStyle="\APASixthEditionOfficeOnline.xsl" StyleName="APA" Version="6"/>
+</file>
+
+<file path=customXml/itemProps1.xml><?xml version="1.0" encoding="utf-8"?>
+<ds:datastoreItem xmlns:ds="http://schemas.openxmlformats.org/officeDocument/2006/customXml" ds:itemID="{170DAC9B-05E4-4C7A-B8ED-E5D84DC92786}">
+  <ds:schemaRefs>
+    <ds:schemaRef ds:uri="http://schemas.openxmlformats.org/officeDocument/2006/bibliography"/>
+  </ds:schemaRefs>
+</ds:datastoreItem>
 </file>
</xml_diff>

<commit_message>
Se modificó el archivo con el modelo de entidades (gvasquez-2017442)
</commit_message>
<xml_diff>
--- a/PlanificacionProyecto.docx
+++ b/PlanificacionProyecto.docx
@@ -1222,29 +1222,7 @@
                           <w:sz w:val="44"/>
                           <w:szCs w:val="44"/>
                         </w:rPr>
-                        <w:t>Sales</w:t>
-                      </w:r>
-                      <w:r>
-                        <w:rPr>
-                          <w:rFonts w:ascii="Arial Black" w:hAnsi="Arial Black" w:cs="Arial"/>
-                          <w:b/>
-                          <w:bCs/>
-                          <w:color w:val="000000" w:themeColor="text1"/>
-                          <w:sz w:val="44"/>
-                          <w:szCs w:val="44"/>
-                        </w:rPr>
-                        <w:t xml:space="preserve"> </w:t>
-                      </w:r>
-                      <w:r>
-                        <w:rPr>
-                          <w:rFonts w:ascii="Arial Black" w:hAnsi="Arial Black" w:cs="Arial"/>
-                          <w:b/>
-                          <w:bCs/>
-                          <w:color w:val="000000" w:themeColor="text1"/>
-                          <w:sz w:val="44"/>
-                          <w:szCs w:val="44"/>
-                        </w:rPr>
-                        <w:t>Company</w:t>
+                        <w:t>Sales Company</w:t>
                       </w:r>
                     </w:p>
                   </w:txbxContent>
@@ -2354,11 +2332,7 @@
           </mc:Choice>
           <mc:Fallback>
             <w:pict>
-              <v:shapetype w14:anchorId="0612E60C" id="_x0000_t202" coordsize="21600,21600" o:spt="202" path="m,l,21600r21600,l21600,xe">
-                <v:stroke joinstyle="miter"/>
-                <v:path gradientshapeok="t" o:connecttype="rect"/>
-              </v:shapetype>
-              <v:shape id="Cuadro de texto 19" o:spid="_x0000_s1036" type="#_x0000_t202" style="position:absolute;left:0;text-align:left;margin-left:0;margin-top:-41.05pt;width:151pt;height:69.65pt;z-index:251685888;visibility:visible;mso-wrap-style:square;mso-width-percent:0;mso-height-percent:0;mso-wrap-distance-left:9pt;mso-wrap-distance-top:0;mso-wrap-distance-right:9pt;mso-wrap-distance-bottom:0;mso-position-horizontal:center;mso-position-horizontal-relative:margin;mso-position-vertical:absolute;mso-position-vertical-relative:text;mso-width-percent:0;mso-height-percent:0;mso-width-relative:margin;mso-height-relative:margin;v-text-anchor:top" o:gfxdata="UEsDBBQABgAIAAAAIQC2gziS/gAAAOEBAAATAAAAW0NvbnRlbnRfVHlwZXNdLnhtbJSRQU7DMBBF&#10;90jcwfIWJU67QAgl6YK0S0CoHGBkTxKLZGx5TGhvj5O2G0SRWNoz/78nu9wcxkFMGNg6quQqL6RA&#10;0s5Y6ir5vt9lD1JwBDIwOMJKHpHlpr69KfdHjyxSmriSfYz+USnWPY7AufNIadK6MEJMx9ApD/oD&#10;OlTrorhX2lFEilmcO2RdNtjC5xDF9pCuTyYBB5bi6bQ4syoJ3g9WQ0ymaiLzg5KdCXlKLjvcW893&#10;SUOqXwnz5DrgnHtJTxOsQfEKIT7DmDSUCaxw7Rqn8787ZsmRM9e2VmPeBN4uqYvTtW7jvijg9N/y&#10;JsXecLq0q+WD6m8AAAD//wMAUEsDBBQABgAIAAAAIQA4/SH/1gAAAJQBAAALAAAAX3JlbHMvLnJl&#10;bHOkkMFqwzAMhu+DvYPRfXGawxijTi+j0GvpHsDYimMaW0Yy2fr2M4PBMnrbUb/Q94l/f/hMi1qR&#10;JVI2sOt6UJgd+ZiDgffL8ekFlFSbvV0oo4EbChzGx4f9GRdb25HMsYhqlCwG5lrLq9biZkxWOiqY&#10;22YiTra2kYMu1l1tQD30/bPm3wwYN0x18gb45AdQl1tp5j/sFB2T0FQ7R0nTNEV3j6o9feQzro1i&#10;OWA14Fm+Q8a1a8+Bvu/d/dMb2JY5uiPbhG/ktn4cqGU/er3pcvwCAAD//wMAUEsDBBQABgAIAAAA&#10;IQB5RAhKSQIAAIoEAAAOAAAAZHJzL2Uyb0RvYy54bWysVMFu2zAMvQ/YPwi6r3aytE2NOEWWosOA&#10;oC2QDj0rstwYkEVNUmJnX78nOWm7bqdhF5kSyUfykfTsum812yvnGzIlH53lnCkjqWrMc8m/P95+&#10;mnLmgzCV0GRUyQ/K8+v5xw+zzhZqTFvSlXIMIMYXnS35NgRbZJmXW9UKf0ZWGShrcq0IuLrnrHKi&#10;A3qrs3GeX2Qduco6ksp7vN4MSj5P+HWtZLiva68C0yVHbiGdLp2beGbzmSienbDbRh7TEP+QRSsa&#10;g6AvUDciCLZzzR9QbSMdearDmaQ2o7pupEo1oJpR/q6a9VZYlWoBOd6+0OT/H6y82z841lTo3RVn&#10;RrTo0XInKkesUiyoPhCDBjR11hewXlvYh/4L9XA5vXs8xur72rXxi7oY9CD88EIyoJiMTlejy8sc&#10;KgnddDq5mCT47NXbOh++KmpZFEru0MTErdivfEAmMD2ZxGCedFPdNlqnSxwctdSO7QVarkPKER6/&#10;WWnDupJffD7PE7Ch6D4ga4MAsdahpiiFftMPFKV5iU8bqg7gwdEwUN7K2wbJroQPD8JhglAftiLc&#10;46g1IRgdJc625H7+7T3ao7HQctZhIkvuf+yEU5zpbwYtvxpNJnGE02VyfjnGxb3VbN5qzK5dEhgY&#10;Yf+sTGK0D/ok1o7aJyzPIkaFShiJ2CUPJ3EZhj3B8km1WCQjDK0VYWXWVkboyHhsxWP/JJw99isO&#10;zR2dZlcU79o22EZPQ4tdoLpJPX1l9cg/Bj61+riccaPe3pPV6y9k/gsAAP//AwBQSwMEFAAGAAgA&#10;AAAhAKopW0DfAAAABwEAAA8AAABkcnMvZG93bnJldi54bWxMj0trwzAQhO+F/AexhV5KIscmD1yv&#10;Qyl9QG+J+6A3xdraJpZkLMV2/323p+a4M8PMt9luMq0YqPeNswjLRQSCbOl0YyuEt+JpvgXhg7Ja&#10;tc4Swg952OWzq0yl2o12T8MhVIJLrE8VQh1Cl0rpy5qM8gvXkWXv2/VGBT77SupejVxuWhlH0Voa&#10;1VheqFVHDzWVp8PZIHzdVp+vfnp+H5NV0j2+DMXmQxeIN9fT/R2IQFP4D8MfPqNDzkxHd7baixaB&#10;HwkI8228BMF2EsWsHBFWmxhknslL/vwXAAD//wMAUEsBAi0AFAAGAAgAAAAhALaDOJL+AAAA4QEA&#10;ABMAAAAAAAAAAAAAAAAAAAAAAFtDb250ZW50X1R5cGVzXS54bWxQSwECLQAUAAYACAAAACEAOP0h&#10;/9YAAACUAQAACwAAAAAAAAAAAAAAAAAvAQAAX3JlbHMvLnJlbHNQSwECLQAUAAYACAAAACEAeUQI&#10;SkkCAACKBAAADgAAAAAAAAAAAAAAAAAuAgAAZHJzL2Uyb0RvYy54bWxQSwECLQAUAAYACAAAACEA&#10;qilbQN8AAAAHAQAADwAAAAAAAAAAAAAAAACjBAAAZHJzL2Rvd25yZXYueG1sUEsFBgAAAAAEAAQA&#10;8wAAAK8FAAAAAA==&#10;" fillcolor="white [3201]" stroked="f" strokeweight=".5pt">
+              <v:shape w14:anchorId="0612E60C" id="Cuadro de texto 19" o:spid="_x0000_s1036" type="#_x0000_t202" style="position:absolute;left:0;text-align:left;margin-left:0;margin-top:-41.05pt;width:151pt;height:69.65pt;z-index:251685888;visibility:visible;mso-wrap-style:square;mso-width-percent:0;mso-height-percent:0;mso-wrap-distance-left:9pt;mso-wrap-distance-top:0;mso-wrap-distance-right:9pt;mso-wrap-distance-bottom:0;mso-position-horizontal:center;mso-position-horizontal-relative:margin;mso-position-vertical:absolute;mso-position-vertical-relative:text;mso-width-percent:0;mso-height-percent:0;mso-width-relative:margin;mso-height-relative:margin;v-text-anchor:top" o:gfxdata="UEsDBBQABgAIAAAAIQC2gziS/gAAAOEBAAATAAAAW0NvbnRlbnRfVHlwZXNdLnhtbJSRQU7DMBBF&#10;90jcwfIWJU67QAgl6YK0S0CoHGBkTxKLZGx5TGhvj5O2G0SRWNoz/78nu9wcxkFMGNg6quQqL6RA&#10;0s5Y6ir5vt9lD1JwBDIwOMJKHpHlpr69KfdHjyxSmriSfYz+USnWPY7AufNIadK6MEJMx9ApD/oD&#10;OlTrorhX2lFEilmcO2RdNtjC5xDF9pCuTyYBB5bi6bQ4syoJ3g9WQ0ymaiLzg5KdCXlKLjvcW893&#10;SUOqXwnz5DrgnHtJTxOsQfEKIT7DmDSUCaxw7Rqn8787ZsmRM9e2VmPeBN4uqYvTtW7jvijg9N/y&#10;JsXecLq0q+WD6m8AAAD//wMAUEsDBBQABgAIAAAAIQA4/SH/1gAAAJQBAAALAAAAX3JlbHMvLnJl&#10;bHOkkMFqwzAMhu+DvYPRfXGawxijTi+j0GvpHsDYimMaW0Yy2fr2M4PBMnrbUb/Q94l/f/hMi1qR&#10;JVI2sOt6UJgd+ZiDgffL8ekFlFSbvV0oo4EbChzGx4f9GRdb25HMsYhqlCwG5lrLq9biZkxWOiqY&#10;22YiTra2kYMu1l1tQD30/bPm3wwYN0x18gb45AdQl1tp5j/sFB2T0FQ7R0nTNEV3j6o9feQzro1i&#10;OWA14Fm+Q8a1a8+Bvu/d/dMb2JY5uiPbhG/ktn4cqGU/er3pcvwCAAD//wMAUEsDBBQABgAIAAAA&#10;IQB5RAhKSQIAAIoEAAAOAAAAZHJzL2Uyb0RvYy54bWysVMFu2zAMvQ/YPwi6r3aytE2NOEWWosOA&#10;oC2QDj0rstwYkEVNUmJnX78nOWm7bqdhF5kSyUfykfTsum812yvnGzIlH53lnCkjqWrMc8m/P95+&#10;mnLmgzCV0GRUyQ/K8+v5xw+zzhZqTFvSlXIMIMYXnS35NgRbZJmXW9UKf0ZWGShrcq0IuLrnrHKi&#10;A3qrs3GeX2Qduco6ksp7vN4MSj5P+HWtZLiva68C0yVHbiGdLp2beGbzmSienbDbRh7TEP+QRSsa&#10;g6AvUDciCLZzzR9QbSMdearDmaQ2o7pupEo1oJpR/q6a9VZYlWoBOd6+0OT/H6y82z841lTo3RVn&#10;RrTo0XInKkesUiyoPhCDBjR11hewXlvYh/4L9XA5vXs8xur72rXxi7oY9CD88EIyoJiMTlejy8sc&#10;KgnddDq5mCT47NXbOh++KmpZFEru0MTErdivfEAmMD2ZxGCedFPdNlqnSxwctdSO7QVarkPKER6/&#10;WWnDupJffD7PE7Ch6D4ga4MAsdahpiiFftMPFKV5iU8bqg7gwdEwUN7K2wbJroQPD8JhglAftiLc&#10;46g1IRgdJc625H7+7T3ao7HQctZhIkvuf+yEU5zpbwYtvxpNJnGE02VyfjnGxb3VbN5qzK5dEhgY&#10;Yf+sTGK0D/ok1o7aJyzPIkaFShiJ2CUPJ3EZhj3B8km1WCQjDK0VYWXWVkboyHhsxWP/JJw99isO&#10;zR2dZlcU79o22EZPQ4tdoLpJPX1l9cg/Bj61+riccaPe3pPV6y9k/gsAAP//AwBQSwMEFAAGAAgA&#10;AAAhAKopW0DfAAAABwEAAA8AAABkcnMvZG93bnJldi54bWxMj0trwzAQhO+F/AexhV5KIscmD1yv&#10;Qyl9QG+J+6A3xdraJpZkLMV2/323p+a4M8PMt9luMq0YqPeNswjLRQSCbOl0YyuEt+JpvgXhg7Ja&#10;tc4Swg952OWzq0yl2o12T8MhVIJLrE8VQh1Cl0rpy5qM8gvXkWXv2/VGBT77SupejVxuWhlH0Voa&#10;1VheqFVHDzWVp8PZIHzdVp+vfnp+H5NV0j2+DMXmQxeIN9fT/R2IQFP4D8MfPqNDzkxHd7baixaB&#10;HwkI8228BMF2EsWsHBFWmxhknslL/vwXAAD//wMAUEsBAi0AFAAGAAgAAAAhALaDOJL+AAAA4QEA&#10;ABMAAAAAAAAAAAAAAAAAAAAAAFtDb250ZW50X1R5cGVzXS54bWxQSwECLQAUAAYACAAAACEAOP0h&#10;/9YAAACUAQAACwAAAAAAAAAAAAAAAAAvAQAAX3JlbHMvLnJlbHNQSwECLQAUAAYACAAAACEAeUQI&#10;SkkCAACKBAAADgAAAAAAAAAAAAAAAAAuAgAAZHJzL2Uyb0RvYy54bWxQSwECLQAUAAYACAAAACEA&#10;qilbQN8AAAAHAQAADwAAAAAAAAAAAAAAAACjBAAAZHJzL2Rvd25yZXYueG1sUEsFBgAAAAAEAAQA&#10;8wAAAK8FAAAAAA==&#10;" fillcolor="white [3201]" stroked="f" strokeweight=".5pt">
                 <v:textbox>
                   <w:txbxContent>
                     <w:p>
@@ -2606,20 +2580,326 @@
       </w:pPr>
       <w:r>
         <w:rPr>
+          <w:color w:val="000000"/>
+        </w:rPr>
+        <w:lastRenderedPageBreak/>
+        <w:drawing>
+          <wp:anchor distT="0" distB="0" distL="114300" distR="114300" simplePos="0" relativeHeight="251693056" behindDoc="0" locked="0" layoutInCell="1" allowOverlap="1" wp14:anchorId="6B684659" wp14:editId="57F20CF8">
+            <wp:simplePos x="0" y="0"/>
+            <wp:positionH relativeFrom="margin">
+              <wp:align>center</wp:align>
+            </wp:positionH>
+            <wp:positionV relativeFrom="paragraph">
+              <wp:posOffset>273050</wp:posOffset>
+            </wp:positionV>
+            <wp:extent cx="7718961" cy="5661062"/>
+            <wp:effectExtent l="0" t="0" r="0" b="0"/>
+            <wp:wrapNone/>
+            <wp:docPr id="12" name="Imagen 12"/>
+            <wp:cNvGraphicFramePr>
+              <a:graphicFrameLocks xmlns:a="http://schemas.openxmlformats.org/drawingml/2006/main" noChangeAspect="1"/>
+            </wp:cNvGraphicFramePr>
+            <a:graphic xmlns:a="http://schemas.openxmlformats.org/drawingml/2006/main">
+              <a:graphicData uri="http://schemas.openxmlformats.org/drawingml/2006/picture">
+                <pic:pic xmlns:pic="http://schemas.openxmlformats.org/drawingml/2006/picture">
+                  <pic:nvPicPr>
+                    <pic:cNvPr id="1" name=""/>
+                    <pic:cNvPicPr/>
+                  </pic:nvPicPr>
+                  <pic:blipFill rotWithShape="1">
+                    <a:blip r:embed="rId9">
+                      <a:extLst>
+                        <a:ext uri="{28A0092B-C50C-407E-A947-70E740481C1C}">
+                          <a14:useLocalDpi xmlns:a14="http://schemas.microsoft.com/office/drawing/2010/main" val="0"/>
+                        </a:ext>
+                      </a:extLst>
+                    </a:blip>
+                    <a:srcRect l="731" t="1602" r="666" b="3217"/>
+                    <a:stretch/>
+                  </pic:blipFill>
+                  <pic:spPr bwMode="auto">
+                    <a:xfrm>
+                      <a:off x="0" y="0"/>
+                      <a:ext cx="7718961" cy="5661062"/>
+                    </a:xfrm>
+                    <a:prstGeom prst="rect">
+                      <a:avLst/>
+                    </a:prstGeom>
+                    <a:ln>
+                      <a:noFill/>
+                    </a:ln>
+                    <a:extLst>
+                      <a:ext uri="{53640926-AAD7-44D8-BBD7-CCE9431645EC}">
+                        <a14:shadowObscured xmlns:a14="http://schemas.microsoft.com/office/drawing/2010/main"/>
+                      </a:ext>
+                    </a:extLst>
+                  </pic:spPr>
+                </pic:pic>
+              </a:graphicData>
+            </a:graphic>
+            <wp14:sizeRelH relativeFrom="page">
+              <wp14:pctWidth>0</wp14:pctWidth>
+            </wp14:sizeRelH>
+            <wp14:sizeRelV relativeFrom="page">
+              <wp14:pctHeight>0</wp14:pctHeight>
+            </wp14:sizeRelV>
+          </wp:anchor>
+        </w:drawing>
+      </w:r>
+      <w:r>
+        <w:rPr>
           <w:noProof/>
           <w:color w:val="000000"/>
         </w:rPr>
-        <w:lastRenderedPageBreak/>
         <mc:AlternateContent>
           <mc:Choice Requires="wps">
             <w:drawing>
-              <wp:anchor distT="0" distB="0" distL="114300" distR="114300" simplePos="0" relativeHeight="251687936" behindDoc="0" locked="0" layoutInCell="1" allowOverlap="1" wp14:anchorId="6D5AFB8C" wp14:editId="5E43D200">
+              <wp:anchor distT="0" distB="0" distL="114300" distR="114300" simplePos="0" relativeHeight="251692032" behindDoc="0" locked="0" layoutInCell="1" allowOverlap="1" wp14:anchorId="593FFB39" wp14:editId="34F35979">
                 <wp:simplePos x="0" y="0"/>
                 <wp:positionH relativeFrom="margin">
                   <wp:align>center</wp:align>
                 </wp:positionH>
                 <wp:positionV relativeFrom="paragraph">
-                  <wp:posOffset>-514259</wp:posOffset>
+                  <wp:posOffset>-608850</wp:posOffset>
+                </wp:positionV>
+                <wp:extent cx="7467600" cy="903515"/>
+                <wp:effectExtent l="0" t="0" r="0" b="0"/>
+                <wp:wrapNone/>
+                <wp:docPr id="11" name="Cuadro de texto 11"/>
+                <wp:cNvGraphicFramePr/>
+                <a:graphic xmlns:a="http://schemas.openxmlformats.org/drawingml/2006/main">
+                  <a:graphicData uri="http://schemas.microsoft.com/office/word/2010/wordprocessingShape">
+                    <wps:wsp>
+                      <wps:cNvSpPr txBox="1"/>
+                      <wps:spPr>
+                        <a:xfrm>
+                          <a:off x="0" y="0"/>
+                          <a:ext cx="7467600" cy="903515"/>
+                        </a:xfrm>
+                        <a:prstGeom prst="rect">
+                          <a:avLst/>
+                        </a:prstGeom>
+                        <a:solidFill>
+                          <a:schemeClr val="lt1"/>
+                        </a:solidFill>
+                        <a:ln w="6350">
+                          <a:noFill/>
+                        </a:ln>
+                      </wps:spPr>
+                      <wps:txbx>
+                        <w:txbxContent>
+                          <w:p>
+                            <w:pPr>
+                              <w:jc w:val="center"/>
+                              <w:rPr>
+                                <w:rFonts w:ascii="Forte" w:hAnsi="Forte"/>
+                                <w:sz w:val="96"/>
+                                <w:szCs w:val="96"/>
+                                <w:lang w:val="es-MX"/>
+                              </w:rPr>
+                            </w:pPr>
+                            <w:r>
+                              <w:rPr>
+                                <w:rFonts w:ascii="Forte" w:hAnsi="Forte"/>
+                                <w:sz w:val="96"/>
+                                <w:szCs w:val="96"/>
+                                <w:lang w:val="es-MX"/>
+                              </w:rPr>
+                              <w:t>Modelo de Entidades</w:t>
+                            </w:r>
+                          </w:p>
+                        </w:txbxContent>
+                      </wps:txbx>
+                      <wps:bodyPr rot="0" spcFirstLastPara="0" vertOverflow="overflow" horzOverflow="overflow" vert="horz" wrap="square" lIns="91440" tIns="45720" rIns="91440" bIns="45720" numCol="1" spcCol="0" rtlCol="0" fromWordArt="0" anchor="t" anchorCtr="0" forceAA="0" compatLnSpc="1">
+                        <a:prstTxWarp prst="textNoShape">
+                          <a:avLst/>
+                        </a:prstTxWarp>
+                        <a:noAutofit/>
+                      </wps:bodyPr>
+                    </wps:wsp>
+                  </a:graphicData>
+                </a:graphic>
+                <wp14:sizeRelH relativeFrom="margin">
+                  <wp14:pctWidth>0</wp14:pctWidth>
+                </wp14:sizeRelH>
+                <wp14:sizeRelV relativeFrom="margin">
+                  <wp14:pctHeight>0</wp14:pctHeight>
+                </wp14:sizeRelV>
+              </wp:anchor>
+            </w:drawing>
+          </mc:Choice>
+          <mc:Fallback>
+            <w:pict>
+              <v:shape w14:anchorId="593FFB39" id="Cuadro de texto 11" o:spid="_x0000_s1037" type="#_x0000_t202" style="position:absolute;left:0;text-align:left;margin-left:0;margin-top:-47.95pt;width:588pt;height:71.15pt;z-index:251692032;visibility:visible;mso-wrap-style:square;mso-width-percent:0;mso-height-percent:0;mso-wrap-distance-left:9pt;mso-wrap-distance-top:0;mso-wrap-distance-right:9pt;mso-wrap-distance-bottom:0;mso-position-horizontal:center;mso-position-horizontal-relative:margin;mso-position-vertical:absolute;mso-position-vertical-relative:text;mso-width-percent:0;mso-height-percent:0;mso-width-relative:margin;mso-height-relative:margin;v-text-anchor:top" o:gfxdata="UEsDBBQABgAIAAAAIQC2gziS/gAAAOEBAAATAAAAW0NvbnRlbnRfVHlwZXNdLnhtbJSRQU7DMBBF&#10;90jcwfIWJU67QAgl6YK0S0CoHGBkTxKLZGx5TGhvj5O2G0SRWNoz/78nu9wcxkFMGNg6quQqL6RA&#10;0s5Y6ir5vt9lD1JwBDIwOMJKHpHlpr69KfdHjyxSmriSfYz+USnWPY7AufNIadK6MEJMx9ApD/oD&#10;OlTrorhX2lFEilmcO2RdNtjC5xDF9pCuTyYBB5bi6bQ4syoJ3g9WQ0ymaiLzg5KdCXlKLjvcW893&#10;SUOqXwnz5DrgnHtJTxOsQfEKIT7DmDSUCaxw7Rqn8787ZsmRM9e2VmPeBN4uqYvTtW7jvijg9N/y&#10;JsXecLq0q+WD6m8AAAD//wMAUEsDBBQABgAIAAAAIQA4/SH/1gAAAJQBAAALAAAAX3JlbHMvLnJl&#10;bHOkkMFqwzAMhu+DvYPRfXGawxijTi+j0GvpHsDYimMaW0Yy2fr2M4PBMnrbUb/Q94l/f/hMi1qR&#10;JVI2sOt6UJgd+ZiDgffL8ekFlFSbvV0oo4EbChzGx4f9GRdb25HMsYhqlCwG5lrLq9biZkxWOiqY&#10;22YiTra2kYMu1l1tQD30/bPm3wwYN0x18gb45AdQl1tp5j/sFB2T0FQ7R0nTNEV3j6o9feQzro1i&#10;OWA14Fm+Q8a1a8+Bvu/d/dMb2JY5uiPbhG/ktn4cqGU/er3pcvwCAAD//wMAUEsDBBQABgAIAAAA&#10;IQBUSc52SQIAAIoEAAAOAAAAZHJzL2Uyb0RvYy54bWysVFFv2jAQfp+0/2D5fSRQoCtqqBhVp0mo&#10;rdROfTaOA5Ecn2cbEvbr99mBlnV7mvbinH3nz3ffd5frm67RbK+cr8kUfDjIOVNGUlmbTcG/P999&#10;+syZD8KUQpNRBT8oz2/mHz9ct3amRrQlXSrHAGL8rLUF34ZgZ1nm5VY1wg/IKgNnRa4RAVu3yUon&#10;WqA3Ohvl+TRryZXWkVTe4/S2d/J5wq8qJcNDVXkVmC44cgtpdWldxzWbX4vZxgm7reUxDfEPWTSi&#10;Nnj0FepWBMF2rv4DqqmlI09VGEhqMqqqWqpUA6oZ5u+qedoKq1ItIMfbV5r8/4OV9/tHx+oS2g05&#10;M6KBRsudKB2xUrGgukAMHtDUWj9D9JNFfOi+UIcrp3OPw1h9V7kmflEXgx+EH15JBhSTOLwcTy+n&#10;OVwSvqv8YjKcRJjs7bZ1PnxV1LBoFNxBxMSt2K986ENPIfExT7ou72qt0yY2jlpqx/YCkuuQcgT4&#10;b1HasLbg04tJnoANxes9sjbIJdba1xSt0K27E0VHItZUHsCDo76hvJV3NZJdCR8ehUMHoT5MRXjA&#10;UmnCY3S0ONuS+/m38xgPYeHlrEVHFtz/2AmnONPfDCS/Go7HsYXTZjy5HGHjzj3rc4/ZNUsCA1AV&#10;2SUzxgd9MitHzQuGZxFfhUsYibcLHk7mMvRzguGTarFIQWhaK8LKPFkZoSPjUYrn7kU4e9QrNs09&#10;nXpXzN7J1sfGm4YWu0BVnTSNRPesHvlHw6euOA5nnKjzfYp6+4XMfwEAAP//AwBQSwMEFAAGAAgA&#10;AAAhAHeXGdrgAAAACAEAAA8AAABkcnMvZG93bnJldi54bWxMj8FOwzAQRO9I/IO1SFxQ65S2KQ3Z&#10;VAgBlbjRtCBubrwkEfE6it0k/D3uCY6zs5p5k25G04ieOldbRphNIxDEhdU1lwj7/HlyB8J5xVo1&#10;lgnhhxxsssuLVCXaDvxG/c6XIoSwSxRC5X2bSOmKioxyU9sSB+/Ldkb5ILtS6k4NIdw08jaKYmlU&#10;zaGhUi09VlR8704G4fOm/Hh148thmC/n7dO2z1fvOke8vhof7kF4Gv3fM5zxAzpkgeloT6ydaBDC&#10;EI8wWS/XIM72bBWH0xFhES9AZqn8PyD7BQAA//8DAFBLAQItABQABgAIAAAAIQC2gziS/gAAAOEB&#10;AAATAAAAAAAAAAAAAAAAAAAAAABbQ29udGVudF9UeXBlc10ueG1sUEsBAi0AFAAGAAgAAAAhADj9&#10;If/WAAAAlAEAAAsAAAAAAAAAAAAAAAAALwEAAF9yZWxzLy5yZWxzUEsBAi0AFAAGAAgAAAAhAFRJ&#10;znZJAgAAigQAAA4AAAAAAAAAAAAAAAAALgIAAGRycy9lMm9Eb2MueG1sUEsBAi0AFAAGAAgAAAAh&#10;AHeXGdrgAAAACAEAAA8AAAAAAAAAAAAAAAAAowQAAGRycy9kb3ducmV2LnhtbFBLBQYAAAAABAAE&#10;APMAAACwBQAAAAA=&#10;" fillcolor="white [3201]" stroked="f" strokeweight=".5pt">
+                <v:textbox>
+                  <w:txbxContent>
+                    <w:p>
+                      <w:pPr>
+                        <w:jc w:val="center"/>
+                        <w:rPr>
+                          <w:rFonts w:ascii="Forte" w:hAnsi="Forte"/>
+                          <w:sz w:val="96"/>
+                          <w:szCs w:val="96"/>
+                          <w:lang w:val="es-MX"/>
+                        </w:rPr>
+                      </w:pPr>
+                      <w:r>
+                        <w:rPr>
+                          <w:rFonts w:ascii="Forte" w:hAnsi="Forte"/>
+                          <w:sz w:val="96"/>
+                          <w:szCs w:val="96"/>
+                          <w:lang w:val="es-MX"/>
+                        </w:rPr>
+                        <w:t>Modelo de Entidades</w:t>
+                      </w:r>
+                    </w:p>
+                  </w:txbxContent>
+                </v:textbox>
+                <w10:wrap anchorx="margin"/>
+              </v:shape>
+            </w:pict>
+          </mc:Fallback>
+        </mc:AlternateContent>
+      </w:r>
+    </w:p>
+    <w:p>
+      <w:pPr>
+        <w:pStyle w:val="NormalWeb"/>
+        <w:ind w:left="720" w:firstLine="696"/>
+        <w:rPr>
+          <w:color w:val="000000"/>
+        </w:rPr>
+      </w:pPr>
+    </w:p>
+    <w:p>
+      <w:pPr>
+        <w:pStyle w:val="NormalWeb"/>
+        <w:ind w:left="720" w:firstLine="696"/>
+        <w:rPr>
+          <w:color w:val="000000"/>
+        </w:rPr>
+      </w:pPr>
+    </w:p>
+    <w:p>
+      <w:pPr>
+        <w:pStyle w:val="NormalWeb"/>
+        <w:ind w:left="720" w:firstLine="696"/>
+        <w:rPr>
+          <w:color w:val="000000"/>
+        </w:rPr>
+      </w:pPr>
+    </w:p>
+    <w:p>
+      <w:pPr>
+        <w:rPr>
+          <w:rFonts w:ascii="Times New Roman" w:eastAsia="Times New Roman" w:hAnsi="Times New Roman" w:cs="Times New Roman"/>
+          <w:color w:val="000000"/>
+          <w:sz w:val="24"/>
+          <w:szCs w:val="24"/>
+          <w:lang w:eastAsia="es-GT"/>
+        </w:rPr>
+      </w:pPr>
+      <w:r>
+        <w:rPr>
+          <w:color w:val="000000"/>
+        </w:rPr>
+        <w:br w:type="page"/>
+      </w:r>
+    </w:p>
+    <w:p>
+      <w:pPr>
+        <w:pStyle w:val="NormalWeb"/>
+        <w:ind w:left="720" w:firstLine="696"/>
+        <w:rPr>
+          <w:color w:val="000000"/>
+        </w:rPr>
+      </w:pPr>
+      <w:r>
+        <w:rPr>
+          <w:rFonts w:ascii="Forte" w:hAnsi="Forte"/>
+          <w:noProof/>
+          <w:sz w:val="96"/>
+          <w:szCs w:val="96"/>
+        </w:rPr>
+        <w:lastRenderedPageBreak/>
+        <w:drawing>
+          <wp:anchor distT="0" distB="0" distL="114300" distR="114300" simplePos="0" relativeHeight="251689984" behindDoc="0" locked="0" layoutInCell="1" allowOverlap="1" wp14:anchorId="20F4D138" wp14:editId="12049235">
+            <wp:simplePos x="0" y="0"/>
+            <wp:positionH relativeFrom="margin">
+              <wp:align>center</wp:align>
+            </wp:positionH>
+            <wp:positionV relativeFrom="paragraph">
+              <wp:posOffset>712470</wp:posOffset>
+            </wp:positionV>
+            <wp:extent cx="8541931" cy="5237018"/>
+            <wp:effectExtent l="0" t="0" r="0" b="1905"/>
+            <wp:wrapNone/>
+            <wp:docPr id="10" name="Imagen 10"/>
+            <wp:cNvGraphicFramePr>
+              <a:graphicFrameLocks xmlns:a="http://schemas.openxmlformats.org/drawingml/2006/main" noChangeAspect="1"/>
+            </wp:cNvGraphicFramePr>
+            <a:graphic xmlns:a="http://schemas.openxmlformats.org/drawingml/2006/main">
+              <a:graphicData uri="http://schemas.openxmlformats.org/drawingml/2006/picture">
+                <pic:pic xmlns:pic="http://schemas.openxmlformats.org/drawingml/2006/picture">
+                  <pic:nvPicPr>
+                    <pic:cNvPr id="0" name="Picture 1"/>
+                    <pic:cNvPicPr>
+                      <a:picLocks noChangeAspect="1" noChangeArrowheads="1"/>
+                    </pic:cNvPicPr>
+                  </pic:nvPicPr>
+                  <pic:blipFill>
+                    <a:blip r:embed="rId10">
+                      <a:extLst>
+                        <a:ext uri="{28A0092B-C50C-407E-A947-70E740481C1C}">
+                          <a14:useLocalDpi xmlns:a14="http://schemas.microsoft.com/office/drawing/2010/main" val="0"/>
+                        </a:ext>
+                      </a:extLst>
+                    </a:blip>
+                    <a:srcRect/>
+                    <a:stretch>
+                      <a:fillRect/>
+                    </a:stretch>
+                  </pic:blipFill>
+                  <pic:spPr bwMode="auto">
+                    <a:xfrm>
+                      <a:off x="0" y="0"/>
+                      <a:ext cx="8541931" cy="5237018"/>
+                    </a:xfrm>
+                    <a:prstGeom prst="rect">
+                      <a:avLst/>
+                    </a:prstGeom>
+                    <a:noFill/>
+                    <a:ln>
+                      <a:noFill/>
+                    </a:ln>
+                  </pic:spPr>
+                </pic:pic>
+              </a:graphicData>
+            </a:graphic>
+            <wp14:sizeRelH relativeFrom="page">
+              <wp14:pctWidth>0</wp14:pctWidth>
+            </wp14:sizeRelH>
+            <wp14:sizeRelV relativeFrom="page">
+              <wp14:pctHeight>0</wp14:pctHeight>
+            </wp14:sizeRelV>
+          </wp:anchor>
+        </w:drawing>
+      </w:r>
+      <w:r>
+        <w:rPr>
+          <w:noProof/>
+          <w:color w:val="000000"/>
+        </w:rPr>
+        <mc:AlternateContent>
+          <mc:Choice Requires="wps">
+            <w:drawing>
+              <wp:anchor distT="0" distB="0" distL="114300" distR="114300" simplePos="0" relativeHeight="251687936" behindDoc="0" locked="0" layoutInCell="1" allowOverlap="1" wp14:anchorId="6D5AFB8C" wp14:editId="2FF386B9">
+                <wp:simplePos x="0" y="0"/>
+                <wp:positionH relativeFrom="margin">
+                  <wp:align>center</wp:align>
+                </wp:positionH>
+                <wp:positionV relativeFrom="paragraph">
+                  <wp:posOffset>-573875</wp:posOffset>
                 </wp:positionV>
                 <wp:extent cx="7467600" cy="903515"/>
                 <wp:effectExtent l="0" t="0" r="0" b="0"/>
@@ -2687,7 +2967,7 @@
           </mc:Choice>
           <mc:Fallback>
             <w:pict>
-              <v:shape w14:anchorId="6D5AFB8C" id="Cuadro de texto 7" o:spid="_x0000_s1037" type="#_x0000_t202" style="position:absolute;left:0;text-align:left;margin-left:0;margin-top:-40.5pt;width:588pt;height:71.15pt;z-index:251687936;visibility:visible;mso-wrap-style:square;mso-width-percent:0;mso-height-percent:0;mso-wrap-distance-left:9pt;mso-wrap-distance-top:0;mso-wrap-distance-right:9pt;mso-wrap-distance-bottom:0;mso-position-horizontal:center;mso-position-horizontal-relative:margin;mso-position-vertical:absolute;mso-position-vertical-relative:text;mso-width-percent:0;mso-height-percent:0;mso-width-relative:margin;mso-height-relative:margin;v-text-anchor:top" o:gfxdata="UEsDBBQABgAIAAAAIQC2gziS/gAAAOEBAAATAAAAW0NvbnRlbnRfVHlwZXNdLnhtbJSRQU7DMBBF&#10;90jcwfIWJU67QAgl6YK0S0CoHGBkTxKLZGx5TGhvj5O2G0SRWNoz/78nu9wcxkFMGNg6quQqL6RA&#10;0s5Y6ir5vt9lD1JwBDIwOMJKHpHlpr69KfdHjyxSmriSfYz+USnWPY7AufNIadK6MEJMx9ApD/oD&#10;OlTrorhX2lFEilmcO2RdNtjC5xDF9pCuTyYBB5bi6bQ4syoJ3g9WQ0ymaiLzg5KdCXlKLjvcW893&#10;SUOqXwnz5DrgnHtJTxOsQfEKIT7DmDSUCaxw7Rqn8787ZsmRM9e2VmPeBN4uqYvTtW7jvijg9N/y&#10;JsXecLq0q+WD6m8AAAD//wMAUEsDBBQABgAIAAAAIQA4/SH/1gAAAJQBAAALAAAAX3JlbHMvLnJl&#10;bHOkkMFqwzAMhu+DvYPRfXGawxijTi+j0GvpHsDYimMaW0Yy2fr2M4PBMnrbUb/Q94l/f/hMi1qR&#10;JVI2sOt6UJgd+ZiDgffL8ekFlFSbvV0oo4EbChzGx4f9GRdb25HMsYhqlCwG5lrLq9biZkxWOiqY&#10;22YiTra2kYMu1l1tQD30/bPm3wwYN0x18gb45AdQl1tp5j/sFB2T0FQ7R0nTNEV3j6o9feQzro1i&#10;OWA14Fm+Q8a1a8+Bvu/d/dMb2JY5uiPbhG/ktn4cqGU/er3pcvwCAAD//wMAUEsDBBQABgAIAAAA&#10;IQDjXvY3SgIAAIgEAAAOAAAAZHJzL2Uyb0RvYy54bWysVE1v2zAMvQ/YfxB0X2yn+ViNOEWWIsOA&#10;oi2QDj0rspQIkEVNUmJnv36UnKRZt9Owi0yK1CP5SHp21zWaHITzCkxFi0FOiTAcamW2Ff3+svr0&#10;mRIfmKmZBiMqehSe3s0/fpi1thRD2IGuhSMIYnzZ2oruQrBllnm+Ew3zA7DCoFGCa1hA1W2z2rEW&#10;0RudDfN8krXgauuAC+/x9r430nnCl1Lw8CSlF4HoimJuIZ0unZt4ZvMZK7eO2Z3ipzTYP2TRMGUw&#10;6AXqngVG9k79AdUo7sCDDAMOTQZSKi5SDVhNkb+rZr1jVqRakBxvLzT5/wfLHw/Pjqi6olNKDGuw&#10;Rcs9qx2QWpAgugBkGklqrS/Rd23RO3RfoMNmn+89XsbaO+ma+MWqCNqR7uOFYkQiHC+no8l0kqOJ&#10;o+02vxkX4wiTvb22zoevAhoShYo6bGFilh0efOhdzy4xmAet6pXSOilxbMRSO3Jg2HAdUo4I/puX&#10;NqSt6ORmnCdgA/F5j6wN5hJr7WuKUug2XSKouBS8gfqIPDjox8lbvlKY7APz4Zk5nB+sD3ciPOEh&#10;NWAwOEmU7MD9/Nt99Me2opWSFuexov7HnjlBif5msOG3xWgUBzgpo/F0iIq7tmyuLWbfLAEZKHD7&#10;LE9i9A/6LEoHzSuuziJGRRMzHGNXNJzFZei3BFePi8UiOeHIWhYezNryCB0Zj6146V6Zs6d+xZl5&#10;hPPksvJd23rf+NLAYh9AqtTTSHTP6ol/HPc0FafVjPt0rSevtx/I/BcAAAD//wMAUEsDBBQABgAI&#10;AAAAIQBR98jc3wAAAAgBAAAPAAAAZHJzL2Rvd25yZXYueG1sTI/NTsMwEITvSLyDtUhcUOuEiLQK&#10;2VQI8SNxawOtuLnxkkTEdhS7SXh7tie4zWpGs9/km9l0YqTBt84ixMsIBNnK6dbWCO/l82INwgdl&#10;teqcJYQf8rApLi9ylWk32S2Nu1ALLrE+UwhNCH0mpa8aMsovXU+WvS83GBX4HGqpBzVxuenkbRSl&#10;0qjW8odG9fTYUPW9OxmEz5v68Obnl48puUv6p9exXO11iXh9NT/cgwg0h78wnPEZHQpmOrqT1V50&#10;CDwkICzWMYuzHa9SVkeENE5AFrn8P6D4BQAA//8DAFBLAQItABQABgAIAAAAIQC2gziS/gAAAOEB&#10;AAATAAAAAAAAAAAAAAAAAAAAAABbQ29udGVudF9UeXBlc10ueG1sUEsBAi0AFAAGAAgAAAAhADj9&#10;If/WAAAAlAEAAAsAAAAAAAAAAAAAAAAALwEAAF9yZWxzLy5yZWxzUEsBAi0AFAAGAAgAAAAhAONe&#10;9jdKAgAAiAQAAA4AAAAAAAAAAAAAAAAALgIAAGRycy9lMm9Eb2MueG1sUEsBAi0AFAAGAAgAAAAh&#10;AFH3yNzfAAAACAEAAA8AAAAAAAAAAAAAAAAApAQAAGRycy9kb3ducmV2LnhtbFBLBQYAAAAABAAE&#10;APMAAACwBQAAAAA=&#10;" fillcolor="white [3201]" stroked="f" strokeweight=".5pt">
+              <v:shape w14:anchorId="6D5AFB8C" id="Cuadro de texto 7" o:spid="_x0000_s1038" type="#_x0000_t202" style="position:absolute;left:0;text-align:left;margin-left:0;margin-top:-45.2pt;width:588pt;height:71.15pt;z-index:251687936;visibility:visible;mso-wrap-style:square;mso-width-percent:0;mso-height-percent:0;mso-wrap-distance-left:9pt;mso-wrap-distance-top:0;mso-wrap-distance-right:9pt;mso-wrap-distance-bottom:0;mso-position-horizontal:center;mso-position-horizontal-relative:margin;mso-position-vertical:absolute;mso-position-vertical-relative:text;mso-width-percent:0;mso-height-percent:0;mso-width-relative:margin;mso-height-relative:margin;v-text-anchor:top" o:gfxdata="UEsDBBQABgAIAAAAIQC2gziS/gAAAOEBAAATAAAAW0NvbnRlbnRfVHlwZXNdLnhtbJSRQU7DMBBF&#10;90jcwfIWJU67QAgl6YK0S0CoHGBkTxKLZGx5TGhvj5O2G0SRWNoz/78nu9wcxkFMGNg6quQqL6RA&#10;0s5Y6ir5vt9lD1JwBDIwOMJKHpHlpr69KfdHjyxSmriSfYz+USnWPY7AufNIadK6MEJMx9ApD/oD&#10;OlTrorhX2lFEilmcO2RdNtjC5xDF9pCuTyYBB5bi6bQ4syoJ3g9WQ0ymaiLzg5KdCXlKLjvcW893&#10;SUOqXwnz5DrgnHtJTxOsQfEKIT7DmDSUCaxw7Rqn8787ZsmRM9e2VmPeBN4uqYvTtW7jvijg9N/y&#10;JsXecLq0q+WD6m8AAAD//wMAUEsDBBQABgAIAAAAIQA4/SH/1gAAAJQBAAALAAAAX3JlbHMvLnJl&#10;bHOkkMFqwzAMhu+DvYPRfXGawxijTi+j0GvpHsDYimMaW0Yy2fr2M4PBMnrbUb/Q94l/f/hMi1qR&#10;JVI2sOt6UJgd+ZiDgffL8ekFlFSbvV0oo4EbChzGx4f9GRdb25HMsYhqlCwG5lrLq9biZkxWOiqY&#10;22YiTra2kYMu1l1tQD30/bPm3wwYN0x18gb45AdQl1tp5j/sFB2T0FQ7R0nTNEV3j6o9feQzro1i&#10;OWA14Fm+Q8a1a8+Bvu/d/dMb2JY5uiPbhG/ktn4cqGU/er3pcvwCAAD//wMAUEsDBBQABgAIAAAA&#10;IQAjjleTSgIAAIgEAAAOAAAAZHJzL2Uyb0RvYy54bWysVE1v2zAMvQ/YfxB0X2yn+ViNOEWWIsOA&#10;oi2QDj0rshQbkEVNUmJnv36UHKdZt9Owi0yK1CP5SHpx1zWKHIV1NeiCZqOUEqE5lLXeF/T7y+bT&#10;Z0qcZ7pkCrQo6Ek4erf8+GHRmlyMoQJVCksQRLu8NQWtvDd5kjheiYa5ERih0SjBNsyjavdJaVmL&#10;6I1Kxmk6S1qwpbHAhXN4e98b6TLiSym4f5LSCU9UQTE3H08bz104k+WC5XvLTFXzcxrsH7JoWK0x&#10;6AXqnnlGDrb+A6qpuQUH0o84NAlIWXMRa8BqsvRdNduKGRFrQXKcudDk/h8sfzw+W1KXBZ1TolmD&#10;LVofWGmBlIJ40Xkg80BSa1yOvluD3r77Ah02e7h3eBlq76RtwherImhHuk8XihGJcLycT2bzWYom&#10;jrbb9GaaTQNM8vbaWOe/CmhIEApqsYWRWXZ8cL53HVxCMAeqLje1UlEJYyPWypIjw4YrH3NE8N+8&#10;lCZtQWc30zQCawjPe2SlMZdQa19TkHy36yJB2XgoeAflCXmw0I+TM3xTY7IPzPlnZnF+sD7cCf+E&#10;h1SAweAsUVKB/fm3++CPbUUrJS3OY0HdjwOzghL1TWPDb7PJJAxwVCbT+RgVe23ZXVv0oVkDMpDh&#10;9hkexeDv1SBKC80rrs4qREUT0xxjF9QP4tr3W4Krx8VqFZ1wZA3zD3preIAOjIdWvHSvzJpzv8LM&#10;PMIwuSx/17beN7zUsDp4kHXsaSC6Z/XMP457nIrzaoZ9utaj19sPZPkLAAD//wMAUEsDBBQABgAI&#10;AAAAIQAyzpF34AAAAAgBAAAPAAAAZHJzL2Rvd25yZXYueG1sTI9LT8MwEITvSPwHa5G4oNYJpa80&#10;mwohHhI3GqDqzY2XJCJeR7GbhH+Pe4Lj7Kxmvkm3o2lET52rLSPE0wgEcWF1zSXCe/40WYFwXrFW&#10;jWVC+CEH2+zyIlWJtgO/Ub/zpQgh7BKFUHnfJlK6oiKj3NS2xMH7sp1RPsiulLpTQwg3jbyNooU0&#10;qubQUKmWHioqvncng3C4Kfevbnz+GGbzWfv40ufLT50jXl+N9xsQnkb/9wxn/IAOWWA62hNrJxqE&#10;MMQjTNbRHYizHS8X4XREmMdrkFkq/w/IfgEAAP//AwBQSwECLQAUAAYACAAAACEAtoM4kv4AAADh&#10;AQAAEwAAAAAAAAAAAAAAAAAAAAAAW0NvbnRlbnRfVHlwZXNdLnhtbFBLAQItABQABgAIAAAAIQA4&#10;/SH/1gAAAJQBAAALAAAAAAAAAAAAAAAAAC8BAABfcmVscy8ucmVsc1BLAQItABQABgAIAAAAIQAj&#10;jleTSgIAAIgEAAAOAAAAAAAAAAAAAAAAAC4CAABkcnMvZTJvRG9jLnhtbFBLAQItABQABgAIAAAA&#10;IQAyzpF34AAAAAgBAAAPAAAAAAAAAAAAAAAAAKQEAABkcnMvZG93bnJldi54bWxQSwUGAAAAAAQA&#10;BADzAAAAsQUAAAAA&#10;" fillcolor="white [3201]" stroked="f" strokeweight=".5pt">
                 <v:textbox>
                   <w:txbxContent>
                     <w:p>
@@ -2716,103 +2996,6 @@
           </mc:Fallback>
         </mc:AlternateContent>
       </w:r>
-    </w:p>
-    <w:p>
-      <w:pPr>
-        <w:pStyle w:val="NormalWeb"/>
-        <w:ind w:left="720" w:firstLine="696"/>
-        <w:rPr>
-          <w:color w:val="000000"/>
-        </w:rPr>
-      </w:pPr>
-      <w:r>
-        <w:rPr>
-          <w:rFonts w:ascii="Forte" w:hAnsi="Forte"/>
-          <w:noProof/>
-          <w:sz w:val="96"/>
-          <w:szCs w:val="96"/>
-        </w:rPr>
-        <w:drawing>
-          <wp:anchor distT="0" distB="0" distL="114300" distR="114300" simplePos="0" relativeHeight="251689984" behindDoc="0" locked="0" layoutInCell="1" allowOverlap="1" wp14:anchorId="20F4D138" wp14:editId="40EF0828">
-            <wp:simplePos x="0" y="0"/>
-            <wp:positionH relativeFrom="margin">
-              <wp:align>center</wp:align>
-            </wp:positionH>
-            <wp:positionV relativeFrom="paragraph">
-              <wp:posOffset>133713</wp:posOffset>
-            </wp:positionV>
-            <wp:extent cx="9144000" cy="5606143"/>
-            <wp:effectExtent l="0" t="0" r="0" b="0"/>
-            <wp:wrapNone/>
-            <wp:docPr id="10" name="Imagen 10"/>
-            <wp:cNvGraphicFramePr>
-              <a:graphicFrameLocks xmlns:a="http://schemas.openxmlformats.org/drawingml/2006/main" noChangeAspect="1"/>
-            </wp:cNvGraphicFramePr>
-            <a:graphic xmlns:a="http://schemas.openxmlformats.org/drawingml/2006/main">
-              <a:graphicData uri="http://schemas.openxmlformats.org/drawingml/2006/picture">
-                <pic:pic xmlns:pic="http://schemas.openxmlformats.org/drawingml/2006/picture">
-                  <pic:nvPicPr>
-                    <pic:cNvPr id="0" name="Picture 1"/>
-                    <pic:cNvPicPr>
-                      <a:picLocks noChangeAspect="1" noChangeArrowheads="1"/>
-                    </pic:cNvPicPr>
-                  </pic:nvPicPr>
-                  <pic:blipFill>
-                    <a:blip r:embed="rId9">
-                      <a:extLst>
-                        <a:ext uri="{28A0092B-C50C-407E-A947-70E740481C1C}">
-                          <a14:useLocalDpi xmlns:a14="http://schemas.microsoft.com/office/drawing/2010/main" val="0"/>
-                        </a:ext>
-                      </a:extLst>
-                    </a:blip>
-                    <a:srcRect/>
-                    <a:stretch>
-                      <a:fillRect/>
-                    </a:stretch>
-                  </pic:blipFill>
-                  <pic:spPr bwMode="auto">
-                    <a:xfrm>
-                      <a:off x="0" y="0"/>
-                      <a:ext cx="9144000" cy="5606143"/>
-                    </a:xfrm>
-                    <a:prstGeom prst="rect">
-                      <a:avLst/>
-                    </a:prstGeom>
-                    <a:noFill/>
-                    <a:ln>
-                      <a:noFill/>
-                    </a:ln>
-                  </pic:spPr>
-                </pic:pic>
-              </a:graphicData>
-            </a:graphic>
-            <wp14:sizeRelH relativeFrom="page">
-              <wp14:pctWidth>0</wp14:pctWidth>
-            </wp14:sizeRelH>
-            <wp14:sizeRelV relativeFrom="page">
-              <wp14:pctHeight>0</wp14:pctHeight>
-            </wp14:sizeRelV>
-          </wp:anchor>
-        </w:drawing>
-      </w:r>
-    </w:p>
-    <w:p>
-      <w:pPr>
-        <w:pStyle w:val="NormalWeb"/>
-        <w:ind w:left="720" w:firstLine="696"/>
-        <w:rPr>
-          <w:color w:val="000000"/>
-        </w:rPr>
-      </w:pPr>
-    </w:p>
-    <w:p>
-      <w:pPr>
-        <w:pStyle w:val="NormalWeb"/>
-        <w:ind w:left="720" w:firstLine="696"/>
-        <w:rPr>
-          <w:color w:val="000000"/>
-        </w:rPr>
-      </w:pPr>
     </w:p>
     <w:sectPr>
       <w:pgSz w:w="15840" w:h="12240" w:orient="landscape"/>

</xml_diff>

<commit_message>
Se modificó el archivo en su portada. (jruiz-2019069)
</commit_message>
<xml_diff>
--- a/PlanificacionProyecto.docx
+++ b/PlanificacionProyecto.docx
@@ -1,6 +1,6 @@
 
 <file path=word/document.xml><?xml version="1.0" encoding="utf-8"?>
-<w:document xmlns:wpc="http://schemas.microsoft.com/office/word/2010/wordprocessingCanvas" xmlns:cx="http://schemas.microsoft.com/office/drawing/2014/chartex" xmlns:cx1="http://schemas.microsoft.com/office/drawing/2015/9/8/chartex" xmlns:cx2="http://schemas.microsoft.com/office/drawing/2015/10/21/chartex" xmlns:cx3="http://schemas.microsoft.com/office/drawing/2016/5/9/chartex" xmlns:cx4="http://schemas.microsoft.com/office/drawing/2016/5/10/chartex" xmlns:cx5="http://schemas.microsoft.com/office/drawing/2016/5/11/chartex" xmlns:cx6="http://schemas.microsoft.com/office/drawing/2016/5/12/chartex" xmlns:cx7="http://schemas.microsoft.com/office/drawing/2016/5/13/chartex" xmlns:cx8="http://schemas.microsoft.com/office/drawing/2016/5/14/chartex" xmlns:mc="http://schemas.openxmlformats.org/markup-compatibility/2006" xmlns:aink="http://schemas.microsoft.com/office/drawing/2016/ink" xmlns:am3d="http://schemas.microsoft.com/office/drawing/2017/model3d" xmlns:o="urn:schemas-microsoft-com:office:office" xmlns:r="http://schemas.openxmlformats.org/officeDocument/2006/relationships" xmlns:m="http://schemas.openxmlformats.org/officeDocument/2006/math" xmlns:v="urn:schemas-microsoft-com:vml" xmlns:wp14="http://schemas.microsoft.com/office/word/2010/wordprocessingDrawing" xmlns:wp="http://schemas.openxmlformats.org/drawingml/2006/wordprocessingDrawing" xmlns:w10="urn:schemas-microsoft-com:office:word" xmlns:w="http://schemas.openxmlformats.org/wordprocessingml/2006/main" xmlns:w14="http://schemas.microsoft.com/office/word/2010/wordml" xmlns:w15="http://schemas.microsoft.com/office/word/2012/wordml" xmlns:w16cex="http://schemas.microsoft.com/office/word/2018/wordml/cex" xmlns:w16cid="http://schemas.microsoft.com/office/word/2016/wordml/cid" xmlns:w16="http://schemas.microsoft.com/office/word/2018/wordml" xmlns:w16sdtdh="http://schemas.microsoft.com/office/word/2020/wordml/sdtdatahash" xmlns:w16se="http://schemas.microsoft.com/office/word/2015/wordml/symex" xmlns:wpg="http://schemas.microsoft.com/office/word/2010/wordprocessingGroup" xmlns:wpi="http://schemas.microsoft.com/office/word/2010/wordprocessingInk" xmlns:wne="http://schemas.microsoft.com/office/word/2006/wordml" xmlns:wps="http://schemas.microsoft.com/office/word/2010/wordprocessingShape" mc:Ignorable="w14 w15 w16se w16cid w16 w16cex w16sdtdh wp14">
+<w:document xmlns:wpc="http://schemas.microsoft.com/office/word/2010/wordprocessingCanvas" xmlns:cx="http://schemas.microsoft.com/office/drawing/2014/chartex" xmlns:cx1="http://schemas.microsoft.com/office/drawing/2015/9/8/chartex" xmlns:cx2="http://schemas.microsoft.com/office/drawing/2015/10/21/chartex" xmlns:cx3="http://schemas.microsoft.com/office/drawing/2016/5/9/chartex" xmlns:cx4="http://schemas.microsoft.com/office/drawing/2016/5/10/chartex" xmlns:cx5="http://schemas.microsoft.com/office/drawing/2016/5/11/chartex" xmlns:cx6="http://schemas.microsoft.com/office/drawing/2016/5/12/chartex" xmlns:cx7="http://schemas.microsoft.com/office/drawing/2016/5/13/chartex" xmlns:cx8="http://schemas.microsoft.com/office/drawing/2016/5/14/chartex" xmlns:mc="http://schemas.openxmlformats.org/markup-compatibility/2006" xmlns:aink="http://schemas.microsoft.com/office/drawing/2016/ink" xmlns:am3d="http://schemas.microsoft.com/office/drawing/2017/model3d" xmlns:o="urn:schemas-microsoft-com:office:office" xmlns:r="http://schemas.openxmlformats.org/officeDocument/2006/relationships" xmlns:m="http://schemas.openxmlformats.org/officeDocument/2006/math" xmlns:v="urn:schemas-microsoft-com:vml" xmlns:wp14="http://schemas.microsoft.com/office/word/2010/wordprocessingDrawing" xmlns:wp="http://schemas.openxmlformats.org/drawingml/2006/wordprocessingDrawing" xmlns:w10="urn:schemas-microsoft-com:office:word" xmlns:w="http://schemas.openxmlformats.org/wordprocessingml/2006/main" xmlns:w14="http://schemas.microsoft.com/office/word/2010/wordml" xmlns:w15="http://schemas.microsoft.com/office/word/2012/wordml" xmlns:w16cex="http://schemas.microsoft.com/office/word/2018/wordml/cex" xmlns:w16cid="http://schemas.microsoft.com/office/word/2016/wordml/cid" xmlns:w16="http://schemas.microsoft.com/office/word/2018/wordml" xmlns:w16se="http://schemas.microsoft.com/office/word/2015/wordml/symex" xmlns:wpg="http://schemas.microsoft.com/office/word/2010/wordprocessingGroup" xmlns:wpi="http://schemas.microsoft.com/office/word/2010/wordprocessingInk" xmlns:wne="http://schemas.microsoft.com/office/word/2006/wordml" xmlns:wps="http://schemas.microsoft.com/office/word/2010/wordprocessingShape" mc:Ignorable="w14 w15 w16se w16cid w16 w16cex wp14">
   <w:body>
     <w:p>
       <w:r>
@@ -103,7 +103,7 @@
               </wp:anchor>
             </w:drawing>
           </mc:Choice>
-          <mc:Fallback>
+          <mc:Fallback xmlns:w16sdtdh="http://schemas.microsoft.com/office/word/2020/wordml/sdtdatahash">
             <w:pict>
               <v:shapetype w14:anchorId="2F6CE4CE" id="_x0000_t202" coordsize="21600,21600" o:spt="202" path="m,l,21600r21600,l21600,xe">
                 <v:stroke joinstyle="miter"/>
@@ -239,7 +239,7 @@
               </wp:anchor>
             </w:drawing>
           </mc:Choice>
-          <mc:Fallback>
+          <mc:Fallback xmlns:w16sdtdh="http://schemas.microsoft.com/office/word/2020/wordml/sdtdatahash">
             <w:pict>
               <v:shape w14:anchorId="48C72BBD" id="Cuadro de texto 6" o:spid="_x0000_s1027" type="#_x0000_t202" style="position:absolute;margin-left:39.35pt;margin-top:329.2pt;width:62.3pt;height:39.3pt;z-index:251667456;visibility:visible;mso-wrap-style:square;mso-width-percent:0;mso-height-percent:0;mso-wrap-distance-left:9pt;mso-wrap-distance-top:0;mso-wrap-distance-right:9pt;mso-wrap-distance-bottom:0;mso-position-horizontal:absolute;mso-position-horizontal-relative:text;mso-position-vertical:absolute;mso-position-vertical-relative:text;mso-width-percent:0;mso-height-percent:0;mso-width-relative:page;mso-height-relative:page;v-text-anchor:top" o:gfxdata="UEsDBBQABgAIAAAAIQC2gziS/gAAAOEBAAATAAAAW0NvbnRlbnRfVHlwZXNdLnhtbJSRQU7DMBBF&#10;90jcwfIWJU67QAgl6YK0S0CoHGBkTxKLZGx5TGhvj5O2G0SRWNoz/78nu9wcxkFMGNg6quQqL6RA&#10;0s5Y6ir5vt9lD1JwBDIwOMJKHpHlpr69KfdHjyxSmriSfYz+USnWPY7AufNIadK6MEJMx9ApD/oD&#10;OlTrorhX2lFEilmcO2RdNtjC5xDF9pCuTyYBB5bi6bQ4syoJ3g9WQ0ymaiLzg5KdCXlKLjvcW893&#10;SUOqXwnz5DrgnHtJTxOsQfEKIT7DmDSUCaxw7Rqn8787ZsmRM9e2VmPeBN4uqYvTtW7jvijg9N/y&#10;JsXecLq0q+WD6m8AAAD//wMAUEsDBBQABgAIAAAAIQA4/SH/1gAAAJQBAAALAAAAX3JlbHMvLnJl&#10;bHOkkMFqwzAMhu+DvYPRfXGawxijTi+j0GvpHsDYimMaW0Yy2fr2M4PBMnrbUb/Q94l/f/hMi1qR&#10;JVI2sOt6UJgd+ZiDgffL8ekFlFSbvV0oo4EbChzGx4f9GRdb25HMsYhqlCwG5lrLq9biZkxWOiqY&#10;22YiTra2kYMu1l1tQD30/bPm3wwYN0x18gb45AdQl1tp5j/sFB2T0FQ7R0nTNEV3j6o9feQzro1i&#10;OWA14Fm+Q8a1a8+Bvu/d/dMb2JY5uiPbhG/ktn4cqGU/er3pcvwCAAD//wMAUEsDBBQABgAIAAAA&#10;IQCxjt6y7QEAAMMDAAAOAAAAZHJzL2Uyb0RvYy54bWysU9uO0zAQfUfiHyy/0zQVKjRqulq6WoS0&#10;XKSFD5jaTmOReMzYbVK+nrHTdhd4Q7xY4/H4+Jwz4/XN2HfiaChYdLUsZ3MpjFOordvX8tvX+1dv&#10;pQgRnIYOnanlyQR5s3n5Yj34yiywxU4bEgziQjX4WrYx+qoogmpND2GG3jg+bJB6iLylfaEJBkbv&#10;u2Ixny+LAUl7QmVC4OzddCg3Gb9pjIqfmyaYKLpaMreYV8rrLq3FZg3VnsC3Vp1pwD+w6ME6fvQK&#10;dQcRxIHsX1C9VYQBmzhT2BfYNFaZrIHVlPM/1Dy24E3WwuYEf7Up/D9Y9en4hYTVtVxK4aDnFm0P&#10;oAmFNiKaMaJYJpMGHyquffRcHcd3OHKzs+DgH1B9D8LhtgW3N7dEOLQGNJMs083i2dUJJySQ3fAR&#10;Nb8Gh4gZaGyoTw6yJ4LRuVmna4OYh1CcfLMqFyWfKD56vVqVHKcXoLpc9hTie4O9SEEtifufweH4&#10;EOJUeilJbzm8t13Heag691uCMVMmk098J+Zx3I3ZrKwsCduhPrEawmmy+Cdw0CL9lGLgqapl+HEA&#10;MlJ0Hxw7kkbwEtAl2F0CcIqv1jJKMYXbOI3qwZPdt4w8ee7wll1rbFb0xOJMlycle3Ke6jSKz/e5&#10;6unvbX4BAAD//wMAUEsDBBQABgAIAAAAIQAJbmoa4QAAAAoBAAAPAAAAZHJzL2Rvd25yZXYueG1s&#10;TI/LTsMwEEX3SPyDNUjsqNMGmpDGqaogBIJVHxt2Tjx5qPE4jd0k/D1mBcvRPbr3TLqddcdGHGxr&#10;SMByEQBDKo1qqRZwOr4+xMCsk6RkZwgFfKOFbXZ7k8pEmYn2OB5czXwJ2UQKaJzrE85t2aCWdmF6&#10;JJ9VZtDS+XOouRrk5Mt1x1dBsOZatuQXGtlj3mB5Ply1gJfL7u39VBX756/j+DGdq/wyf+ZC3N/N&#10;uw0wh7P7g+FX36tD5p0KcyVlWScgiiNPClg/xY/APLAKwhBY4ZMwCoBnKf//QvYDAAD//wMAUEsB&#10;Ai0AFAAGAAgAAAAhALaDOJL+AAAA4QEAABMAAAAAAAAAAAAAAAAAAAAAAFtDb250ZW50X1R5cGVz&#10;XS54bWxQSwECLQAUAAYACAAAACEAOP0h/9YAAACUAQAACwAAAAAAAAAAAAAAAAAvAQAAX3JlbHMv&#10;LnJlbHNQSwECLQAUAAYACAAAACEAsY7esu0BAADDAwAADgAAAAAAAAAAAAAAAAAuAgAAZHJzL2Uy&#10;b0RvYy54bWxQSwECLQAUAAYACAAAACEACW5qGuEAAAAKAQAADwAAAAAAAAAAAAAAAABHBAAAZHJz&#10;L2Rvd25yZXYueG1sUEsFBgAAAAAEAAQA8wAAAFUFAAAAAA==&#10;" filled="f" fillcolor="#923743" stroked="f">
                 <v:textbox inset="0,0,0,0">
@@ -278,7 +278,7 @@
         <mc:AlternateContent>
           <mc:Choice Requires="wps">
             <w:drawing>
-              <wp:anchor distT="0" distB="0" distL="114300" distR="114300" simplePos="0" relativeHeight="251665408" behindDoc="0" locked="0" layoutInCell="1" allowOverlap="1" wp14:anchorId="1BE5C6A2" wp14:editId="405263D1">
+              <wp:anchor distT="0" distB="0" distL="114300" distR="114300" simplePos="0" relativeHeight="251665408" behindDoc="0" locked="0" layoutInCell="1" allowOverlap="1" wp14:anchorId="1BE5C6A2" wp14:editId="5EDF1813">
                 <wp:simplePos x="0" y="0"/>
                 <wp:positionH relativeFrom="column">
                   <wp:posOffset>499745</wp:posOffset>
@@ -370,7 +370,7 @@
               </wp:anchor>
             </w:drawing>
           </mc:Choice>
-          <mc:Fallback>
+          <mc:Fallback xmlns:w16sdtdh="http://schemas.microsoft.com/office/word/2020/wordml/sdtdatahash">
             <w:pict>
               <v:shape w14:anchorId="1BE5C6A2" id="Cuadro de texto 5" o:spid="_x0000_s1028" type="#_x0000_t202" style="position:absolute;margin-left:39.35pt;margin-top:262.7pt;width:62.3pt;height:39.3pt;z-index:251665408;visibility:visible;mso-wrap-style:square;mso-width-percent:0;mso-height-percent:0;mso-wrap-distance-left:9pt;mso-wrap-distance-top:0;mso-wrap-distance-right:9pt;mso-wrap-distance-bottom:0;mso-position-horizontal:absolute;mso-position-horizontal-relative:text;mso-position-vertical:absolute;mso-position-vertical-relative:text;mso-width-percent:0;mso-height-percent:0;mso-width-relative:page;mso-height-relative:page;v-text-anchor:top" o:gfxdata="UEsDBBQABgAIAAAAIQC2gziS/gAAAOEBAAATAAAAW0NvbnRlbnRfVHlwZXNdLnhtbJSRQU7DMBBF&#10;90jcwfIWJU67QAgl6YK0S0CoHGBkTxKLZGx5TGhvj5O2G0SRWNoz/78nu9wcxkFMGNg6quQqL6RA&#10;0s5Y6ir5vt9lD1JwBDIwOMJKHpHlpr69KfdHjyxSmriSfYz+USnWPY7AufNIadK6MEJMx9ApD/oD&#10;OlTrorhX2lFEilmcO2RdNtjC5xDF9pCuTyYBB5bi6bQ4syoJ3g9WQ0ymaiLzg5KdCXlKLjvcW893&#10;SUOqXwnz5DrgnHtJTxOsQfEKIT7DmDSUCaxw7Rqn8787ZsmRM9e2VmPeBN4uqYvTtW7jvijg9N/y&#10;JsXecLq0q+WD6m8AAAD//wMAUEsDBBQABgAIAAAAIQA4/SH/1gAAAJQBAAALAAAAX3JlbHMvLnJl&#10;bHOkkMFqwzAMhu+DvYPRfXGawxijTi+j0GvpHsDYimMaW0Yy2fr2M4PBMnrbUb/Q94l/f/hMi1qR&#10;JVI2sOt6UJgd+ZiDgffL8ekFlFSbvV0oo4EbChzGx4f9GRdb25HMsYhqlCwG5lrLq9biZkxWOiqY&#10;22YiTra2kYMu1l1tQD30/bPm3wwYN0x18gb45AdQl1tp5j/sFB2T0FQ7R0nTNEV3j6o9feQzro1i&#10;OWA14Fm+Q8a1a8+Bvu/d/dMb2JY5uiPbhG/ktn4cqGU/er3pcvwCAAD//wMAUEsDBBQABgAIAAAA&#10;IQCHxzxF7gEAAMMDAAAOAAAAZHJzL2Uyb0RvYy54bWysU22P0zAM/o7Ef4jynXWdOGDVutOx0yGk&#10;40U6+AFekq4RbRycbO3x63HSdRzwDfElcmzn8ePHzuZ67DtxMhQsulqWi6UUxinU1h1q+fXL3Ys3&#10;UoQITkOHztTy0QR5vX3+bDP4yqywxU4bEgziQjX4WrYx+qoogmpND2GB3jgONkg9RL7SodAEA6P3&#10;XbFaLl8VA5L2hMqEwN7bKSi3Gb9pjIqfmiaYKLpaMreYT8rnPp3FdgPVgcC3Vp1pwD+w6ME6LnqB&#10;uoUI4kj2L6jeKsKATVwo7AtsGqtM7oG7KZd/dPPQgje5FxYn+ItM4f/Bqo+nzySsruWVFA56HtHu&#10;CJpQaCOiGSOKqyTS4EPFuQ+es+P4Fkcedm44+HtU34JwuGvBHcwNEQ6tAc0ky/SyePJ0wgkJZD98&#10;QM3V4BgxA40N9UlB1kQwOg/r8TIg5iEUO1+vy1XJEcWhl+t1yXaqANX82FOI7wz2Ihm1JJ5/BofT&#10;fYhT6pySajm8s13Hfqg695uDMZMnk098J+Zx3I9ZrNWsyR71I3dDOG0W/wQ2WqQfUgy8VbUM349A&#10;RoruvWNF0grOBs3GfjbAKX5ayyjFZO7itKpHT/bQMvKkucMbVq2xuaMk78TiTJc3JWty3uq0ik/v&#10;OevX39v+BAAA//8DAFBLAwQUAAYACAAAACEASbveoOEAAAAKAQAADwAAAGRycy9kb3ducmV2Lnht&#10;bEyPy07DMBBF90j8gzVI7KhN+iTEqaogBIJVHxt2Tjx5qPE4jd0k/D1mBcvRPbr3TLKdTMsG7F1j&#10;ScLjTABDKqxuqJJwOr4+bIA5r0ir1hJK+EYH2/T2JlGxtiPtcTj4ioUScrGSUHvfxZy7okaj3Mx2&#10;SCErbW+UD2dfcd2rMZSblkdCrLhRDYWFWnWY1VicD1cj4eWye3s/lfn+6es4fIznMrtMn5mU93fT&#10;7hmYx8n/wfCrH9QhDU65vZJ2rJWw3qwDKWEZLRfAAhCJ+RxYLmElFgJ4mvD/L6Q/AAAA//8DAFBL&#10;AQItABQABgAIAAAAIQC2gziS/gAAAOEBAAATAAAAAAAAAAAAAAAAAAAAAABbQ29udGVudF9UeXBl&#10;c10ueG1sUEsBAi0AFAAGAAgAAAAhADj9If/WAAAAlAEAAAsAAAAAAAAAAAAAAAAALwEAAF9yZWxz&#10;Ly5yZWxzUEsBAi0AFAAGAAgAAAAhAIfHPEXuAQAAwwMAAA4AAAAAAAAAAAAAAAAALgIAAGRycy9l&#10;Mm9Eb2MueG1sUEsBAi0AFAAGAAgAAAAhAEm73qDhAAAACgEAAA8AAAAAAAAAAAAAAAAASAQAAGRy&#10;cy9kb3ducmV2LnhtbFBLBQYAAAAABAAEAPMAAABWBQAAAAA=&#10;" filled="f" fillcolor="#923743" stroked="f">
                 <v:textbox inset="0,0,0,0">
@@ -407,7 +407,7 @@
           <w:noProof/>
         </w:rPr>
         <w:drawing>
-          <wp:anchor distT="0" distB="0" distL="114300" distR="114300" simplePos="0" relativeHeight="251672576" behindDoc="0" locked="0" layoutInCell="1" allowOverlap="1" wp14:anchorId="0F2764FD" wp14:editId="7559F50E">
+          <wp:anchor distT="0" distB="0" distL="114300" distR="114300" simplePos="0" relativeHeight="251672576" behindDoc="0" locked="0" layoutInCell="1" allowOverlap="1" wp14:anchorId="0F2764FD" wp14:editId="55F3881C">
             <wp:simplePos x="0" y="0"/>
             <wp:positionH relativeFrom="page">
               <wp:posOffset>-95250</wp:posOffset>
@@ -547,7 +547,7 @@
               </wp:anchor>
             </w:drawing>
           </mc:Choice>
-          <mc:Fallback>
+          <mc:Fallback xmlns:w16sdtdh="http://schemas.microsoft.com/office/word/2020/wordml/sdtdatahash">
             <w:pict>
               <v:shape w14:anchorId="1FBB8458" id="Cuadro de texto 4" o:spid="_x0000_s1029" type="#_x0000_t202" style="position:absolute;margin-left:72.1pt;margin-top:797.75pt;width:176.25pt;height:28.5pt;z-index:251673600;visibility:visible;mso-wrap-style:square;mso-width-percent:0;mso-height-percent:0;mso-wrap-distance-left:9pt;mso-wrap-distance-top:0;mso-wrap-distance-right:9pt;mso-wrap-distance-bottom:0;mso-position-horizontal:absolute;mso-position-horizontal-relative:text;mso-position-vertical:absolute;mso-position-vertical-relative:text;mso-width-percent:0;mso-height-percent:0;mso-width-relative:margin;mso-height-relative:margin;v-text-anchor:top" o:gfxdata="UEsDBBQABgAIAAAAIQC2gziS/gAAAOEBAAATAAAAW0NvbnRlbnRfVHlwZXNdLnhtbJSRQU7DMBBF&#10;90jcwfIWJU67QAgl6YK0S0CoHGBkTxKLZGx5TGhvj5O2G0SRWNoz/78nu9wcxkFMGNg6quQqL6RA&#10;0s5Y6ir5vt9lD1JwBDIwOMJKHpHlpr69KfdHjyxSmriSfYz+USnWPY7AufNIadK6MEJMx9ApD/oD&#10;OlTrorhX2lFEilmcO2RdNtjC5xDF9pCuTyYBB5bi6bQ4syoJ3g9WQ0ymaiLzg5KdCXlKLjvcW893&#10;SUOqXwnz5DrgnHtJTxOsQfEKIT7DmDSUCaxw7Rqn8787ZsmRM9e2VmPeBN4uqYvTtW7jvijg9N/y&#10;JsXecLq0q+WD6m8AAAD//wMAUEsDBBQABgAIAAAAIQA4/SH/1gAAAJQBAAALAAAAX3JlbHMvLnJl&#10;bHOkkMFqwzAMhu+DvYPRfXGawxijTi+j0GvpHsDYimMaW0Yy2fr2M4PBMnrbUb/Q94l/f/hMi1qR&#10;JVI2sOt6UJgd+ZiDgffL8ekFlFSbvV0oo4EbChzGx4f9GRdb25HMsYhqlCwG5lrLq9biZkxWOiqY&#10;22YiTra2kYMu1l1tQD30/bPm3wwYN0x18gb45AdQl1tp5j/sFB2T0FQ7R0nTNEV3j6o9feQzro1i&#10;OWA14Fm+Q8a1a8+Bvu/d/dMb2JY5uiPbhG/ktn4cqGU/er3pcvwCAAD//wMAUEsDBBQABgAIAAAA&#10;IQCQdputPgIAAHgEAAAOAAAAZHJzL2Uyb0RvYy54bWysVF1v2yAUfZ+0/4B4X5zvtlacKkuVaVLU&#10;VkqnPhMMsTXMZUBiZ79+F2ynWbenaS8YuIf7cc69Xtw3lSInYV0JOqOjwZASoTnkpT5k9NvL5tMt&#10;Jc4znTMFWmT0LBy9X378sKhNKsZQgMqFJehEu7Q2GS28N2mSOF6IirkBGKHRKMFWzOPRHpLcshq9&#10;VyoZD4fzpAabGwtcOIe3D62RLqN/KQX3T1I64YnKKObm42rjug9rslyw9GCZKUrepcH+IYuKlRqD&#10;Xlw9MM/I0ZZ/uKpKbsGB9AMOVQJSllzEGrCa0fBdNbuCGRFrQXKcudDk/p9b/nh6tqTMMzqlRLMK&#10;JVofWW6B5IJ40Xgg00BSbVyK2J1BtG8+Q4Nix4Kd2QL/7hCSXGHaBw7RgZRG2ip8sVyCD1GH84V7&#10;DEE4Xo7Hk9vJzYwSjrbJfHQ3i+Ikb6+Ndf6LgIqETUYtahszYKet8yE+S3tICKZhUyoV9VWa1Bmd&#10;T9DlbxZ8oXSXeJtrKME3+yYyMukL30N+xrottO3jDN+UmMOWOf/MLPYLVoQz4J9wkQowFnQ7Sgqw&#10;P/92H/AoI1opqbH/Mup+HJkVlKivGgW+G02noWHjYTq7GePBXlv21xZ9rNaALT7CaTM8bgPeq34r&#10;LVSvOCqrEBVNTHOMnVHfb9e+nQocNS5WqwjCFjXMb/XO8F7uwPBL88qs6WQIPfIIfaey9J0aLbZl&#10;fXX0IMsoVeC5ZbWjH9s7KtiNYpif63NEvf0wlr8AAAD//wMAUEsDBBQABgAIAAAAIQBjaSSf4wAA&#10;AA0BAAAPAAAAZHJzL2Rvd25yZXYueG1sTI/BTsMwEETvSPyDtUjcqEMUhzbEqapIFRKCQ0sv3JzY&#10;TSLsdYjdNvD1LCe47eyOZt+U69lZdjZTGDxKuF8kwAy2Xg/YSTi8be+WwEJUqJX1aCR8mQDr6vqq&#10;VIX2F9yZ8z52jEIwFEpCH+NYcB7a3jgVFn40SLejn5yKJKeO60ldKNxZniZJzp0akD70ajR1b9qP&#10;/clJeK63r2rXpG75beunl+Nm/Dy8Cylvb+bNI7Bo5vhnhl98QoeKmBp/Qh2YJZ1lKVlpECshgJEl&#10;W+UPwBpa5SIVwKuS/29R/QAAAP//AwBQSwECLQAUAAYACAAAACEAtoM4kv4AAADhAQAAEwAAAAAA&#10;AAAAAAAAAAAAAAAAW0NvbnRlbnRfVHlwZXNdLnhtbFBLAQItABQABgAIAAAAIQA4/SH/1gAAAJQB&#10;AAALAAAAAAAAAAAAAAAAAC8BAABfcmVscy8ucmVsc1BLAQItABQABgAIAAAAIQCQdputPgIAAHgE&#10;AAAOAAAAAAAAAAAAAAAAAC4CAABkcnMvZTJvRG9jLnhtbFBLAQItABQABgAIAAAAIQBjaSSf4wAA&#10;AA0BAAAPAAAAAAAAAAAAAAAAAJgEAABkcnMvZG93bnJldi54bWxQSwUGAAAAAAQABADzAAAAqAUA&#10;AAAA&#10;" filled="f" stroked="f" strokeweight=".5pt">
                 <v:textbox>
@@ -660,7 +660,7 @@
               </wp:anchor>
             </w:drawing>
           </mc:Choice>
-          <mc:Fallback>
+          <mc:Fallback xmlns:w16sdtdh="http://schemas.microsoft.com/office/word/2020/wordml/sdtdatahash">
             <w:pict>
               <v:shape w14:anchorId="220E4047" id="Cuadro de texto 14" o:spid="_x0000_s1030" type="#_x0000_t202" style="position:absolute;margin-left:15.95pt;margin-top:741pt;width:282.75pt;height:51.9pt;z-index:251674624;visibility:visible;mso-wrap-style:square;mso-width-percent:0;mso-height-percent:0;mso-wrap-distance-left:9pt;mso-wrap-distance-top:0;mso-wrap-distance-right:9pt;mso-wrap-distance-bottom:0;mso-position-horizontal:absolute;mso-position-horizontal-relative:margin;mso-position-vertical:absolute;mso-position-vertical-relative:text;mso-width-percent:0;mso-height-percent:0;mso-width-relative:margin;mso-height-relative:margin;v-text-anchor:top" o:gfxdata="UEsDBBQABgAIAAAAIQC2gziS/gAAAOEBAAATAAAAW0NvbnRlbnRfVHlwZXNdLnhtbJSRQU7DMBBF&#10;90jcwfIWJU67QAgl6YK0S0CoHGBkTxKLZGx5TGhvj5O2G0SRWNoz/78nu9wcxkFMGNg6quQqL6RA&#10;0s5Y6ir5vt9lD1JwBDIwOMJKHpHlpr69KfdHjyxSmriSfYz+USnWPY7AufNIadK6MEJMx9ApD/oD&#10;OlTrorhX2lFEilmcO2RdNtjC5xDF9pCuTyYBB5bi6bQ4syoJ3g9WQ0ymaiLzg5KdCXlKLjvcW893&#10;SUOqXwnz5DrgnHtJTxOsQfEKIT7DmDSUCaxw7Rqn8787ZsmRM9e2VmPeBN4uqYvTtW7jvijg9N/y&#10;JsXecLq0q+WD6m8AAAD//wMAUEsDBBQABgAIAAAAIQA4/SH/1gAAAJQBAAALAAAAX3JlbHMvLnJl&#10;bHOkkMFqwzAMhu+DvYPRfXGawxijTi+j0GvpHsDYimMaW0Yy2fr2M4PBMnrbUb/Q94l/f/hMi1qR&#10;JVI2sOt6UJgd+ZiDgffL8ekFlFSbvV0oo4EbChzGx4f9GRdb25HMsYhqlCwG5lrLq9biZkxWOiqY&#10;22YiTra2kYMu1l1tQD30/bPm3wwYN0x18gb45AdQl1tp5j/sFB2T0FQ7R0nTNEV3j6o9feQzro1i&#10;OWA14Fm+Q8a1a8+Bvu/d/dMb2JY5uiPbhG/ktn4cqGU/er3pcvwCAAD//wMAUEsDBBQABgAIAAAA&#10;IQD7xDKTPgIAAHoEAAAOAAAAZHJzL2Uyb0RvYy54bWysVEtv2zAMvg/YfxB0X+y8usaIU2QpMgwI&#10;2gLp0LMiS7ExSdQkJXb360fJSRp0Ow27yJT48fmRnt91WpGjcL4BU9LhIKdEGA5VY/Yl/f68/nRL&#10;iQ/MVEyBESV9FZ7eLT5+mLe2ECOoQVXCEXRifNHaktYh2CLLPK+FZn4AVhhUSnCaBby6fVY51qJ3&#10;rbJRnt9kLbjKOuDCe3y975V0kfxLKXh4lNKLQFRJMbeQTpfOXTyzxZwVe8ds3fBTGuwfstCsMRj0&#10;4uqeBUYOrvnDlW64Aw8yDDjoDKRsuEg1YDXD/F0125pZkWrB5nh7aZP/f275w/HJkaZC7iaUGKaR&#10;o9WBVQ5IJUgQXQCCGmxTa32B6K1FfOi+QIcmqWRvN8B/eIRkV5jewCM6tqWTTscvFkzQEJl4vXQf&#10;YxCOj+PpLJ+NppRw1N1MZ8Nxoid7s7bOh68CNIlCSR2ymzJgx40PMT4rzpAYzMC6USoxrAxp0el4&#10;mieDiwYtlDkl3ucaSwjdrks9uRS+g+oV63bQD5C3fN1gDhvmwxNzODFYEW5BeMRDKsBYcJIoqcH9&#10;+tt7xCORqKWkxQksqf95YE5Qor4ZpHg2nEziyKbLZPp5hBd3rdlda8xBrwCHfIj7ZnkSIz6osygd&#10;6BdclmWMiipmOMYuaTiLq9DvBS4bF8tlAuGQWhY2Zmv5me7Y4efuhTl7oiEOyQOcZ5UV79josT0f&#10;y0MA2SSqYp/7rp7ajwOeGDwtY9yg63tCvf0yFr8BAAD//wMAUEsDBBQABgAIAAAAIQBTOT7h4gAA&#10;AAwBAAAPAAAAZHJzL2Rvd25yZXYueG1sTI89T8MwEIZ3JP6DdUhs1GlowA1xqipShYTo0NKFzYnd&#10;JMI+h9htA7+eY4Lx3nv0fhSryVl2NmPoPUqYzxJgBhuve2wlHN42dwJYiAq1sh6NhC8TYFVeXxUq&#10;1/6CO3Pex5aRCYZcSehiHHLOQ9MZp8LMDwbpd/SjU5HOseV6VBcyd5anSfLAneqREjo1mKozzcf+&#10;5CS8VJut2tWpE9+2en49rofPw3sm5e3NtH4CFs0U/2D4rU/VoaROtT+hDsxKuJ8viSR9IVIaRUS2&#10;fFwAq0nKRCaAlwX/P6L8AQAA//8DAFBLAQItABQABgAIAAAAIQC2gziS/gAAAOEBAAATAAAAAAAA&#10;AAAAAAAAAAAAAABbQ29udGVudF9UeXBlc10ueG1sUEsBAi0AFAAGAAgAAAAhADj9If/WAAAAlAEA&#10;AAsAAAAAAAAAAAAAAAAALwEAAF9yZWxzLy5yZWxzUEsBAi0AFAAGAAgAAAAhAPvEMpM+AgAAegQA&#10;AA4AAAAAAAAAAAAAAAAALgIAAGRycy9lMm9Eb2MueG1sUEsBAi0AFAAGAAgAAAAhAFM5PuHiAAAA&#10;DAEAAA8AAAAAAAAAAAAAAAAAmAQAAGRycy9kb3ducmV2LnhtbFBLBQYAAAAABAAEAPMAAACnBQAA&#10;AAA=&#10;" filled="f" stroked="f" strokeweight=".5pt">
                 <v:textbox>
@@ -699,233 +699,6 @@
     </w:p>
     <w:p/>
     <w:p>
-      <w:r>
-        <w:rPr>
-          <w:noProof/>
-        </w:rPr>
-        <mc:AlternateContent>
-          <mc:Choice Requires="wps">
-            <w:drawing>
-              <wp:anchor distT="0" distB="0" distL="114300" distR="114300" simplePos="0" relativeHeight="251679744" behindDoc="0" locked="0" layoutInCell="1" allowOverlap="1" wp14:anchorId="6EB4E3AA" wp14:editId="2C8ED7F0">
-                <wp:simplePos x="0" y="0"/>
-                <wp:positionH relativeFrom="column">
-                  <wp:posOffset>-309668</wp:posOffset>
-                </wp:positionH>
-                <wp:positionV relativeFrom="paragraph">
-                  <wp:posOffset>7871460</wp:posOffset>
-                </wp:positionV>
-                <wp:extent cx="2238375" cy="361950"/>
-                <wp:effectExtent l="0" t="0" r="0" b="0"/>
-                <wp:wrapNone/>
-                <wp:docPr id="3" name="Cuadro de texto 3"/>
-                <wp:cNvGraphicFramePr>
-                  <a:graphicFrameLocks xmlns:a="http://schemas.openxmlformats.org/drawingml/2006/main"/>
-                </wp:cNvGraphicFramePr>
-                <a:graphic xmlns:a="http://schemas.openxmlformats.org/drawingml/2006/main">
-                  <a:graphicData uri="http://schemas.microsoft.com/office/word/2010/wordprocessingShape">
-                    <wps:wsp>
-                      <wps:cNvSpPr txBox="1">
-                        <a:spLocks/>
-                      </wps:cNvSpPr>
-                      <wps:spPr>
-                        <a:xfrm>
-                          <a:off x="0" y="0"/>
-                          <a:ext cx="2238375" cy="361950"/>
-                        </a:xfrm>
-                        <a:prstGeom prst="rect">
-                          <a:avLst/>
-                        </a:prstGeom>
-                        <a:noFill/>
-                        <a:ln w="6350">
-                          <a:noFill/>
-                        </a:ln>
-                      </wps:spPr>
-                      <wps:txbx>
-                        <w:txbxContent>
-                          <w:p>
-                            <w:pPr>
-                              <w:rPr>
-                                <w:rFonts w:ascii="Avenir Light" w:hAnsi="Avenir Light" w:cs="Arial Hebrew Scholar Light"/>
-                                <w:spacing w:val="100"/>
-                              </w:rPr>
-                            </w:pPr>
-                            <w:r>
-                              <w:rPr>
-                                <w:rFonts w:ascii="Avenir Light" w:hAnsi="Avenir Light" w:cs="Arial Hebrew Scholar Light"/>
-                                <w:spacing w:val="100"/>
-                              </w:rPr>
-                              <w:t>FUNDACIÓN KINAL</w:t>
-                            </w:r>
-                          </w:p>
-                        </w:txbxContent>
-                      </wps:txbx>
-                      <wps:bodyPr rot="0" spcFirstLastPara="0" vertOverflow="overflow" horzOverflow="overflow" vert="horz" wrap="square" lIns="91440" tIns="45720" rIns="91440" bIns="45720" numCol="1" spcCol="0" rtlCol="0" fromWordArt="0" anchor="t" anchorCtr="0" forceAA="0" compatLnSpc="1">
-                        <a:prstTxWarp prst="textNoShape">
-                          <a:avLst/>
-                        </a:prstTxWarp>
-                        <a:noAutofit/>
-                      </wps:bodyPr>
-                    </wps:wsp>
-                  </a:graphicData>
-                </a:graphic>
-                <wp14:sizeRelH relativeFrom="margin">
-                  <wp14:pctWidth>0</wp14:pctWidth>
-                </wp14:sizeRelH>
-                <wp14:sizeRelV relativeFrom="margin">
-                  <wp14:pctHeight>0</wp14:pctHeight>
-                </wp14:sizeRelV>
-              </wp:anchor>
-            </w:drawing>
-          </mc:Choice>
-          <mc:Fallback>
-            <w:pict>
-              <v:shape w14:anchorId="6EB4E3AA" id="Cuadro de texto 3" o:spid="_x0000_s1031" type="#_x0000_t202" style="position:absolute;margin-left:-24.4pt;margin-top:619.8pt;width:176.25pt;height:28.5pt;z-index:251679744;visibility:visible;mso-wrap-style:square;mso-width-percent:0;mso-height-percent:0;mso-wrap-distance-left:9pt;mso-wrap-distance-top:0;mso-wrap-distance-right:9pt;mso-wrap-distance-bottom:0;mso-position-horizontal:absolute;mso-position-horizontal-relative:text;mso-position-vertical:absolute;mso-position-vertical-relative:text;mso-width-percent:0;mso-height-percent:0;mso-width-relative:margin;mso-height-relative:margin;v-text-anchor:top" o:gfxdata="UEsDBBQABgAIAAAAIQC2gziS/gAAAOEBAAATAAAAW0NvbnRlbnRfVHlwZXNdLnhtbJSRQU7DMBBF&#10;90jcwfIWJU67QAgl6YK0S0CoHGBkTxKLZGx5TGhvj5O2G0SRWNoz/78nu9wcxkFMGNg6quQqL6RA&#10;0s5Y6ir5vt9lD1JwBDIwOMJKHpHlpr69KfdHjyxSmriSfYz+USnWPY7AufNIadK6MEJMx9ApD/oD&#10;OlTrorhX2lFEilmcO2RdNtjC5xDF9pCuTyYBB5bi6bQ4syoJ3g9WQ0ymaiLzg5KdCXlKLjvcW893&#10;SUOqXwnz5DrgnHtJTxOsQfEKIT7DmDSUCaxw7Rqn8787ZsmRM9e2VmPeBN4uqYvTtW7jvijg9N/y&#10;JsXecLq0q+WD6m8AAAD//wMAUEsDBBQABgAIAAAAIQA4/SH/1gAAAJQBAAALAAAAX3JlbHMvLnJl&#10;bHOkkMFqwzAMhu+DvYPRfXGawxijTi+j0GvpHsDYimMaW0Yy2fr2M4PBMnrbUb/Q94l/f/hMi1qR&#10;JVI2sOt6UJgd+ZiDgffL8ekFlFSbvV0oo4EbChzGx4f9GRdb25HMsYhqlCwG5lrLq9biZkxWOiqY&#10;22YiTra2kYMu1l1tQD30/bPm3wwYN0x18gb45AdQl1tp5j/sFB2T0FQ7R0nTNEV3j6o9feQzro1i&#10;OWA14Fm+Q8a1a8+Bvu/d/dMb2JY5uiPbhG/ktn4cqGU/er3pcvwCAAD//wMAUEsDBBQABgAIAAAA&#10;IQC6xeojPgIAAHgEAAAOAAAAZHJzL2Uyb0RvYy54bWysVF1v2yAUfZ+0/4B4X5zvtlacKkuVaVLU&#10;VkqnPhMMsTXDZUBiZ79+F2ynWbenaS8YuIf7cc69Xtw3qiInYV0JOqOjwZASoTnkpT5k9NvL5tMt&#10;Jc4znbMKtMjoWTh6v/z4YVGbVIyhgCoXlqAT7dLaZLTw3qRJ4nghFHMDMEKjUYJVzOPRHpLcshq9&#10;qyoZD4fzpAabGwtcOIe3D62RLqN/KQX3T1I64UmVUczNx9XGdR/WZLlg6cEyU5S8S4P9QxaKlRqD&#10;Xlw9MM/I0ZZ/uFIlt+BA+gEHlYCUJRexBqxmNHxXza5gRsRakBxnLjS5/+eWP56eLSnzjE4o0Uyh&#10;ROsjyy2QXBAvGg9kEkiqjUsRuzOI9s1naFDsWLAzW+DfHUKSK0z7wCE6kNJIq8IXyyX4EHU4X7jH&#10;EITj5Xg8uZ3czCjhaJvMR3ezKE7y9tpY578IUCRsMmpR25gBO22dD/FZ2kNCMA2bsqqivpUmdUbn&#10;E3T5mwVfVLpLvM01lOCbfRMZmfWF7yE/Y90W2vZxhm9KzGHLnH9mFvsFK8IZ8E+4yAowFnQ7Sgqw&#10;P/92H/AoI1opqbH/Mup+HJkVlFRfNQp8N5pOQ8PGw3R2M8aDvbbsry36qNaALT7CaTM8bgPeV/1W&#10;WlCvOCqrEBVNTHOMnVHfb9e+nQocNS5WqwjCFjXMb/XO8F7uwPBL88qs6WQIPfIIfaey9J0aLbZl&#10;fXX0IMsoVeC5ZbWjH9s7KtiNYpif63NEvf0wlr8AAAD//wMAUEsDBBQABgAIAAAAIQBHTqV65AAA&#10;AA0BAAAPAAAAZHJzL2Rvd25yZXYueG1sTI/NTsMwEITvSLyDtUjcWocEQhriVFWkCqmCQ0sv3Dax&#10;m0T4J8RuG/r0bE9wnJ3RzLfFcjKandToe2cFPMwjYMo2Tva2FbD/WM8yYD6glaidVQJ+lIdleXtT&#10;YC7d2W7VaRdaRiXW5yigC2HIOfdNpwz6uRuUJe/gRoOB5NhyOeKZyo3mcRSl3GBvaaHDQVWdar52&#10;RyNgU63fcVvHJrvo6vXtsBq+959PQtzfTasXYEFN4S8MV3xCh5KYane00jMtYPaYEXogI04WKTCK&#10;JFHyDKy+nhZpCrws+P8vyl8AAAD//wMAUEsBAi0AFAAGAAgAAAAhALaDOJL+AAAA4QEAABMAAAAA&#10;AAAAAAAAAAAAAAAAAFtDb250ZW50X1R5cGVzXS54bWxQSwECLQAUAAYACAAAACEAOP0h/9YAAACU&#10;AQAACwAAAAAAAAAAAAAAAAAvAQAAX3JlbHMvLnJlbHNQSwECLQAUAAYACAAAACEAusXqIz4CAAB4&#10;BAAADgAAAAAAAAAAAAAAAAAuAgAAZHJzL2Uyb0RvYy54bWxQSwECLQAUAAYACAAAACEAR06leuQA&#10;AAANAQAADwAAAAAAAAAAAAAAAACYBAAAZHJzL2Rvd25yZXYueG1sUEsFBgAAAAAEAAQA8wAAAKkF&#10;AAAAAA==&#10;" filled="f" stroked="f" strokeweight=".5pt">
-                <v:textbox>
-                  <w:txbxContent>
-                    <w:p>
-                      <w:pPr>
-                        <w:rPr>
-                          <w:rFonts w:ascii="Avenir Light" w:hAnsi="Avenir Light" w:cs="Arial Hebrew Scholar Light"/>
-                          <w:spacing w:val="100"/>
-                        </w:rPr>
-                      </w:pPr>
-                      <w:r>
-                        <w:rPr>
-                          <w:rFonts w:ascii="Avenir Light" w:hAnsi="Avenir Light" w:cs="Arial Hebrew Scholar Light"/>
-                          <w:spacing w:val="100"/>
-                        </w:rPr>
-                        <w:t>FUNDACIÓN KINAL</w:t>
-                      </w:r>
-                    </w:p>
-                  </w:txbxContent>
-                </v:textbox>
-              </v:shape>
-            </w:pict>
-          </mc:Fallback>
-        </mc:AlternateContent>
-      </w:r>
-      <w:r>
-        <w:rPr>
-          <w:noProof/>
-        </w:rPr>
-        <mc:AlternateContent>
-          <mc:Choice Requires="wps">
-            <w:drawing>
-              <wp:anchor distT="0" distB="0" distL="114300" distR="114300" simplePos="0" relativeHeight="251678720" behindDoc="0" locked="0" layoutInCell="1" allowOverlap="1" wp14:anchorId="7EFECA4E" wp14:editId="0FA4146A">
-                <wp:simplePos x="0" y="0"/>
-                <wp:positionH relativeFrom="page">
-                  <wp:posOffset>124178</wp:posOffset>
-                </wp:positionH>
-                <wp:positionV relativeFrom="paragraph">
-                  <wp:posOffset>7121877</wp:posOffset>
-                </wp:positionV>
-                <wp:extent cx="3590925" cy="659130"/>
-                <wp:effectExtent l="0" t="0" r="0" b="7620"/>
-                <wp:wrapNone/>
-                <wp:docPr id="1" name="Cuadro de texto 1"/>
-                <wp:cNvGraphicFramePr>
-                  <a:graphicFrameLocks xmlns:a="http://schemas.openxmlformats.org/drawingml/2006/main"/>
-                </wp:cNvGraphicFramePr>
-                <a:graphic xmlns:a="http://schemas.openxmlformats.org/drawingml/2006/main">
-                  <a:graphicData uri="http://schemas.microsoft.com/office/word/2010/wordprocessingShape">
-                    <wps:wsp>
-                      <wps:cNvSpPr txBox="1">
-                        <a:spLocks/>
-                      </wps:cNvSpPr>
-                      <wps:spPr>
-                        <a:xfrm>
-                          <a:off x="0" y="0"/>
-                          <a:ext cx="3590925" cy="659130"/>
-                        </a:xfrm>
-                        <a:prstGeom prst="rect">
-                          <a:avLst/>
-                        </a:prstGeom>
-                        <a:noFill/>
-                        <a:ln w="6350">
-                          <a:noFill/>
-                        </a:ln>
-                      </wps:spPr>
-                      <wps:txbx>
-                        <w:txbxContent>
-                          <w:p>
-                            <w:pPr>
-                              <w:rPr>
-                                <w:rFonts w:ascii="Arial Narrow" w:hAnsi="Arial Narrow"/>
-                                <w:i/>
-                                <w:iCs/>
-                                <w:color w:val="595959" w:themeColor="text1" w:themeTint="A6"/>
-                                <w:sz w:val="20"/>
-                                <w:szCs w:val="20"/>
-                              </w:rPr>
-                            </w:pPr>
-                            <w:r>
-                              <w:rPr>
-                                <w:rFonts w:ascii="Arial Narrow" w:eastAsia="Arial Unicode MS" w:hAnsi="Arial Narrow" w:cs="Arial Unicode MS"/>
-                                <w:i/>
-                                <w:iCs/>
-                                <w:color w:val="595959" w:themeColor="text1" w:themeTint="A6"/>
-                                <w:sz w:val="56"/>
-                                <w:szCs w:val="70"/>
-                              </w:rPr>
-                              <w:t>Nombre Alumno………</w:t>
-                            </w:r>
-                          </w:p>
-                        </w:txbxContent>
-                      </wps:txbx>
-                      <wps:bodyPr rot="0" spcFirstLastPara="0" vertOverflow="overflow" horzOverflow="overflow" vert="horz" wrap="square" lIns="91440" tIns="45720" rIns="91440" bIns="45720" numCol="1" spcCol="0" rtlCol="0" fromWordArt="0" anchor="t" anchorCtr="0" forceAA="0" compatLnSpc="1">
-                        <a:prstTxWarp prst="textNoShape">
-                          <a:avLst/>
-                        </a:prstTxWarp>
-                        <a:noAutofit/>
-                      </wps:bodyPr>
-                    </wps:wsp>
-                  </a:graphicData>
-                </a:graphic>
-                <wp14:sizeRelH relativeFrom="margin">
-                  <wp14:pctWidth>0</wp14:pctWidth>
-                </wp14:sizeRelH>
-                <wp14:sizeRelV relativeFrom="margin">
-                  <wp14:pctHeight>0</wp14:pctHeight>
-                </wp14:sizeRelV>
-              </wp:anchor>
-            </w:drawing>
-          </mc:Choice>
-          <mc:Fallback>
-            <w:pict>
-              <v:shape w14:anchorId="7EFECA4E" id="Cuadro de texto 1" o:spid="_x0000_s1032" type="#_x0000_t202" style="position:absolute;margin-left:9.8pt;margin-top:560.8pt;width:282.75pt;height:51.9pt;z-index:251678720;visibility:visible;mso-wrap-style:square;mso-width-percent:0;mso-height-percent:0;mso-wrap-distance-left:9pt;mso-wrap-distance-top:0;mso-wrap-distance-right:9pt;mso-wrap-distance-bottom:0;mso-position-horizontal:absolute;mso-position-horizontal-relative:page;mso-position-vertical:absolute;mso-position-vertical-relative:text;mso-width-percent:0;mso-height-percent:0;mso-width-relative:margin;mso-height-relative:margin;v-text-anchor:top" o:gfxdata="UEsDBBQABgAIAAAAIQC2gziS/gAAAOEBAAATAAAAW0NvbnRlbnRfVHlwZXNdLnhtbJSRQU7DMBBF&#10;90jcwfIWJU67QAgl6YK0S0CoHGBkTxKLZGx5TGhvj5O2G0SRWNoz/78nu9wcxkFMGNg6quQqL6RA&#10;0s5Y6ir5vt9lD1JwBDIwOMJKHpHlpr69KfdHjyxSmriSfYz+USnWPY7AufNIadK6MEJMx9ApD/oD&#10;OlTrorhX2lFEilmcO2RdNtjC5xDF9pCuTyYBB5bi6bQ4syoJ3g9WQ0ymaiLzg5KdCXlKLjvcW893&#10;SUOqXwnz5DrgnHtJTxOsQfEKIT7DmDSUCaxw7Rqn8787ZsmRM9e2VmPeBN4uqYvTtW7jvijg9N/y&#10;JsXecLq0q+WD6m8AAAD//wMAUEsDBBQABgAIAAAAIQA4/SH/1gAAAJQBAAALAAAAX3JlbHMvLnJl&#10;bHOkkMFqwzAMhu+DvYPRfXGawxijTi+j0GvpHsDYimMaW0Yy2fr2M4PBMnrbUb/Q94l/f/hMi1qR&#10;JVI2sOt6UJgd+ZiDgffL8ekFlFSbvV0oo4EbChzGx4f9GRdb25HMsYhqlCwG5lrLq9biZkxWOiqY&#10;22YiTra2kYMu1l1tQD30/bPm3wwYN0x18gb45AdQl1tp5j/sFB2T0FQ7R0nTNEV3j6o9feQzro1i&#10;OWA14Fm+Q8a1a8+Bvu/d/dMb2JY5uiPbhG/ktn4cqGU/er3pcvwCAAD//wMAUEsDBBQABgAIAAAA&#10;IQDj3oxaPAIAAHgEAAAOAAAAZHJzL2Uyb0RvYy54bWysVEuP2jAQvlfqf7B8LwnPLhFhRVlRVUK7&#10;K7HVno1jk6iOx7UNCf31HTuERdueql6cseeb5zeTxX1bK3IS1lWgczocpJQIzaGo9CGn3182n+4o&#10;cZ7pginQIqdn4ej98uOHRWMyMYISVCEsQSfaZY3Jaem9yZLE8VLUzA3ACI1KCbZmHq/2kBSWNei9&#10;VskoTWdJA7YwFrhwDl8fOiVdRv9SCu6fpHTCE5VTzM3H08ZzH85kuWDZwTJTVvySBvuHLGpWaQx6&#10;dfXAPCNHW/3hqq64BQfSDzjUCUhZcRFrwGqG6btqdiUzItaCzXHm2ib3/9zyx9OzJVWB3FGiWY0U&#10;rY+ssEAKQbxoPZBhaFJjXIbYnUG0b79AGwxCwc5sgf9wCEluMJ2BQ3TAtNLW4YvlEjREHs7X3mMI&#10;wvFxPJ2n89GUEo662XQ+HEdykjdrY53/KqAmQcipRW5jBuy0dT7EZ1kPCcE0bCqlIr9Kkwadjqdp&#10;NLhq0ELpS+JdrqEE3+7b2JFZX/geijPWbaEbH2f4psIctsz5Z2ZxXrAi3AH/hIdUgLHgIlFSgv31&#10;t/eARxpRS0mD85dT9/PIrKBEfdNI8Hw4mYSBjZfJ9PMIL/ZWs7/V6GO9BhxxJBGzi2LAe9WL0kL9&#10;iquyClFRxTTH2Dn1vbj23VbgqnGxWkUQjqhhfqt3hvd0hw6/tK/MmgsNYUYeoZ9Ulr1jo8N2fKyO&#10;HmQVqQp97rp6aT+Od2Twsophf27vEfX2w1j+BgAA//8DAFBLAwQUAAYACAAAACEA4VUjWuIAAAAM&#10;AQAADwAAAGRycy9kb3ducmV2LnhtbEyPQU/DMAyF70j8h8hI3FjaiE6lNJ2mShMSYoeNXbilTdZW&#10;JE5psq3w62dOcLKf/fT8uVzNzrKzmcLgUUK6SIAZbL0esJNweN885MBCVKiV9WgkfJsAq+r2plSF&#10;9hfcmfM+doxCMBRKQh/jWHAe2t44FRZ+NEi7o5+ciiSnjutJXSjcWS6SZMmdGpAu9Go0dW/az/3J&#10;SXitN1u1a4TLf2z98nZcj1+Hj0zK+7t5/Qwsmjn+meEXn9ChIqbGn1AHZkk/LclJNRUpdeTI8iwF&#10;1tBIiOwReFXy/09UVwAAAP//AwBQSwECLQAUAAYACAAAACEAtoM4kv4AAADhAQAAEwAAAAAAAAAA&#10;AAAAAAAAAAAAW0NvbnRlbnRfVHlwZXNdLnhtbFBLAQItABQABgAIAAAAIQA4/SH/1gAAAJQBAAAL&#10;AAAAAAAAAAAAAAAAAC8BAABfcmVscy8ucmVsc1BLAQItABQABgAIAAAAIQDj3oxaPAIAAHgEAAAO&#10;AAAAAAAAAAAAAAAAAC4CAABkcnMvZTJvRG9jLnhtbFBLAQItABQABgAIAAAAIQDhVSNa4gAAAAwB&#10;AAAPAAAAAAAAAAAAAAAAAJYEAABkcnMvZG93bnJldi54bWxQSwUGAAAAAAQABADzAAAApQUAAAAA&#10;" filled="f" stroked="f" strokeweight=".5pt">
-                <v:textbox>
-                  <w:txbxContent>
-                    <w:p>
-                      <w:pPr>
-                        <w:rPr>
-                          <w:rFonts w:ascii="Arial Narrow" w:hAnsi="Arial Narrow"/>
-                          <w:i/>
-                          <w:iCs/>
-                          <w:color w:val="595959" w:themeColor="text1" w:themeTint="A6"/>
-                          <w:sz w:val="20"/>
-                          <w:szCs w:val="20"/>
-                        </w:rPr>
-                      </w:pPr>
-                      <w:r>
-                        <w:rPr>
-                          <w:rFonts w:ascii="Arial Narrow" w:eastAsia="Arial Unicode MS" w:hAnsi="Arial Narrow" w:cs="Arial Unicode MS"/>
-                          <w:i/>
-                          <w:iCs/>
-                          <w:color w:val="595959" w:themeColor="text1" w:themeTint="A6"/>
-                          <w:sz w:val="56"/>
-                          <w:szCs w:val="70"/>
-                        </w:rPr>
-                        <w:t>Nombre Alumno………</w:t>
-                      </w:r>
-                    </w:p>
-                  </w:txbxContent>
-                </v:textbox>
-                <w10:wrap anchorx="page"/>
-              </v:shape>
-            </w:pict>
-          </mc:Fallback>
-        </mc:AlternateContent>
-      </w:r>
       <w:r>
         <w:tab/>
       </w:r>
@@ -1063,7 +836,7 @@
               </wp:anchor>
             </w:drawing>
           </mc:Choice>
-          <mc:Fallback>
+          <mc:Fallback xmlns:w16sdtdh="http://schemas.microsoft.com/office/word/2020/wordml/sdtdatahash">
             <w:pict>
               <v:shape w14:anchorId="650F3D5D" id="Cuadro de texto 15" o:spid="_x0000_s1033" type="#_x0000_t202" style="position:absolute;margin-left:371.6pt;margin-top:.95pt;width:300.85pt;height:54.3pt;z-index:251680768;visibility:visible;mso-wrap-style:square;mso-width-percent:0;mso-height-percent:0;mso-wrap-distance-left:9pt;mso-wrap-distance-top:0;mso-wrap-distance-right:9pt;mso-wrap-distance-bottom:0;mso-position-horizontal:absolute;mso-position-horizontal-relative:page;mso-position-vertical:absolute;mso-position-vertical-relative:text;mso-width-percent:0;mso-height-percent:0;mso-width-relative:margin;mso-height-relative:margin;v-text-anchor:top" o:gfxdata="UEsDBBQABgAIAAAAIQC2gziS/gAAAOEBAAATAAAAW0NvbnRlbnRfVHlwZXNdLnhtbJSRQU7DMBBF&#10;90jcwfIWJU67QAgl6YK0S0CoHGBkTxKLZGx5TGhvj5O2G0SRWNoz/78nu9wcxkFMGNg6quQqL6RA&#10;0s5Y6ir5vt9lD1JwBDIwOMJKHpHlpr69KfdHjyxSmriSfYz+USnWPY7AufNIadK6MEJMx9ApD/oD&#10;OlTrorhX2lFEilmcO2RdNtjC5xDF9pCuTyYBB5bi6bQ4syoJ3g9WQ0ymaiLzg5KdCXlKLjvcW893&#10;SUOqXwnz5DrgnHtJTxOsQfEKIT7DmDSUCaxw7Rqn8787ZsmRM9e2VmPeBN4uqYvTtW7jvijg9N/y&#10;JsXecLq0q+WD6m8AAAD//wMAUEsDBBQABgAIAAAAIQA4/SH/1gAAAJQBAAALAAAAX3JlbHMvLnJl&#10;bHOkkMFqwzAMhu+DvYPRfXGawxijTi+j0GvpHsDYimMaW0Yy2fr2M4PBMnrbUb/Q94l/f/hMi1qR&#10;JVI2sOt6UJgd+ZiDgffL8ekFlFSbvV0oo4EbChzGx4f9GRdb25HMsYhqlCwG5lrLq9biZkxWOiqY&#10;22YiTra2kYMu1l1tQD30/bPm3wwYN0x18gb45AdQl1tp5j/sFB2T0FQ7R0nTNEV3j6o9feQzro1i&#10;OWA14Fm+Q8a1a8+Bvu/d/dMb2JY5uiPbhG/ktn4cqGU/er3pcvwCAAD//wMAUEsDBBQABgAIAAAA&#10;IQAc15xYPwIAAHoEAAAOAAAAZHJzL2Uyb0RvYy54bWysVEtv2zAMvg/YfxB0X+ykeRpxiixFhgFB&#10;WyAtelZkOTZmiZqkxM5+/SjZToNup2EXmRI/Pj/Sy/tGVuQsjC1BpXQ4iCkRikNWqmNKX1+2X+aU&#10;WMdUxipQIqUXYen96vOnZa0TMYICqkwYgk6UTWqd0sI5nUSR5YWQzA5AC4XKHIxkDq/mGGWG1ehd&#10;VtEojqdRDSbTBriwFl8fWiVdBf95Lrh7ynMrHKlSirm5cJpwHvwZrZYsORqmi5J3abB/yEKyUmHQ&#10;q6sH5hg5mfIPV7LkBizkbsBBRpDnJRehBqxmGH+oZl8wLUIt2Byrr22y/88tfzw/G1JmyN2EEsUk&#10;crQ5scwAyQRxonFAUINtqrVNEL3XiHfNV2jQJJRs9Q74D4uQ6AbTGlhE+7Y0uZH+iwUTNEQmLtfu&#10;YwzC8fFuPopnC8yCo246X0yHgZ7o3Vob674JkMQLKTXIbsiAnXfW+fgs6SE+mIJtWVWB4UqRGp3e&#10;TeJgcNWgRaW6xNtcfQmuOTShJ7O+8ANkF6zbQDtAVvNtiTnsmHXPzODEYEW4Be4Jj7wCjAWdREkB&#10;5tff3j0eiUQtJTVOYErtzxMzgpLqu0KKF8Px2I9suIwnsxFezK3mcKtRJ7kBHPIh7pvmQfR4V/Vi&#10;bkC+4bKsfVRUMcUxdkpdL25cuxe4bFys1wGEQ6qZ26m95j3dvsMvzRszuqPBD8kj9LPKkg9stNiW&#10;j/XJQV4Gqnyf26527ccBDwx2y+g36PYeUO+/jNVvAAAA//8DAFBLAwQUAAYACAAAACEAQfHO9+EA&#10;AAAKAQAADwAAAGRycy9kb3ducmV2LnhtbEyPQU/CQBCF7yb+h82YeJMtpSiUbglpQkyMHkAu3qbd&#10;oW3s7tbuAtVf73DS25t8L2/ey9aj6cSZBt86q2A6iUCQrZxuba3g8L59WIDwAa3GzllS8E0e1vnt&#10;TYapdhe7o/M+1IJDrE9RQRNCn0rpq4YM+onryTI7usFg4HOopR7wwuGmk3EUPUqDreUPDfZUNFR9&#10;7k9GwUuxfcNdGZvFT1c8vx43/dfhY67U/d24WYEINIY/M1zrc3XIuVPpTlZ70Sl4SmYxWxksQVz5&#10;LElYlaym0Rxknsn/E/JfAAAA//8DAFBLAQItABQABgAIAAAAIQC2gziS/gAAAOEBAAATAAAAAAAA&#10;AAAAAAAAAAAAAABbQ29udGVudF9UeXBlc10ueG1sUEsBAi0AFAAGAAgAAAAhADj9If/WAAAAlAEA&#10;AAsAAAAAAAAAAAAAAAAALwEAAF9yZWxzLy5yZWxzUEsBAi0AFAAGAAgAAAAhABzXnFg/AgAAegQA&#10;AA4AAAAAAAAAAAAAAAAALgIAAGRycy9lMm9Eb2MueG1sUEsBAi0AFAAGAAgAAAAhAEHxzvfhAAAA&#10;CgEAAA8AAAAAAAAAAAAAAAAAmQQAAGRycy9kb3ducmV2LnhtbFBLBQYAAAAABAAEAPMAAACnBQAA&#10;AAA=&#10;" filled="f" stroked="f" strokeweight=".5pt">
                 <v:textbox>
@@ -1197,7 +970,7 @@
               </wp:anchor>
             </w:drawing>
           </mc:Choice>
-          <mc:Fallback>
+          <mc:Fallback xmlns:w16sdtdh="http://schemas.microsoft.com/office/word/2020/wordml/sdtdatahash">
             <w:pict>
               <v:shape w14:anchorId="2D663336" id="Cuadro de texto 17" o:spid="_x0000_s1034" type="#_x0000_t202" style="position:absolute;margin-left:392.35pt;margin-top:22.95pt;width:300.85pt;height:54.3pt;z-index:251683840;visibility:visible;mso-wrap-style:square;mso-width-percent:0;mso-height-percent:0;mso-wrap-distance-left:9pt;mso-wrap-distance-top:0;mso-wrap-distance-right:9pt;mso-wrap-distance-bottom:0;mso-position-horizontal:absolute;mso-position-horizontal-relative:page;mso-position-vertical:absolute;mso-position-vertical-relative:text;mso-width-percent:0;mso-height-percent:0;mso-width-relative:margin;mso-height-relative:margin;v-text-anchor:top" o:gfxdata="UEsDBBQABgAIAAAAIQC2gziS/gAAAOEBAAATAAAAW0NvbnRlbnRfVHlwZXNdLnhtbJSRQU7DMBBF&#10;90jcwfIWJU67QAgl6YK0S0CoHGBkTxKLZGx5TGhvj5O2G0SRWNoz/78nu9wcxkFMGNg6quQqL6RA&#10;0s5Y6ir5vt9lD1JwBDIwOMJKHpHlpr69KfdHjyxSmriSfYz+USnWPY7AufNIadK6MEJMx9ApD/oD&#10;OlTrorhX2lFEilmcO2RdNtjC5xDF9pCuTyYBB5bi6bQ4syoJ3g9WQ0ymaiLzg5KdCXlKLjvcW893&#10;SUOqXwnz5DrgnHtJTxOsQfEKIT7DmDSUCaxw7Rqn8787ZsmRM9e2VmPeBN4uqYvTtW7jvijg9N/y&#10;JsXecLq0q+WD6m8AAAD//wMAUEsDBBQABgAIAAAAIQA4/SH/1gAAAJQBAAALAAAAX3JlbHMvLnJl&#10;bHOkkMFqwzAMhu+DvYPRfXGawxijTi+j0GvpHsDYimMaW0Yy2fr2M4PBMnrbUb/Q94l/f/hMi1qR&#10;JVI2sOt6UJgd+ZiDgffL8ekFlFSbvV0oo4EbChzGx4f9GRdb25HMsYhqlCwG5lrLq9biZkxWOiqY&#10;22YiTra2kYMu1l1tQD30/bPm3wwYN0x18gb45AdQl1tp5j/sFB2T0FQ7R0nTNEV3j6o9feQzro1i&#10;OWA14Fm+Q8a1a8+Bvu/d/dMb2JY5uiPbhG/ktn4cqGU/er3pcvwCAAD//wMAUEsDBBQABgAIAAAA&#10;IQBFdBtRPwIAAHoEAAAOAAAAZHJzL2Uyb0RvYy54bWysVEtv2zAMvg/YfxB0X+ykeRpxiixFhgFB&#10;WyAtelZkOTZmiZqkxM5+/SjZToNup2EXmRI/Pj/Sy/tGVuQsjC1BpXQ4iCkRikNWqmNKX1+2X+aU&#10;WMdUxipQIqUXYen96vOnZa0TMYICqkwYgk6UTWqd0sI5nUSR5YWQzA5AC4XKHIxkDq/mGGWG1ehd&#10;VtEojqdRDSbTBriwFl8fWiVdBf95Lrh7ynMrHKlSirm5cJpwHvwZrZYsORqmi5J3abB/yEKyUmHQ&#10;q6sH5hg5mfIPV7LkBizkbsBBRpDnJRehBqxmGH+oZl8wLUIt2Byrr22y/88tfzw/G1JmyN2MEsUk&#10;crQ5scwAyQRxonFAUINtqrVNEL3XiHfNV2jQJJRs9Q74D4uQ6AbTGlhE+7Y0uZH+iwUTNEQmLtfu&#10;YwzC8fFuPopniwklHHXT+WI6DPRE79baWPdNgCReSKlBdkMG7LyzzsdnSQ/xwRRsy6oKDFeK1Oj0&#10;bhIHg6sGLSrVJd7m6ktwzaEJPZn3hR8gu2DdBtoBsppvS8xhx6x7ZgYnBivCLXBPeOQVYCzoJEoK&#10;ML/+9u7xSCRqKalxAlNqf56YEZRU3xVSvBiOx35kw2U8mY3wYm41h1uNOskN4JAPcd80D6LHu6oX&#10;cwPyDZdl7aOiiimOsVPqenHj2r3AZeNivQ4gHFLN3E7tNe/p9h1+ad6Y0R0NfkgeoZ9Vlnxgo8W2&#10;fKxPDvIyUOX73Ha1az8OeGCwW0a/Qbf3gHr/Zax+AwAA//8DAFBLAwQUAAYACAAAACEArPEfV+IA&#10;AAALAQAADwAAAGRycy9kb3ducmV2LnhtbEyPwU7DMAyG70i8Q2QkbixltFspTaep0oSE4LCxCze3&#10;8dqKxilNthWenuwEN1v+9Pv789VkenGi0XWWFdzPIhDEtdUdNwr275u7FITzyBp7y6Tgmxysiuur&#10;HDNtz7yl0843IoSwy1BB6/2QSenqlgy6mR2Iw+1gR4M+rGMj9YjnEG56OY+ihTTYcfjQ4kBlS/Xn&#10;7mgUvJSbN9xWc5P+9OXz62E9fO0/EqVub6b1EwhPk/+D4aIf1KEITpU9snaiV7BM42VAFcTJI4gL&#10;8JAuYhBVmJI4AVnk8n+H4hcAAP//AwBQSwECLQAUAAYACAAAACEAtoM4kv4AAADhAQAAEwAAAAAA&#10;AAAAAAAAAAAAAAAAW0NvbnRlbnRfVHlwZXNdLnhtbFBLAQItABQABgAIAAAAIQA4/SH/1gAAAJQB&#10;AAALAAAAAAAAAAAAAAAAAC8BAABfcmVscy8ucmVsc1BLAQItABQABgAIAAAAIQBFdBtRPwIAAHoE&#10;AAAOAAAAAAAAAAAAAAAAAC4CAABkcnMvZTJvRG9jLnhtbFBLAQItABQABgAIAAAAIQCs8R9X4gAA&#10;AAsBAAAPAAAAAAAAAAAAAAAAAJkEAABkcnMvZG93bnJldi54bWxQSwUGAAAAAAQABADzAAAAqAUA&#10;AAAA&#10;" filled="f" stroked="f" strokeweight=".5pt">
                 <v:textbox>
@@ -1352,7 +1125,7 @@
               </wp:anchor>
             </w:drawing>
           </mc:Choice>
-          <mc:Fallback>
+          <mc:Fallback xmlns:w16sdtdh="http://schemas.microsoft.com/office/word/2020/wordml/sdtdatahash">
             <w:pict>
               <v:shape w14:anchorId="0BA6FF6D" id="Cuadro de texto 8" o:spid="_x0000_s1035" type="#_x0000_t202" style="position:absolute;margin-left:375.5pt;margin-top:20.55pt;width:199.55pt;height:92pt;z-index:251675648;visibility:visible;mso-wrap-style:square;mso-width-percent:0;mso-height-percent:0;mso-wrap-distance-left:9pt;mso-wrap-distance-top:0;mso-wrap-distance-right:9pt;mso-wrap-distance-bottom:0;mso-position-horizontal:absolute;mso-position-horizontal-relative:page;mso-position-vertical:absolute;mso-position-vertical-relative:text;mso-width-percent:0;mso-height-percent:0;mso-width-relative:margin;mso-height-relative:margin;v-text-anchor:top" o:gfxdata="UEsDBBQABgAIAAAAIQC2gziS/gAAAOEBAAATAAAAW0NvbnRlbnRfVHlwZXNdLnhtbJSRQU7DMBBF&#10;90jcwfIWJU67QAgl6YK0S0CoHGBkTxKLZGx5TGhvj5O2G0SRWNoz/78nu9wcxkFMGNg6quQqL6RA&#10;0s5Y6ir5vt9lD1JwBDIwOMJKHpHlpr69KfdHjyxSmriSfYz+USnWPY7AufNIadK6MEJMx9ApD/oD&#10;OlTrorhX2lFEilmcO2RdNtjC5xDF9pCuTyYBB5bi6bQ4syoJ3g9WQ0ymaiLzg5KdCXlKLjvcW893&#10;SUOqXwnz5DrgnHtJTxOsQfEKIT7DmDSUCaxw7Rqn8787ZsmRM9e2VmPeBN4uqYvTtW7jvijg9N/y&#10;JsXecLq0q+WD6m8AAAD//wMAUEsDBBQABgAIAAAAIQA4/SH/1gAAAJQBAAALAAAAX3JlbHMvLnJl&#10;bHOkkMFqwzAMhu+DvYPRfXGawxijTi+j0GvpHsDYimMaW0Yy2fr2M4PBMnrbUb/Q94l/f/hMi1qR&#10;JVI2sOt6UJgd+ZiDgffL8ekFlFSbvV0oo4EbChzGx4f9GRdb25HMsYhqlCwG5lrLq9biZkxWOiqY&#10;22YiTra2kYMu1l1tQD30/bPm3wwYN0x18gb45AdQl1tp5j/sFB2T0FQ7R0nTNEV3j6o9feQzro1i&#10;OWA14Fm+Q8a1a8+Bvu/d/dMb2JY5uiPbhG/ktn4cqGU/er3pcvwCAAD//wMAUEsDBBQABgAIAAAA&#10;IQAxCfIPQAIAAHkEAAAOAAAAZHJzL2Uyb0RvYy54bWysVN9v2jAQfp+0/8Hy+0hCgdGIUDEqpkmo&#10;rUSnPhvHJtEcn2cbku6v39kJFHV7mvbinH3f/fzusrjrGkVOwroadEGzUUqJ0BzKWh8K+v1582lO&#10;ifNMl0yBFgV9FY7eLT9+WLQmF2OoQJXCEnSiXd6aglbemzxJHK9Ew9wIjNColGAb5vFqD0lpWYve&#10;G5WM03SWtGBLY4EL5/D1vlfSZfQvpeD+UUonPFEFxdx8PG089+FMlguWHywzVc2HNNg/ZNGwWmPQ&#10;i6t75hk52voPV03NLTiQfsShSUDKmotYA1aTpe+q2VXMiFgLNseZS5vc/3PLH05PltRlQZEozRqk&#10;aH1kpQVSCuJF54HMQ5Na43LE7gyiffcFOiQ7FuzMFvgPh5DkCtMbOESHpnTSNuGL5RI0RB5eL73H&#10;EITj43h6MxnPp5Rw1GXZbD5JIzvJm7mxzn8V0JAgFNQiuTEFdto6HxJg+RkSomnY1EpFgpUmbUFn&#10;N9M0Glw0aKH0kHmfbKjBd/sutuT2XPkeylcs3EI/P87wTY05bJnzT8ziwGBJuAT+EQ+pAGPBIFFS&#10;gf31t/eARx5RS0mLA1hQ9/PIrKBEfdPI8G02mYSJjZfJ9PMYL/Zas7/W6GOzBpzxDNfN8CgGvFdn&#10;UVpoXnBXViEqqpjmGLug/iyufb8WuGtcrFYRhDNqmN/qneFnvkOHn7sXZs1AQxiSBziPKsvfsdFj&#10;ez5WRw+yjlSFPvddHdqP8x0ZHHYxLND1PaLe/hjL3wAAAP//AwBQSwMEFAAGAAgAAAAhAB2ci+3i&#10;AAAACwEAAA8AAABkcnMvZG93bnJldi54bWxMj8FOwzAQRO9I/IO1SNyo44hAFeJUVaQKCcGhpRdu&#10;m3ibRMTrELtt4OtxT3Cb1Yxm3xSr2Q7iRJPvHWtQiwQEceNMz62G/fvmbgnCB2SDg2PS8E0eVuX1&#10;VYG5cWfe0mkXWhFL2OeooQthzKX0TUcW/cKNxNE7uMliiOfUSjPhOZbbQaZJ8iAt9hw/dDhS1VHz&#10;uTtaDS/V5g23dWqXP0P1/HpYj1/7j0zr25t5/QQi0Bz+wnDBj+hQRqbaHdl4MWh4zFTcEjTcKwXi&#10;ElBZElWtIU0zBbIs5P8N5S8AAAD//wMAUEsBAi0AFAAGAAgAAAAhALaDOJL+AAAA4QEAABMAAAAA&#10;AAAAAAAAAAAAAAAAAFtDb250ZW50X1R5cGVzXS54bWxQSwECLQAUAAYACAAAACEAOP0h/9YAAACU&#10;AQAACwAAAAAAAAAAAAAAAAAvAQAAX3JlbHMvLnJlbHNQSwECLQAUAAYACAAAACEAMQnyD0ACAAB5&#10;BAAADgAAAAAAAAAAAAAAAAAuAgAAZHJzL2Uyb0RvYy54bWxQSwECLQAUAAYACAAAACEAHZyL7eIA&#10;AAALAQAADwAAAAAAAAAAAAAAAACaBAAAZHJzL2Rvd25yZXYueG1sUEsFBgAAAAAEAAQA8wAAAKkF&#10;AAAAAA==&#10;" filled="f" stroked="f" strokeweight=".5pt">
                 <v:textbox>
@@ -1596,6 +1369,123 @@
           <w:szCs w:val="27"/>
         </w:rPr>
       </w:pPr>
+      <w:r>
+        <w:rPr>
+          <w:noProof/>
+        </w:rPr>
+        <mc:AlternateContent>
+          <mc:Choice Requires="wps">
+            <w:drawing>
+              <wp:anchor distT="0" distB="0" distL="114300" distR="114300" simplePos="0" relativeHeight="251679744" behindDoc="0" locked="0" layoutInCell="1" allowOverlap="1" wp14:anchorId="6EB4E3AA" wp14:editId="6EA4EF5F">
+                <wp:simplePos x="0" y="0"/>
+                <wp:positionH relativeFrom="column">
+                  <wp:posOffset>-384810</wp:posOffset>
+                </wp:positionH>
+                <wp:positionV relativeFrom="paragraph">
+                  <wp:posOffset>413385</wp:posOffset>
+                </wp:positionV>
+                <wp:extent cx="2857500" cy="723900"/>
+                <wp:effectExtent l="0" t="0" r="0" b="0"/>
+                <wp:wrapNone/>
+                <wp:docPr id="3" name="Cuadro de texto 3"/>
+                <wp:cNvGraphicFramePr>
+                  <a:graphicFrameLocks xmlns:a="http://schemas.openxmlformats.org/drawingml/2006/main"/>
+                </wp:cNvGraphicFramePr>
+                <a:graphic xmlns:a="http://schemas.openxmlformats.org/drawingml/2006/main">
+                  <a:graphicData uri="http://schemas.microsoft.com/office/word/2010/wordprocessingShape">
+                    <wps:wsp>
+                      <wps:cNvSpPr txBox="1">
+                        <a:spLocks/>
+                      </wps:cNvSpPr>
+                      <wps:spPr>
+                        <a:xfrm>
+                          <a:off x="0" y="0"/>
+                          <a:ext cx="2857500" cy="723900"/>
+                        </a:xfrm>
+                        <a:prstGeom prst="rect">
+                          <a:avLst/>
+                        </a:prstGeom>
+                        <a:noFill/>
+                        <a:ln w="6350">
+                          <a:noFill/>
+                        </a:ln>
+                      </wps:spPr>
+                      <wps:txbx>
+                        <w:txbxContent>
+                          <w:p>
+                            <w:pPr>
+                              <w:rPr>
+                                <w:rFonts w:ascii="Avenir Light" w:hAnsi="Avenir Light" w:cs="Arial Hebrew Scholar Light"/>
+                                <w:spacing w:val="100"/>
+                                <w:sz w:val="32"/>
+                                <w:szCs w:val="32"/>
+                              </w:rPr>
+                            </w:pPr>
+                            <w:r>
+                              <w:rPr>
+                                <w:rFonts w:ascii="Avenir Light" w:hAnsi="Avenir Light" w:cs="Arial Hebrew Scholar Light"/>
+                                <w:spacing w:val="100"/>
+                                <w:sz w:val="32"/>
+                                <w:szCs w:val="32"/>
+                              </w:rPr>
+                              <w:t>FUNDACIÓN KINAL</w:t>
+                            </w:r>
+                          </w:p>
+                        </w:txbxContent>
+                      </wps:txbx>
+                      <wps:bodyPr rot="0" spcFirstLastPara="0" vertOverflow="overflow" horzOverflow="overflow" vert="horz" wrap="square" lIns="91440" tIns="45720" rIns="91440" bIns="45720" numCol="1" spcCol="0" rtlCol="0" fromWordArt="0" anchor="t" anchorCtr="0" forceAA="0" compatLnSpc="1">
+                        <a:prstTxWarp prst="textNoShape">
+                          <a:avLst/>
+                        </a:prstTxWarp>
+                        <a:noAutofit/>
+                      </wps:bodyPr>
+                    </wps:wsp>
+                  </a:graphicData>
+                </a:graphic>
+                <wp14:sizeRelH relativeFrom="margin">
+                  <wp14:pctWidth>0</wp14:pctWidth>
+                </wp14:sizeRelH>
+                <wp14:sizeRelV relativeFrom="margin">
+                  <wp14:pctHeight>0</wp14:pctHeight>
+                </wp14:sizeRelV>
+              </wp:anchor>
+            </w:drawing>
+          </mc:Choice>
+          <mc:Fallback>
+            <w:pict>
+              <v:shapetype w14:anchorId="6EB4E3AA" id="_x0000_t202" coordsize="21600,21600" o:spt="202" path="m,l,21600r21600,l21600,xe">
+                <v:stroke joinstyle="miter"/>
+                <v:path gradientshapeok="t" o:connecttype="rect"/>
+              </v:shapetype>
+              <v:shape id="Cuadro de texto 3" o:spid="_x0000_s1034" type="#_x0000_t202" style="position:absolute;margin-left:-30.3pt;margin-top:32.55pt;width:225pt;height:57pt;z-index:251679744;visibility:visible;mso-wrap-style:square;mso-width-percent:0;mso-height-percent:0;mso-wrap-distance-left:9pt;mso-wrap-distance-top:0;mso-wrap-distance-right:9pt;mso-wrap-distance-bottom:0;mso-position-horizontal:absolute;mso-position-horizontal-relative:text;mso-position-vertical:absolute;mso-position-vertical-relative:text;mso-width-percent:0;mso-height-percent:0;mso-width-relative:margin;mso-height-relative:margin;v-text-anchor:top" o:gfxdata="UEsDBBQABgAIAAAAIQC2gziS/gAAAOEBAAATAAAAW0NvbnRlbnRfVHlwZXNdLnhtbJSRQU7DMBBF&#10;90jcwfIWJU67QAgl6YK0S0CoHGBkTxKLZGx5TGhvj5O2G0SRWNoz/78nu9wcxkFMGNg6quQqL6RA&#10;0s5Y6ir5vt9lD1JwBDIwOMJKHpHlpr69KfdHjyxSmriSfYz+USnWPY7AufNIadK6MEJMx9ApD/oD&#10;OlTrorhX2lFEilmcO2RdNtjC5xDF9pCuTyYBB5bi6bQ4syoJ3g9WQ0ymaiLzg5KdCXlKLjvcW893&#10;SUOqXwnz5DrgnHtJTxOsQfEKIT7DmDSUCaxw7Rqn8787ZsmRM9e2VmPeBN4uqYvTtW7jvijg9N/y&#10;JsXecLq0q+WD6m8AAAD//wMAUEsDBBQABgAIAAAAIQA4/SH/1gAAAJQBAAALAAAAX3JlbHMvLnJl&#10;bHOkkMFqwzAMhu+DvYPRfXGawxijTi+j0GvpHsDYimMaW0Yy2fr2M4PBMnrbUb/Q94l/f/hMi1qR&#10;JVI2sOt6UJgd+ZiDgffL8ekFlFSbvV0oo4EbChzGx4f9GRdb25HMsYhqlCwG5lrLq9biZkxWOiqY&#10;22YiTra2kYMu1l1tQD30/bPm3wwYN0x18gb45AdQl1tp5j/sFB2T0FQ7R0nTNEV3j6o9feQzro1i&#10;OWA14Fm+Q8a1a8+Bvu/d/dMb2JY5uiPbhG/ktn4cqGU/er3pcvwCAAD//wMAUEsDBBQABgAIAAAA&#10;IQBONEEoPgIAAHgEAAAOAAAAZHJzL2Uyb0RvYy54bWysVEtv2zAMvg/YfxB0X+y82tSIU2QpMgwI&#10;2gJp0bMiS7ExS9QkJXb260fJThp0Ow27yKT4ia+P9Py+VTU5Cusq0DkdDlJKhOZQVHqf09eX9ZcZ&#10;Jc4zXbAatMjpSTh6v/j8ad6YTIyghLoQlqAT7bLG5LT03mRJ4ngpFHMDMEKjUYJVzKNq90lhWYPe&#10;VZ2M0vQmacAWxgIXzuHtQ2eki+hfSsH9k5ROeFLnFHPz8bTx3IUzWcxZtrfMlBXv02D/kIVilcag&#10;F1cPzDNysNUfrlTFLTiQfsBBJSBlxUWsAasZph+q2ZbMiFgLNseZS5vc/3PLH4/PllRFTseUaKaQ&#10;otWBFRZIIYgXrQcyDk1qjMsQuzWI9u1XaJHsWLAzG+A/HEKSK0z3wCE6NKWVVoUvlkvwIfJwuvQe&#10;QxCOl6PZ9Haaoomj7XY0vkM5OH1/bazz3wQoEoScWuQ2ZsCOG+c76BkSgmlYV3WN9yyrNWlyejOe&#10;pvHBxYLOa90n3uUaSvDtro0dmZ0L30FxwrotdOPjDF9XmMOGOf/MLM4Lpo074J/wkDVgLOglSkqw&#10;v/52H/BII1opaXD+cup+HpgVlNTfNRJ8N5xMwsBGZTK9HaFiry27a4s+qBXgiA9x2wyPYsD7+ixK&#10;C+oNV2UZoqKJaY6xc+rP4sp3W4GrxsVyGUE4oob5jd4afqY7dPilfWPW9DSEGXmE86Sy7AMbHbbj&#10;Y3nwIKtIVehz19W+/Tjekex+FcP+XOsR9f7DWPwGAAD//wMAUEsDBBQABgAIAAAAIQAovdRX4gAA&#10;AAoBAAAPAAAAZHJzL2Rvd25yZXYueG1sTI9BT4NAEIXvJv6HzZh4axeqRYosTUPSmBg9tPbibWCn&#10;QGRnkd226K93Pelx8r68902+nkwvzjS6zrKCeB6BIK6t7rhRcHjbzlIQziNr7C2Tgi9ysC6ur3LM&#10;tL3wjs5734hQwi5DBa33Qyalq1sy6OZ2IA7Z0Y4GfTjHRuoRL6Hc9HIRRYk02HFYaHGgsqX6Y38y&#10;Cp7L7SvuqoVJv/vy6eW4GT4P70ulbm+mzSMIT5P/g+FXP6hDEZwqe2LtRK9glkRJQBUkyxhEAO7S&#10;1T2IKpAPqxhkkcv/LxQ/AAAA//8DAFBLAQItABQABgAIAAAAIQC2gziS/gAAAOEBAAATAAAAAAAA&#10;AAAAAAAAAAAAAABbQ29udGVudF9UeXBlc10ueG1sUEsBAi0AFAAGAAgAAAAhADj9If/WAAAAlAEA&#10;AAsAAAAAAAAAAAAAAAAALwEAAF9yZWxzLy5yZWxzUEsBAi0AFAAGAAgAAAAhAE40QSg+AgAAeAQA&#10;AA4AAAAAAAAAAAAAAAAALgIAAGRycy9lMm9Eb2MueG1sUEsBAi0AFAAGAAgAAAAhACi91FfiAAAA&#10;CgEAAA8AAAAAAAAAAAAAAAAAmAQAAGRycy9kb3ducmV2LnhtbFBLBQYAAAAABAAEAPMAAACnBQAA&#10;AAA=&#10;" filled="f" stroked="f" strokeweight=".5pt">
+                <v:textbox>
+                  <w:txbxContent>
+                    <w:p>
+                      <w:pPr>
+                        <w:rPr>
+                          <w:rFonts w:ascii="Avenir Light" w:hAnsi="Avenir Light" w:cs="Arial Hebrew Scholar Light"/>
+                          <w:spacing w:val="100"/>
+                          <w:sz w:val="32"/>
+                          <w:szCs w:val="32"/>
+                        </w:rPr>
+                      </w:pPr>
+                      <w:r>
+                        <w:rPr>
+                          <w:rFonts w:ascii="Avenir Light" w:hAnsi="Avenir Light" w:cs="Arial Hebrew Scholar Light"/>
+                          <w:spacing w:val="100"/>
+                          <w:sz w:val="32"/>
+                          <w:szCs w:val="32"/>
+                        </w:rPr>
+                        <w:t>FUNDACIÓN KINAL</w:t>
+                      </w:r>
+                    </w:p>
+                  </w:txbxContent>
+                </v:textbox>
+              </v:shape>
+            </w:pict>
+          </mc:Fallback>
+        </mc:AlternateContent>
+      </w:r>
     </w:p>
     <w:p>
       <w:pPr>
@@ -2330,7 +2220,7 @@
               </wp:anchor>
             </w:drawing>
           </mc:Choice>
-          <mc:Fallback>
+          <mc:Fallback xmlns:w16sdtdh="http://schemas.microsoft.com/office/word/2020/wordml/sdtdatahash">
             <w:pict>
               <v:shape w14:anchorId="0612E60C" id="Cuadro de texto 19" o:spid="_x0000_s1036" type="#_x0000_t202" style="position:absolute;left:0;text-align:left;margin-left:0;margin-top:-41.05pt;width:151pt;height:69.65pt;z-index:251685888;visibility:visible;mso-wrap-style:square;mso-width-percent:0;mso-height-percent:0;mso-wrap-distance-left:9pt;mso-wrap-distance-top:0;mso-wrap-distance-right:9pt;mso-wrap-distance-bottom:0;mso-position-horizontal:center;mso-position-horizontal-relative:margin;mso-position-vertical:absolute;mso-position-vertical-relative:text;mso-width-percent:0;mso-height-percent:0;mso-width-relative:margin;mso-height-relative:margin;v-text-anchor:top" o:gfxdata="UEsDBBQABgAIAAAAIQC2gziS/gAAAOEBAAATAAAAW0NvbnRlbnRfVHlwZXNdLnhtbJSRQU7DMBBF&#10;90jcwfIWJU67QAgl6YK0S0CoHGBkTxKLZGx5TGhvj5O2G0SRWNoz/78nu9wcxkFMGNg6quQqL6RA&#10;0s5Y6ir5vt9lD1JwBDIwOMJKHpHlpr69KfdHjyxSmriSfYz+USnWPY7AufNIadK6MEJMx9ApD/oD&#10;OlTrorhX2lFEilmcO2RdNtjC5xDF9pCuTyYBB5bi6bQ4syoJ3g9WQ0ymaiLzg5KdCXlKLjvcW893&#10;SUOqXwnz5DrgnHtJTxOsQfEKIT7DmDSUCaxw7Rqn8787ZsmRM9e2VmPeBN4uqYvTtW7jvijg9N/y&#10;JsXecLq0q+WD6m8AAAD//wMAUEsDBBQABgAIAAAAIQA4/SH/1gAAAJQBAAALAAAAX3JlbHMvLnJl&#10;bHOkkMFqwzAMhu+DvYPRfXGawxijTi+j0GvpHsDYimMaW0Yy2fr2M4PBMnrbUb/Q94l/f/hMi1qR&#10;JVI2sOt6UJgd+ZiDgffL8ekFlFSbvV0oo4EbChzGx4f9GRdb25HMsYhqlCwG5lrLq9biZkxWOiqY&#10;22YiTra2kYMu1l1tQD30/bPm3wwYN0x18gb45AdQl1tp5j/sFB2T0FQ7R0nTNEV3j6o9feQzro1i&#10;OWA14Fm+Q8a1a8+Bvu/d/dMb2JY5uiPbhG/ktn4cqGU/er3pcvwCAAD//wMAUEsDBBQABgAIAAAA&#10;IQB5RAhKSQIAAIoEAAAOAAAAZHJzL2Uyb0RvYy54bWysVMFu2zAMvQ/YPwi6r3aytE2NOEWWosOA&#10;oC2QDj0rstwYkEVNUmJnX78nOWm7bqdhF5kSyUfykfTsum812yvnGzIlH53lnCkjqWrMc8m/P95+&#10;mnLmgzCV0GRUyQ/K8+v5xw+zzhZqTFvSlXIMIMYXnS35NgRbZJmXW9UKf0ZWGShrcq0IuLrnrHKi&#10;A3qrs3GeX2Qduco6ksp7vN4MSj5P+HWtZLiva68C0yVHbiGdLp2beGbzmSienbDbRh7TEP+QRSsa&#10;g6AvUDciCLZzzR9QbSMdearDmaQ2o7pupEo1oJpR/q6a9VZYlWoBOd6+0OT/H6y82z841lTo3RVn&#10;RrTo0XInKkesUiyoPhCDBjR11hewXlvYh/4L9XA5vXs8xur72rXxi7oY9CD88EIyoJiMTlejy8sc&#10;KgnddDq5mCT47NXbOh++KmpZFEru0MTErdivfEAmMD2ZxGCedFPdNlqnSxwctdSO7QVarkPKER6/&#10;WWnDupJffD7PE7Ch6D4ga4MAsdahpiiFftMPFKV5iU8bqg7gwdEwUN7K2wbJroQPD8JhglAftiLc&#10;46g1IRgdJc625H7+7T3ao7HQctZhIkvuf+yEU5zpbwYtvxpNJnGE02VyfjnGxb3VbN5qzK5dEhgY&#10;Yf+sTGK0D/ok1o7aJyzPIkaFShiJ2CUPJ3EZhj3B8km1WCQjDK0VYWXWVkboyHhsxWP/JJw99isO&#10;zR2dZlcU79o22EZPQ4tdoLpJPX1l9cg/Bj61+riccaPe3pPV6y9k/gsAAP//AwBQSwMEFAAGAAgA&#10;AAAhAKopW0DfAAAABwEAAA8AAABkcnMvZG93bnJldi54bWxMj0trwzAQhO+F/AexhV5KIscmD1yv&#10;Qyl9QG+J+6A3xdraJpZkLMV2/323p+a4M8PMt9luMq0YqPeNswjLRQSCbOl0YyuEt+JpvgXhg7Ja&#10;tc4Swg952OWzq0yl2o12T8MhVIJLrE8VQh1Cl0rpy5qM8gvXkWXv2/VGBT77SupejVxuWhlH0Voa&#10;1VheqFVHDzWVp8PZIHzdVp+vfnp+H5NV0j2+DMXmQxeIN9fT/R2IQFP4D8MfPqNDzkxHd7baixaB&#10;HwkI8228BMF2EsWsHBFWmxhknslL/vwXAAD//wMAUEsBAi0AFAAGAAgAAAAhALaDOJL+AAAA4QEA&#10;ABMAAAAAAAAAAAAAAAAAAAAAAFtDb250ZW50X1R5cGVzXS54bWxQSwECLQAUAAYACAAAACEAOP0h&#10;/9YAAACUAQAACwAAAAAAAAAAAAAAAAAvAQAAX3JlbHMvLnJlbHNQSwECLQAUAAYACAAAACEAeUQI&#10;SkkCAACKBAAADgAAAAAAAAAAAAAAAAAuAgAAZHJzL2Uyb0RvYy54bWxQSwECLQAUAAYACAAAACEA&#10;qilbQN8AAAAHAQAADwAAAAAAAAAAAAAAAACjBAAAZHJzL2Rvd25yZXYueG1sUEsFBgAAAAAEAAQA&#10;8wAAAK8FAAAAAA==&#10;" fillcolor="white [3201]" stroked="f" strokeweight=".5pt">
                 <v:textbox>
@@ -2580,6 +2470,7 @@
       </w:pPr>
       <w:r>
         <w:rPr>
+          <w:noProof/>
           <w:color w:val="000000"/>
         </w:rPr>
         <w:lastRenderedPageBreak/>
@@ -2728,7 +2619,7 @@
               </wp:anchor>
             </w:drawing>
           </mc:Choice>
-          <mc:Fallback>
+          <mc:Fallback xmlns:w16sdtdh="http://schemas.microsoft.com/office/word/2020/wordml/sdtdatahash">
             <w:pict>
               <v:shape w14:anchorId="593FFB39" id="Cuadro de texto 11" o:spid="_x0000_s1037" type="#_x0000_t202" style="position:absolute;left:0;text-align:left;margin-left:0;margin-top:-47.95pt;width:588pt;height:71.15pt;z-index:251692032;visibility:visible;mso-wrap-style:square;mso-width-percent:0;mso-height-percent:0;mso-wrap-distance-left:9pt;mso-wrap-distance-top:0;mso-wrap-distance-right:9pt;mso-wrap-distance-bottom:0;mso-position-horizontal:center;mso-position-horizontal-relative:margin;mso-position-vertical:absolute;mso-position-vertical-relative:text;mso-width-percent:0;mso-height-percent:0;mso-width-relative:margin;mso-height-relative:margin;v-text-anchor:top" o:gfxdata="UEsDBBQABgAIAAAAIQC2gziS/gAAAOEBAAATAAAAW0NvbnRlbnRfVHlwZXNdLnhtbJSRQU7DMBBF&#10;90jcwfIWJU67QAgl6YK0S0CoHGBkTxKLZGx5TGhvj5O2G0SRWNoz/78nu9wcxkFMGNg6quQqL6RA&#10;0s5Y6ir5vt9lD1JwBDIwOMJKHpHlpr69KfdHjyxSmriSfYz+USnWPY7AufNIadK6MEJMx9ApD/oD&#10;OlTrorhX2lFEilmcO2RdNtjC5xDF9pCuTyYBB5bi6bQ4syoJ3g9WQ0ymaiLzg5KdCXlKLjvcW893&#10;SUOqXwnz5DrgnHtJTxOsQfEKIT7DmDSUCaxw7Rqn8787ZsmRM9e2VmPeBN4uqYvTtW7jvijg9N/y&#10;JsXecLq0q+WD6m8AAAD//wMAUEsDBBQABgAIAAAAIQA4/SH/1gAAAJQBAAALAAAAX3JlbHMvLnJl&#10;bHOkkMFqwzAMhu+DvYPRfXGawxijTi+j0GvpHsDYimMaW0Yy2fr2M4PBMnrbUb/Q94l/f/hMi1qR&#10;JVI2sOt6UJgd+ZiDgffL8ekFlFSbvV0oo4EbChzGx4f9GRdb25HMsYhqlCwG5lrLq9biZkxWOiqY&#10;22YiTra2kYMu1l1tQD30/bPm3wwYN0x18gb45AdQl1tp5j/sFB2T0FQ7R0nTNEV3j6o9feQzro1i&#10;OWA14Fm+Q8a1a8+Bvu/d/dMb2JY5uiPbhG/ktn4cqGU/er3pcvwCAAD//wMAUEsDBBQABgAIAAAA&#10;IQBUSc52SQIAAIoEAAAOAAAAZHJzL2Uyb0RvYy54bWysVFFv2jAQfp+0/2D5fSRQoCtqqBhVp0mo&#10;rdROfTaOA5Ecn2cbEvbr99mBlnV7mvbinH3nz3ffd5frm67RbK+cr8kUfDjIOVNGUlmbTcG/P999&#10;+syZD8KUQpNRBT8oz2/mHz9ct3amRrQlXSrHAGL8rLUF34ZgZ1nm5VY1wg/IKgNnRa4RAVu3yUon&#10;WqA3Ohvl+TRryZXWkVTe4/S2d/J5wq8qJcNDVXkVmC44cgtpdWldxzWbX4vZxgm7reUxDfEPWTSi&#10;Nnj0FepWBMF2rv4DqqmlI09VGEhqMqqqWqpUA6oZ5u+qedoKq1ItIMfbV5r8/4OV9/tHx+oS2g05&#10;M6KBRsudKB2xUrGgukAMHtDUWj9D9JNFfOi+UIcrp3OPw1h9V7kmflEXgx+EH15JBhSTOLwcTy+n&#10;OVwSvqv8YjKcRJjs7bZ1PnxV1LBoFNxBxMSt2K986ENPIfExT7ou72qt0yY2jlpqx/YCkuuQcgT4&#10;b1HasLbg04tJnoANxes9sjbIJdba1xSt0K27E0VHItZUHsCDo76hvJV3NZJdCR8ehUMHoT5MRXjA&#10;UmnCY3S0ONuS+/m38xgPYeHlrEVHFtz/2AmnONPfDCS/Go7HsYXTZjy5HGHjzj3rc4/ZNUsCA1AV&#10;2SUzxgd9MitHzQuGZxFfhUsYibcLHk7mMvRzguGTarFIQWhaK8LKPFkZoSPjUYrn7kU4e9QrNs09&#10;nXpXzN7J1sfGm4YWu0BVnTSNRPesHvlHw6euOA5nnKjzfYp6+4XMfwEAAP//AwBQSwMEFAAGAAgA&#10;AAAhAHeXGdrgAAAACAEAAA8AAABkcnMvZG93bnJldi54bWxMj8FOwzAQRO9I/IO1SFxQ65S2KQ3Z&#10;VAgBlbjRtCBubrwkEfE6it0k/D3uCY6zs5p5k25G04ieOldbRphNIxDEhdU1lwj7/HlyB8J5xVo1&#10;lgnhhxxsssuLVCXaDvxG/c6XIoSwSxRC5X2bSOmKioxyU9sSB+/Ldkb5ILtS6k4NIdw08jaKYmlU&#10;zaGhUi09VlR8704G4fOm/Hh148thmC/n7dO2z1fvOke8vhof7kF4Gv3fM5zxAzpkgeloT6ydaBDC&#10;EI8wWS/XIM72bBWH0xFhES9AZqn8PyD7BQAA//8DAFBLAQItABQABgAIAAAAIQC2gziS/gAAAOEB&#10;AAATAAAAAAAAAAAAAAAAAAAAAABbQ29udGVudF9UeXBlc10ueG1sUEsBAi0AFAAGAAgAAAAhADj9&#10;If/WAAAAlAEAAAsAAAAAAAAAAAAAAAAALwEAAF9yZWxzLy5yZWxzUEsBAi0AFAAGAAgAAAAhAFRJ&#10;znZJAgAAigQAAA4AAAAAAAAAAAAAAAAALgIAAGRycy9lMm9Eb2MueG1sUEsBAi0AFAAGAAgAAAAh&#10;AHeXGdrgAAAACAEAAA8AAAAAAAAAAAAAAAAAowQAAGRycy9kb3ducmV2LnhtbFBLBQYAAAAABAAE&#10;APMAAACwBQAAAAA=&#10;" fillcolor="white [3201]" stroked="f" strokeweight=".5pt">
                 <v:textbox>
@@ -2965,7 +2856,7 @@
               </wp:anchor>
             </w:drawing>
           </mc:Choice>
-          <mc:Fallback>
+          <mc:Fallback xmlns:w16sdtdh="http://schemas.microsoft.com/office/word/2020/wordml/sdtdatahash">
             <w:pict>
               <v:shape w14:anchorId="6D5AFB8C" id="Cuadro de texto 7" o:spid="_x0000_s1038" type="#_x0000_t202" style="position:absolute;left:0;text-align:left;margin-left:0;margin-top:-45.2pt;width:588pt;height:71.15pt;z-index:251687936;visibility:visible;mso-wrap-style:square;mso-width-percent:0;mso-height-percent:0;mso-wrap-distance-left:9pt;mso-wrap-distance-top:0;mso-wrap-distance-right:9pt;mso-wrap-distance-bottom:0;mso-position-horizontal:center;mso-position-horizontal-relative:margin;mso-position-vertical:absolute;mso-position-vertical-relative:text;mso-width-percent:0;mso-height-percent:0;mso-width-relative:margin;mso-height-relative:margin;v-text-anchor:top" o:gfxdata="UEsDBBQABgAIAAAAIQC2gziS/gAAAOEBAAATAAAAW0NvbnRlbnRfVHlwZXNdLnhtbJSRQU7DMBBF&#10;90jcwfIWJU67QAgl6YK0S0CoHGBkTxKLZGx5TGhvj5O2G0SRWNoz/78nu9wcxkFMGNg6quQqL6RA&#10;0s5Y6ir5vt9lD1JwBDIwOMJKHpHlpr69KfdHjyxSmriSfYz+USnWPY7AufNIadK6MEJMx9ApD/oD&#10;OlTrorhX2lFEilmcO2RdNtjC5xDF9pCuTyYBB5bi6bQ4syoJ3g9WQ0ymaiLzg5KdCXlKLjvcW893&#10;SUOqXwnz5DrgnHtJTxOsQfEKIT7DmDSUCaxw7Rqn8787ZsmRM9e2VmPeBN4uqYvTtW7jvijg9N/y&#10;JsXecLq0q+WD6m8AAAD//wMAUEsDBBQABgAIAAAAIQA4/SH/1gAAAJQBAAALAAAAX3JlbHMvLnJl&#10;bHOkkMFqwzAMhu+DvYPRfXGawxijTi+j0GvpHsDYimMaW0Yy2fr2M4PBMnrbUb/Q94l/f/hMi1qR&#10;JVI2sOt6UJgd+ZiDgffL8ekFlFSbvV0oo4EbChzGx4f9GRdb25HMsYhqlCwG5lrLq9biZkxWOiqY&#10;22YiTra2kYMu1l1tQD30/bPm3wwYN0x18gb45AdQl1tp5j/sFB2T0FQ7R0nTNEV3j6o9feQzro1i&#10;OWA14Fm+Q8a1a8+Bvu/d/dMb2JY5uiPbhG/ktn4cqGU/er3pcvwCAAD//wMAUEsDBBQABgAIAAAA&#10;IQAjjleTSgIAAIgEAAAOAAAAZHJzL2Uyb0RvYy54bWysVE1v2zAMvQ/YfxB0X2yn+ViNOEWWIsOA&#10;oi2QDj0rshQbkEVNUmJnv36UHKdZt9Owi0yK1CP5SHpx1zWKHIV1NeiCZqOUEqE5lLXeF/T7y+bT&#10;Z0qcZ7pkCrQo6Ek4erf8+GHRmlyMoQJVCksQRLu8NQWtvDd5kjheiYa5ERih0SjBNsyjavdJaVmL&#10;6I1Kxmk6S1qwpbHAhXN4e98b6TLiSym4f5LSCU9UQTE3H08bz104k+WC5XvLTFXzcxrsH7JoWK0x&#10;6AXqnnlGDrb+A6qpuQUH0o84NAlIWXMRa8BqsvRdNduKGRFrQXKcudDk/h8sfzw+W1KXBZ1TolmD&#10;LVofWGmBlIJ40Xkg80BSa1yOvluD3r77Ah02e7h3eBlq76RtwherImhHuk8XihGJcLycT2bzWYom&#10;jrbb9GaaTQNM8vbaWOe/CmhIEApqsYWRWXZ8cL53HVxCMAeqLje1UlEJYyPWypIjw4YrH3NE8N+8&#10;lCZtQWc30zQCawjPe2SlMZdQa19TkHy36yJB2XgoeAflCXmw0I+TM3xTY7IPzPlnZnF+sD7cCf+E&#10;h1SAweAsUVKB/fm3++CPbUUrJS3OY0HdjwOzghL1TWPDb7PJJAxwVCbT+RgVe23ZXVv0oVkDMpDh&#10;9hkexeDv1SBKC80rrs4qREUT0xxjF9QP4tr3W4Krx8VqFZ1wZA3zD3preIAOjIdWvHSvzJpzv8LM&#10;PMIwuSx/17beN7zUsDp4kHXsaSC6Z/XMP457nIrzaoZ9utaj19sPZPkLAAD//wMAUEsDBBQABgAI&#10;AAAAIQAyzpF34AAAAAgBAAAPAAAAZHJzL2Rvd25yZXYueG1sTI9LT8MwEITvSPwHa5G4oNYJpa80&#10;mwohHhI3GqDqzY2XJCJeR7GbhH+Pe4Lj7Kxmvkm3o2lET52rLSPE0wgEcWF1zSXCe/40WYFwXrFW&#10;jWVC+CEH2+zyIlWJtgO/Ub/zpQgh7BKFUHnfJlK6oiKj3NS2xMH7sp1RPsiulLpTQwg3jbyNooU0&#10;qubQUKmWHioqvncng3C4Kfevbnz+GGbzWfv40ufLT50jXl+N9xsQnkb/9wxn/IAOWWA62hNrJxqE&#10;MMQjTNbRHYizHS8X4XREmMdrkFkq/w/IfgEAAP//AwBQSwECLQAUAAYACAAAACEAtoM4kv4AAADh&#10;AQAAEwAAAAAAAAAAAAAAAAAAAAAAW0NvbnRlbnRfVHlwZXNdLnhtbFBLAQItABQABgAIAAAAIQA4&#10;/SH/1gAAAJQBAAALAAAAAAAAAAAAAAAAAC8BAABfcmVscy8ucmVsc1BLAQItABQABgAIAAAAIQAj&#10;jleTSgIAAIgEAAAOAAAAAAAAAAAAAAAAAC4CAABkcnMvZTJvRG9jLnhtbFBLAQItABQABgAIAAAA&#10;IQAyzpF34AAAAAgBAAAPAAAAAAAAAAAAAAAAAKQEAABkcnMvZG93bnJldi54bWxQSwUGAAAAAAQA&#10;BADzAAAAsQUAAAAA&#10;" fillcolor="white [3201]" stroked="f" strokeweight=".5pt">
                 <v:textbox>
@@ -3014,7 +2905,7 @@
 </file>
 
 <file path=word/numbering.xml><?xml version="1.0" encoding="utf-8"?>
-<w:numbering xmlns:wpc="http://schemas.microsoft.com/office/word/2010/wordprocessingCanvas" xmlns:cx="http://schemas.microsoft.com/office/drawing/2014/chartex" xmlns:cx1="http://schemas.microsoft.com/office/drawing/2015/9/8/chartex" xmlns:cx2="http://schemas.microsoft.com/office/drawing/2015/10/21/chartex" xmlns:cx3="http://schemas.microsoft.com/office/drawing/2016/5/9/chartex" xmlns:cx4="http://schemas.microsoft.com/office/drawing/2016/5/10/chartex" xmlns:cx5="http://schemas.microsoft.com/office/drawing/2016/5/11/chartex" xmlns:cx6="http://schemas.microsoft.com/office/drawing/2016/5/12/chartex" xmlns:cx7="http://schemas.microsoft.com/office/drawing/2016/5/13/chartex" xmlns:cx8="http://schemas.microsoft.com/office/drawing/2016/5/14/chartex" xmlns:mc="http://schemas.openxmlformats.org/markup-compatibility/2006" xmlns:aink="http://schemas.microsoft.com/office/drawing/2016/ink" xmlns:am3d="http://schemas.microsoft.com/office/drawing/2017/model3d" xmlns:o="urn:schemas-microsoft-com:office:office" xmlns:r="http://schemas.openxmlformats.org/officeDocument/2006/relationships" xmlns:m="http://schemas.openxmlformats.org/officeDocument/2006/math" xmlns:v="urn:schemas-microsoft-com:vml" xmlns:wp14="http://schemas.microsoft.com/office/word/2010/wordprocessingDrawing" xmlns:wp="http://schemas.openxmlformats.org/drawingml/2006/wordprocessingDrawing" xmlns:w10="urn:schemas-microsoft-com:office:word" xmlns:w="http://schemas.openxmlformats.org/wordprocessingml/2006/main" xmlns:w14="http://schemas.microsoft.com/office/word/2010/wordml" xmlns:w15="http://schemas.microsoft.com/office/word/2012/wordml" xmlns:w16cex="http://schemas.microsoft.com/office/word/2018/wordml/cex" xmlns:w16cid="http://schemas.microsoft.com/office/word/2016/wordml/cid" xmlns:w16="http://schemas.microsoft.com/office/word/2018/wordml" xmlns:w16sdtdh="http://schemas.microsoft.com/office/word/2020/wordml/sdtdatahash" xmlns:w16se="http://schemas.microsoft.com/office/word/2015/wordml/symex" xmlns:wpg="http://schemas.microsoft.com/office/word/2010/wordprocessingGroup" xmlns:wpi="http://schemas.microsoft.com/office/word/2010/wordprocessingInk" xmlns:wne="http://schemas.microsoft.com/office/word/2006/wordml" xmlns:wps="http://schemas.microsoft.com/office/word/2010/wordprocessingShape" mc:Ignorable="w14 w15 w16se w16cid w16 w16cex w16sdtdh wp14">
+<w:numbering xmlns:wpc="http://schemas.microsoft.com/office/word/2010/wordprocessingCanvas" xmlns:cx="http://schemas.microsoft.com/office/drawing/2014/chartex" xmlns:cx1="http://schemas.microsoft.com/office/drawing/2015/9/8/chartex" xmlns:cx2="http://schemas.microsoft.com/office/drawing/2015/10/21/chartex" xmlns:cx3="http://schemas.microsoft.com/office/drawing/2016/5/9/chartex" xmlns:cx4="http://schemas.microsoft.com/office/drawing/2016/5/10/chartex" xmlns:cx5="http://schemas.microsoft.com/office/drawing/2016/5/11/chartex" xmlns:cx6="http://schemas.microsoft.com/office/drawing/2016/5/12/chartex" xmlns:cx7="http://schemas.microsoft.com/office/drawing/2016/5/13/chartex" xmlns:cx8="http://schemas.microsoft.com/office/drawing/2016/5/14/chartex" xmlns:mc="http://schemas.openxmlformats.org/markup-compatibility/2006" xmlns:aink="http://schemas.microsoft.com/office/drawing/2016/ink" xmlns:am3d="http://schemas.microsoft.com/office/drawing/2017/model3d" xmlns:o="urn:schemas-microsoft-com:office:office" xmlns:r="http://schemas.openxmlformats.org/officeDocument/2006/relationships" xmlns:m="http://schemas.openxmlformats.org/officeDocument/2006/math" xmlns:v="urn:schemas-microsoft-com:vml" xmlns:wp14="http://schemas.microsoft.com/office/word/2010/wordprocessingDrawing" xmlns:wp="http://schemas.openxmlformats.org/drawingml/2006/wordprocessingDrawing" xmlns:w10="urn:schemas-microsoft-com:office:word" xmlns:w="http://schemas.openxmlformats.org/wordprocessingml/2006/main" xmlns:w14="http://schemas.microsoft.com/office/word/2010/wordml" xmlns:w15="http://schemas.microsoft.com/office/word/2012/wordml" xmlns:w16cex="http://schemas.microsoft.com/office/word/2018/wordml/cex" xmlns:w16cid="http://schemas.microsoft.com/office/word/2016/wordml/cid" xmlns:w16="http://schemas.microsoft.com/office/word/2018/wordml" xmlns:w16se="http://schemas.microsoft.com/office/word/2015/wordml/symex" xmlns:wpg="http://schemas.microsoft.com/office/word/2010/wordprocessingGroup" xmlns:wpi="http://schemas.microsoft.com/office/word/2010/wordprocessingInk" xmlns:wne="http://schemas.microsoft.com/office/word/2006/wordml" xmlns:wps="http://schemas.microsoft.com/office/word/2010/wordprocessingShape" mc:Ignorable="w14 w15 w16se w16cid w16 w16cex wp14">
   <w:abstractNum w:abstractNumId="0" w15:restartNumberingAfterBreak="0">
     <w:nsid w:val="31083E0E"/>
     <w:multiLevelType w:val="hybridMultilevel"/>
@@ -3251,7 +3142,7 @@
 </file>
 
 <file path=word/styles.xml><?xml version="1.0" encoding="utf-8"?>
-<w:styles xmlns:mc="http://schemas.openxmlformats.org/markup-compatibility/2006" xmlns:r="http://schemas.openxmlformats.org/officeDocument/2006/relationships" xmlns:w="http://schemas.openxmlformats.org/wordprocessingml/2006/main" xmlns:w14="http://schemas.microsoft.com/office/word/2010/wordml" xmlns:w15="http://schemas.microsoft.com/office/word/2012/wordml" xmlns:w16cex="http://schemas.microsoft.com/office/word/2018/wordml/cex" xmlns:w16cid="http://schemas.microsoft.com/office/word/2016/wordml/cid" xmlns:w16="http://schemas.microsoft.com/office/word/2018/wordml" xmlns:w16sdtdh="http://schemas.microsoft.com/office/word/2020/wordml/sdtdatahash" xmlns:w16se="http://schemas.microsoft.com/office/word/2015/wordml/symex" mc:Ignorable="w14 w15 w16se w16cid w16 w16cex w16sdtdh">
+<w:styles xmlns:mc="http://schemas.openxmlformats.org/markup-compatibility/2006" xmlns:r="http://schemas.openxmlformats.org/officeDocument/2006/relationships" xmlns:w="http://schemas.openxmlformats.org/wordprocessingml/2006/main" xmlns:w14="http://schemas.microsoft.com/office/word/2010/wordml" xmlns:w15="http://schemas.microsoft.com/office/word/2012/wordml" xmlns:w16cex="http://schemas.microsoft.com/office/word/2018/wordml/cex" xmlns:w16cid="http://schemas.microsoft.com/office/word/2016/wordml/cid" xmlns:w16="http://schemas.microsoft.com/office/word/2018/wordml" xmlns:w16se="http://schemas.microsoft.com/office/word/2015/wordml/symex" mc:Ignorable="w14 w15 w16se w16cid w16 w16cex">
   <w:docDefaults>
     <w:rPrDefault>
       <w:rPr>

</xml_diff>